<commit_message>
Installationsschritte finalisiert, bessere Dokumentation
</commit_message>
<xml_diff>
--- a/DezSys09_ETL_Weinb_Taschner_4AHIT.docx
+++ b/DezSys09_ETL_Weinb_Taschner_4AHIT.docx
@@ -3996,6 +3996,7 @@
       <w:proofErr w:type="spellStart"/>
       <w:r>
         <w:rPr>
+          <w:i/>
           <w:sz w:val="26"/>
           <w:szCs w:val="26"/>
         </w:rPr>
@@ -4004,6 +4005,7 @@
       <w:proofErr w:type="spellEnd"/>
       <w:r>
         <w:rPr>
+          <w:i/>
           <w:sz w:val="26"/>
           <w:szCs w:val="26"/>
         </w:rPr>
@@ -4012,6 +4014,7 @@
       <w:proofErr w:type="spellStart"/>
       <w:r>
         <w:rPr>
+          <w:i/>
           <w:sz w:val="26"/>
           <w:szCs w:val="26"/>
         </w:rPr>
@@ -4024,20 +4027,22 @@
           <w:szCs w:val="26"/>
         </w:rPr>
         <w:t>.</w:t>
+      </w:r>
+      <w:r>
+        <w:rPr>
+          <w:sz w:val="26"/>
+          <w:szCs w:val="26"/>
+        </w:rPr>
+        <w:t xml:space="preserve"> Alles wird erfolgreich abgeschlossen.</w:t>
       </w:r>
     </w:p>
     <w:p>
       <w:pPr>
         <w:rPr>
-          <w:rFonts w:eastAsiaTheme="majorEastAsia" w:cstheme="majorBidi"/>
-          <w:b/>
-          <w:bCs/>
-          <w:color w:val="365F91" w:themeColor="accent1" w:themeShade="BF"/>
-          <w:sz w:val="26"/>
-          <w:szCs w:val="26"/>
-        </w:rPr>
-      </w:pPr>
-      <w:bookmarkStart w:id="7" w:name="_GoBack"/>
+          <w:sz w:val="26"/>
+          <w:szCs w:val="26"/>
+        </w:rPr>
+      </w:pPr>
       <w:r>
         <w:rPr>
           <w:noProof/>
@@ -4046,7 +4051,7 @@
           <w:lang w:eastAsia="de-AT"/>
         </w:rPr>
         <w:drawing>
-          <wp:inline distT="0" distB="0" distL="0" distR="0">
+          <wp:inline distT="0" distB="0" distL="0" distR="0" wp14:anchorId="21FBDDC1" wp14:editId="5676E8BD">
             <wp:extent cx="5760720" cy="3141980"/>
             <wp:effectExtent l="0" t="0" r="0" b="1270"/>
             <wp:docPr id="7" name="Grafik 7"/>
@@ -4087,6 +4092,167 @@
           </wp:inline>
         </w:drawing>
       </w:r>
+    </w:p>
+    <w:p>
+      <w:pPr>
+        <w:pStyle w:val="Listenabsatz"/>
+        <w:numPr>
+          <w:ilvl w:val="0"/>
+          <w:numId w:val="1"/>
+        </w:numPr>
+        <w:rPr>
+          <w:sz w:val="26"/>
+          <w:szCs w:val="26"/>
+        </w:rPr>
+      </w:pPr>
+      <w:r>
+        <w:rPr>
+          <w:sz w:val="26"/>
+          <w:szCs w:val="26"/>
+        </w:rPr>
+        <w:t xml:space="preserve">Dem </w:t>
+      </w:r>
+      <w:proofErr w:type="spellStart"/>
+      <w:r>
+        <w:rPr>
+          <w:sz w:val="26"/>
+          <w:szCs w:val="26"/>
+        </w:rPr>
+        <w:t>Readme</w:t>
+      </w:r>
+      <w:proofErr w:type="spellEnd"/>
+      <w:r>
+        <w:rPr>
+          <w:sz w:val="26"/>
+          <w:szCs w:val="26"/>
+        </w:rPr>
+        <w:t xml:space="preserve"> ist auch zu entnehmen, dass das </w:t>
+      </w:r>
+      <w:proofErr w:type="spellStart"/>
+      <w:r>
+        <w:rPr>
+          <w:sz w:val="26"/>
+          <w:szCs w:val="26"/>
+        </w:rPr>
+        <w:t>Example</w:t>
+      </w:r>
+      <w:proofErr w:type="spellEnd"/>
+      <w:r>
+        <w:rPr>
+          <w:sz w:val="26"/>
+          <w:szCs w:val="26"/>
+        </w:rPr>
+        <w:t xml:space="preserve"> mit </w:t>
+      </w:r>
+      <w:proofErr w:type="spellStart"/>
+      <w:r>
+        <w:rPr>
+          <w:i/>
+          <w:sz w:val="26"/>
+          <w:szCs w:val="26"/>
+        </w:rPr>
+        <w:t>mvn</w:t>
+      </w:r>
+      <w:proofErr w:type="spellEnd"/>
+      <w:r>
+        <w:rPr>
+          <w:i/>
+          <w:sz w:val="26"/>
+          <w:szCs w:val="26"/>
+        </w:rPr>
+        <w:t xml:space="preserve"> </w:t>
+      </w:r>
+      <w:proofErr w:type="spellStart"/>
+      <w:r>
+        <w:rPr>
+          <w:i/>
+          <w:sz w:val="26"/>
+          <w:szCs w:val="26"/>
+        </w:rPr>
+        <w:t>camel:run</w:t>
+      </w:r>
+      <w:proofErr w:type="spellEnd"/>
+      <w:r>
+        <w:rPr>
+          <w:sz w:val="26"/>
+          <w:szCs w:val="26"/>
+        </w:rPr>
+        <w:t xml:space="preserve"> gestartet werden kann.</w:t>
+      </w:r>
+    </w:p>
+    <w:p>
+      <w:pPr>
+        <w:rPr>
+          <w:sz w:val="26"/>
+          <w:szCs w:val="26"/>
+        </w:rPr>
+      </w:pPr>
+      <w:r>
+        <w:rPr>
+          <w:noProof/>
+          <w:sz w:val="26"/>
+          <w:szCs w:val="26"/>
+          <w:lang w:eastAsia="de-AT"/>
+        </w:rPr>
+        <w:drawing>
+          <wp:inline distT="0" distB="0" distL="0" distR="0">
+            <wp:extent cx="5760720" cy="2865755"/>
+            <wp:effectExtent l="0" t="0" r="0" b="0"/>
+            <wp:docPr id="8" name="Grafik 8"/>
+            <wp:cNvGraphicFramePr>
+              <a:graphicFrameLocks xmlns:a="http://schemas.openxmlformats.org/drawingml/2006/main" noChangeAspect="1"/>
+            </wp:cNvGraphicFramePr>
+            <a:graphic xmlns:a="http://schemas.openxmlformats.org/drawingml/2006/main">
+              <a:graphicData uri="http://schemas.openxmlformats.org/drawingml/2006/picture">
+                <pic:pic xmlns:pic="http://schemas.openxmlformats.org/drawingml/2006/picture">
+                  <pic:nvPicPr>
+                    <pic:cNvPr id="0" name="914F1CB.tmp"/>
+                    <pic:cNvPicPr/>
+                  </pic:nvPicPr>
+                  <pic:blipFill>
+                    <a:blip r:embed="rId16">
+                      <a:extLst>
+                        <a:ext uri="{28A0092B-C50C-407E-A947-70E740481C1C}">
+                          <a14:useLocalDpi xmlns:a14="http://schemas.microsoft.com/office/drawing/2010/main" val="0"/>
+                        </a:ext>
+                      </a:extLst>
+                    </a:blip>
+                    <a:stretch>
+                      <a:fillRect/>
+                    </a:stretch>
+                  </pic:blipFill>
+                  <pic:spPr>
+                    <a:xfrm>
+                      <a:off x="0" y="0"/>
+                      <a:ext cx="5760720" cy="2865755"/>
+                    </a:xfrm>
+                    <a:prstGeom prst="rect">
+                      <a:avLst/>
+                    </a:prstGeom>
+                  </pic:spPr>
+                </pic:pic>
+              </a:graphicData>
+            </a:graphic>
+          </wp:inline>
+        </w:drawing>
+      </w:r>
+    </w:p>
+    <w:p>
+      <w:pPr>
+        <w:jc w:val="center"/>
+        <w:rPr>
+          <w:sz w:val="26"/>
+          <w:szCs w:val="26"/>
+        </w:rPr>
+      </w:pPr>
+      <w:r>
+        <w:rPr>
+          <w:sz w:val="26"/>
+          <w:szCs w:val="26"/>
+        </w:rPr>
+        <w:t>Das Beispiel konnte erfolgreich ausgeführt werden.</w:t>
+      </w:r>
+      <w:bookmarkStart w:id="7" w:name="_GoBack"/>
       <w:bookmarkEnd w:id="7"/>
       <w:r>
         <w:rPr>
@@ -4334,8 +4500,8 @@
       </w:pPr>
     </w:p>
     <w:sectPr>
-      <w:headerReference w:type="default" r:id="rId16"/>
-      <w:footerReference w:type="default" r:id="rId17"/>
+      <w:headerReference w:type="default" r:id="rId17"/>
+      <w:footerReference w:type="default" r:id="rId18"/>
       <w:pgSz w:w="11906" w:h="16838"/>
       <w:pgMar w:top="1417" w:right="1417" w:bottom="1134" w:left="1417" w:header="708" w:footer="708" w:gutter="0"/>
       <w:pgNumType w:start="0"/>
@@ -4402,7 +4568,7 @@
             <w:noProof/>
             <w:lang w:val="de-DE"/>
           </w:rPr>
-          <w:t>7</w:t>
+          <w:t>8</w:t>
         </w:r>
         <w:r>
           <w:fldChar w:fldCharType="end"/>
@@ -4476,6 +4642,95 @@
 <file path=word/numbering.xml><?xml version="1.0" encoding="utf-8"?>
 <w:numbering xmlns:wpc="http://schemas.microsoft.com/office/word/2010/wordprocessingCanvas" xmlns:mc="http://schemas.openxmlformats.org/markup-compatibility/2006" xmlns:o="urn:schemas-microsoft-com:office:office" xmlns:r="http://schemas.openxmlformats.org/officeDocument/2006/relationships" xmlns:m="http://schemas.openxmlformats.org/officeDocument/2006/math" xmlns:v="urn:schemas-microsoft-com:vml" xmlns:wp14="http://schemas.microsoft.com/office/word/2010/wordprocessingDrawing" xmlns:wp="http://schemas.openxmlformats.org/drawingml/2006/wordprocessingDrawing" xmlns:w10="urn:schemas-microsoft-com:office:word" xmlns:w="http://schemas.openxmlformats.org/wordprocessingml/2006/main" xmlns:w14="http://schemas.microsoft.com/office/word/2010/wordml" xmlns:wpg="http://schemas.microsoft.com/office/word/2010/wordprocessingGroup" xmlns:wpi="http://schemas.microsoft.com/office/word/2010/wordprocessingInk" xmlns:wne="http://schemas.microsoft.com/office/word/2006/wordml" xmlns:wps="http://schemas.microsoft.com/office/word/2010/wordprocessingShape" mc:Ignorable="w14 wp14">
   <w:abstractNum w:abstractNumId="0">
+    <w:nsid w:val="5FF630D4"/>
+    <w:multiLevelType w:val="hybridMultilevel"/>
+    <w:tmpl w:val="532E780C"/>
+    <w:lvl w:ilvl="0" w:tplc="D1FC51AA">
+      <w:start w:val="1"/>
+      <w:numFmt w:val="decimal"/>
+      <w:lvlText w:val="%1.)"/>
+      <w:lvlJc w:val="left"/>
+      <w:pPr>
+        <w:ind w:left="720" w:hanging="360"/>
+      </w:pPr>
+      <w:rPr>
+        <w:rFonts w:hint="default"/>
+      </w:rPr>
+    </w:lvl>
+    <w:lvl w:ilvl="1" w:tplc="0C070019" w:tentative="1">
+      <w:start w:val="1"/>
+      <w:numFmt w:val="lowerLetter"/>
+      <w:lvlText w:val="%2."/>
+      <w:lvlJc w:val="left"/>
+      <w:pPr>
+        <w:ind w:left="1440" w:hanging="360"/>
+      </w:pPr>
+    </w:lvl>
+    <w:lvl w:ilvl="2" w:tplc="0C07001B" w:tentative="1">
+      <w:start w:val="1"/>
+      <w:numFmt w:val="lowerRoman"/>
+      <w:lvlText w:val="%3."/>
+      <w:lvlJc w:val="right"/>
+      <w:pPr>
+        <w:ind w:left="2160" w:hanging="180"/>
+      </w:pPr>
+    </w:lvl>
+    <w:lvl w:ilvl="3" w:tplc="0C07000F" w:tentative="1">
+      <w:start w:val="1"/>
+      <w:numFmt w:val="decimal"/>
+      <w:lvlText w:val="%4."/>
+      <w:lvlJc w:val="left"/>
+      <w:pPr>
+        <w:ind w:left="2880" w:hanging="360"/>
+      </w:pPr>
+    </w:lvl>
+    <w:lvl w:ilvl="4" w:tplc="0C070019" w:tentative="1">
+      <w:start w:val="1"/>
+      <w:numFmt w:val="lowerLetter"/>
+      <w:lvlText w:val="%5."/>
+      <w:lvlJc w:val="left"/>
+      <w:pPr>
+        <w:ind w:left="3600" w:hanging="360"/>
+      </w:pPr>
+    </w:lvl>
+    <w:lvl w:ilvl="5" w:tplc="0C07001B" w:tentative="1">
+      <w:start w:val="1"/>
+      <w:numFmt w:val="lowerRoman"/>
+      <w:lvlText w:val="%6."/>
+      <w:lvlJc w:val="right"/>
+      <w:pPr>
+        <w:ind w:left="4320" w:hanging="180"/>
+      </w:pPr>
+    </w:lvl>
+    <w:lvl w:ilvl="6" w:tplc="0C07000F" w:tentative="1">
+      <w:start w:val="1"/>
+      <w:numFmt w:val="decimal"/>
+      <w:lvlText w:val="%7."/>
+      <w:lvlJc w:val="left"/>
+      <w:pPr>
+        <w:ind w:left="5040" w:hanging="360"/>
+      </w:pPr>
+    </w:lvl>
+    <w:lvl w:ilvl="7" w:tplc="0C070019" w:tentative="1">
+      <w:start w:val="1"/>
+      <w:numFmt w:val="lowerLetter"/>
+      <w:lvlText w:val="%8."/>
+      <w:lvlJc w:val="left"/>
+      <w:pPr>
+        <w:ind w:left="5760" w:hanging="360"/>
+      </w:pPr>
+    </w:lvl>
+    <w:lvl w:ilvl="8" w:tplc="0C07001B" w:tentative="1">
+      <w:start w:val="1"/>
+      <w:numFmt w:val="lowerRoman"/>
+      <w:lvlText w:val="%9."/>
+      <w:lvlJc w:val="right"/>
+      <w:pPr>
+        <w:ind w:left="6480" w:hanging="180"/>
+      </w:pPr>
+    </w:lvl>
+  </w:abstractNum>
+  <w:abstractNum w:abstractNumId="1">
     <w:nsid w:val="66FB7E27"/>
     <w:multiLevelType w:val="hybridMultilevel"/>
     <w:tmpl w:val="DBF86B00"/>
@@ -4566,7 +4821,188 @@
       </w:pPr>
     </w:lvl>
   </w:abstractNum>
+  <w:abstractNum w:abstractNumId="2">
+    <w:nsid w:val="75AD479E"/>
+    <w:multiLevelType w:val="hybridMultilevel"/>
+    <w:tmpl w:val="5A4EEECE"/>
+    <w:lvl w:ilvl="0" w:tplc="0C07000F">
+      <w:start w:val="1"/>
+      <w:numFmt w:val="decimal"/>
+      <w:lvlText w:val="%1."/>
+      <w:lvlJc w:val="left"/>
+      <w:pPr>
+        <w:ind w:left="720" w:hanging="360"/>
+      </w:pPr>
+    </w:lvl>
+    <w:lvl w:ilvl="1" w:tplc="0C070019" w:tentative="1">
+      <w:start w:val="1"/>
+      <w:numFmt w:val="lowerLetter"/>
+      <w:lvlText w:val="%2."/>
+      <w:lvlJc w:val="left"/>
+      <w:pPr>
+        <w:ind w:left="1440" w:hanging="360"/>
+      </w:pPr>
+    </w:lvl>
+    <w:lvl w:ilvl="2" w:tplc="0C07001B" w:tentative="1">
+      <w:start w:val="1"/>
+      <w:numFmt w:val="lowerRoman"/>
+      <w:lvlText w:val="%3."/>
+      <w:lvlJc w:val="right"/>
+      <w:pPr>
+        <w:ind w:left="2160" w:hanging="180"/>
+      </w:pPr>
+    </w:lvl>
+    <w:lvl w:ilvl="3" w:tplc="0C07000F" w:tentative="1">
+      <w:start w:val="1"/>
+      <w:numFmt w:val="decimal"/>
+      <w:lvlText w:val="%4."/>
+      <w:lvlJc w:val="left"/>
+      <w:pPr>
+        <w:ind w:left="2880" w:hanging="360"/>
+      </w:pPr>
+    </w:lvl>
+    <w:lvl w:ilvl="4" w:tplc="0C070019" w:tentative="1">
+      <w:start w:val="1"/>
+      <w:numFmt w:val="lowerLetter"/>
+      <w:lvlText w:val="%5."/>
+      <w:lvlJc w:val="left"/>
+      <w:pPr>
+        <w:ind w:left="3600" w:hanging="360"/>
+      </w:pPr>
+    </w:lvl>
+    <w:lvl w:ilvl="5" w:tplc="0C07001B" w:tentative="1">
+      <w:start w:val="1"/>
+      <w:numFmt w:val="lowerRoman"/>
+      <w:lvlText w:val="%6."/>
+      <w:lvlJc w:val="right"/>
+      <w:pPr>
+        <w:ind w:left="4320" w:hanging="180"/>
+      </w:pPr>
+    </w:lvl>
+    <w:lvl w:ilvl="6" w:tplc="0C07000F" w:tentative="1">
+      <w:start w:val="1"/>
+      <w:numFmt w:val="decimal"/>
+      <w:lvlText w:val="%7."/>
+      <w:lvlJc w:val="left"/>
+      <w:pPr>
+        <w:ind w:left="5040" w:hanging="360"/>
+      </w:pPr>
+    </w:lvl>
+    <w:lvl w:ilvl="7" w:tplc="0C070019" w:tentative="1">
+      <w:start w:val="1"/>
+      <w:numFmt w:val="lowerLetter"/>
+      <w:lvlText w:val="%8."/>
+      <w:lvlJc w:val="left"/>
+      <w:pPr>
+        <w:ind w:left="5760" w:hanging="360"/>
+      </w:pPr>
+    </w:lvl>
+    <w:lvl w:ilvl="8" w:tplc="0C07001B" w:tentative="1">
+      <w:start w:val="1"/>
+      <w:numFmt w:val="lowerRoman"/>
+      <w:lvlText w:val="%9."/>
+      <w:lvlJc w:val="right"/>
+      <w:pPr>
+        <w:ind w:left="6480" w:hanging="180"/>
+      </w:pPr>
+    </w:lvl>
+  </w:abstractNum>
+  <w:abstractNum w:abstractNumId="3">
+    <w:nsid w:val="79271A5E"/>
+    <w:multiLevelType w:val="hybridMultilevel"/>
+    <w:tmpl w:val="82D4A27E"/>
+    <w:lvl w:ilvl="0" w:tplc="0C07000F">
+      <w:start w:val="1"/>
+      <w:numFmt w:val="decimal"/>
+      <w:lvlText w:val="%1."/>
+      <w:lvlJc w:val="left"/>
+      <w:pPr>
+        <w:ind w:left="3600" w:hanging="360"/>
+      </w:pPr>
+    </w:lvl>
+    <w:lvl w:ilvl="1" w:tplc="0C070019" w:tentative="1">
+      <w:start w:val="1"/>
+      <w:numFmt w:val="lowerLetter"/>
+      <w:lvlText w:val="%2."/>
+      <w:lvlJc w:val="left"/>
+      <w:pPr>
+        <w:ind w:left="4320" w:hanging="360"/>
+      </w:pPr>
+    </w:lvl>
+    <w:lvl w:ilvl="2" w:tplc="0C07001B" w:tentative="1">
+      <w:start w:val="1"/>
+      <w:numFmt w:val="lowerRoman"/>
+      <w:lvlText w:val="%3."/>
+      <w:lvlJc w:val="right"/>
+      <w:pPr>
+        <w:ind w:left="5040" w:hanging="180"/>
+      </w:pPr>
+    </w:lvl>
+    <w:lvl w:ilvl="3" w:tplc="0C07000F" w:tentative="1">
+      <w:start w:val="1"/>
+      <w:numFmt w:val="decimal"/>
+      <w:lvlText w:val="%4."/>
+      <w:lvlJc w:val="left"/>
+      <w:pPr>
+        <w:ind w:left="5760" w:hanging="360"/>
+      </w:pPr>
+    </w:lvl>
+    <w:lvl w:ilvl="4" w:tplc="0C070019" w:tentative="1">
+      <w:start w:val="1"/>
+      <w:numFmt w:val="lowerLetter"/>
+      <w:lvlText w:val="%5."/>
+      <w:lvlJc w:val="left"/>
+      <w:pPr>
+        <w:ind w:left="6480" w:hanging="360"/>
+      </w:pPr>
+    </w:lvl>
+    <w:lvl w:ilvl="5" w:tplc="0C07001B" w:tentative="1">
+      <w:start w:val="1"/>
+      <w:numFmt w:val="lowerRoman"/>
+      <w:lvlText w:val="%6."/>
+      <w:lvlJc w:val="right"/>
+      <w:pPr>
+        <w:ind w:left="7200" w:hanging="180"/>
+      </w:pPr>
+    </w:lvl>
+    <w:lvl w:ilvl="6" w:tplc="0C07000F" w:tentative="1">
+      <w:start w:val="1"/>
+      <w:numFmt w:val="decimal"/>
+      <w:lvlText w:val="%7."/>
+      <w:lvlJc w:val="left"/>
+      <w:pPr>
+        <w:ind w:left="7920" w:hanging="360"/>
+      </w:pPr>
+    </w:lvl>
+    <w:lvl w:ilvl="7" w:tplc="0C070019" w:tentative="1">
+      <w:start w:val="1"/>
+      <w:numFmt w:val="lowerLetter"/>
+      <w:lvlText w:val="%8."/>
+      <w:lvlJc w:val="left"/>
+      <w:pPr>
+        <w:ind w:left="8640" w:hanging="360"/>
+      </w:pPr>
+    </w:lvl>
+    <w:lvl w:ilvl="8" w:tplc="0C07001B" w:tentative="1">
+      <w:start w:val="1"/>
+      <w:numFmt w:val="lowerRoman"/>
+      <w:lvlText w:val="%9."/>
+      <w:lvlJc w:val="right"/>
+      <w:pPr>
+        <w:ind w:left="9360" w:hanging="180"/>
+      </w:pPr>
+    </w:lvl>
+  </w:abstractNum>
   <w:num w:numId="1">
+    <w:abstractNumId w:val="1"/>
+  </w:num>
+  <w:num w:numId="2">
+    <w:abstractNumId w:val="3"/>
+  </w:num>
+  <w:num w:numId="3">
+    <w:abstractNumId w:val="2"/>
+  </w:num>
+  <w:num w:numId="4">
     <w:abstractNumId w:val="0"/>
   </w:num>
 </w:numbering>
@@ -5558,476 +5994,6 @@
 </w:styles>
 </file>
 
-<file path=word/glossary/document.xml><?xml version="1.0" encoding="utf-8"?>
-<w:glossaryDocument xmlns:wpc="http://schemas.microsoft.com/office/word/2010/wordprocessingCanvas" xmlns:mc="http://schemas.openxmlformats.org/markup-compatibility/2006" xmlns:o="urn:schemas-microsoft-com:office:office" xmlns:r="http://schemas.openxmlformats.org/officeDocument/2006/relationships" xmlns:m="http://schemas.openxmlformats.org/officeDocument/2006/math" xmlns:v="urn:schemas-microsoft-com:vml" xmlns:wp14="http://schemas.microsoft.com/office/word/2010/wordprocessingDrawing" xmlns:wp="http://schemas.openxmlformats.org/drawingml/2006/wordprocessingDrawing" xmlns:w10="urn:schemas-microsoft-com:office:word" xmlns:w="http://schemas.openxmlformats.org/wordprocessingml/2006/main" xmlns:w14="http://schemas.microsoft.com/office/word/2010/wordml" xmlns:wpg="http://schemas.microsoft.com/office/word/2010/wordprocessingGroup" xmlns:wpi="http://schemas.microsoft.com/office/word/2010/wordprocessingInk" xmlns:wne="http://schemas.microsoft.com/office/word/2006/wordml" xmlns:wps="http://schemas.microsoft.com/office/word/2010/wordprocessingShape" mc:Ignorable="w14 wp14"/>
-</file>
-
-<file path=word/glossary/fontTable.xml><?xml version="1.0" encoding="utf-8"?>
-<w:fonts xmlns:mc="http://schemas.openxmlformats.org/markup-compatibility/2006" xmlns:r="http://schemas.openxmlformats.org/officeDocument/2006/relationships" xmlns:w="http://schemas.openxmlformats.org/wordprocessingml/2006/main" xmlns:w14="http://schemas.microsoft.com/office/word/2010/wordml" mc:Ignorable="w14">
-  <w:font w:name="Times New Roman">
-    <w:panose1 w:val="02020603050405020304"/>
-    <w:charset w:val="00"/>
-    <w:family w:val="roman"/>
-    <w:pitch w:val="variable"/>
-    <w:sig w:usb0="E0002EFF" w:usb1="C0007843" w:usb2="00000009" w:usb3="00000000" w:csb0="000001FF" w:csb1="00000000"/>
-  </w:font>
-  <w:font w:name="Calibri">
-    <w:panose1 w:val="020F0502020204030204"/>
-    <w:charset w:val="00"/>
-    <w:family w:val="swiss"/>
-    <w:pitch w:val="variable"/>
-    <w:sig w:usb0="E00002FF" w:usb1="4000ACFF" w:usb2="00000001" w:usb3="00000000" w:csb0="0000019F" w:csb1="00000000"/>
-  </w:font>
-  <w:font w:name="Cambria">
-    <w:panose1 w:val="02040503050406030204"/>
-    <w:charset w:val="00"/>
-    <w:family w:val="roman"/>
-    <w:pitch w:val="variable"/>
-    <w:sig w:usb0="E00002FF" w:usb1="400004FF" w:usb2="00000000" w:usb3="00000000" w:csb0="0000019F" w:csb1="00000000"/>
-  </w:font>
-  <w:font w:name="Tahoma">
-    <w:panose1 w:val="020B0604030504040204"/>
-    <w:charset w:val="00"/>
-    <w:family w:val="swiss"/>
-    <w:pitch w:val="variable"/>
-    <w:sig w:usb0="E1002EFF" w:usb1="C000605B" w:usb2="00000029" w:usb3="00000000" w:csb0="000101FF" w:csb1="00000000"/>
-  </w:font>
-</w:fonts>
-</file>
-
-<file path=word/glossary/settings.xml><?xml version="1.0" encoding="utf-8"?>
-<w:settings xmlns:mc="http://schemas.openxmlformats.org/markup-compatibility/2006" xmlns:o="urn:schemas-microsoft-com:office:office" xmlns:r="http://schemas.openxmlformats.org/officeDocument/2006/relationships" xmlns:m="http://schemas.openxmlformats.org/officeDocument/2006/math" xmlns:v="urn:schemas-microsoft-com:vml" xmlns:w10="urn:schemas-microsoft-com:office:word" xmlns:w="http://schemas.openxmlformats.org/wordprocessingml/2006/main" xmlns:w14="http://schemas.microsoft.com/office/word/2010/wordml" xmlns:sl="http://schemas.openxmlformats.org/schemaLibrary/2006/main" mc:Ignorable="w14">
-  <w:view w:val="normal"/>
-  <w:defaultTabStop w:val="708"/>
-  <w:hyphenationZone w:val="425"/>
-  <w:characterSpacingControl w:val="doNotCompress"/>
-  <w:compat>
-    <w:useFELayout/>
-    <w:compatSetting w:name="compatibilityMode" w:uri="http://schemas.microsoft.com/office/word" w:val="14"/>
-    <w:compatSetting w:name="overrideTableStyleFontSizeAndJustification" w:uri="http://schemas.microsoft.com/office/word" w:val="1"/>
-    <w:compatSetting w:name="enableOpenTypeFeatures" w:uri="http://schemas.microsoft.com/office/word" w:val="1"/>
-    <w:compatSetting w:name="doNotFlipMirrorIndents" w:uri="http://schemas.microsoft.com/office/word" w:val="1"/>
-  </w:compat>
-  <w:rsids>
-    <w:rsidRoot w:val="001D2112"/>
-    <w:rsid w:val="001D2112"/>
-    <w:rsid w:val="00F02A66"/>
-  </w:rsids>
-  <m:mathPr>
-    <m:mathFont m:val="Cambria Math"/>
-    <m:brkBin m:val="before"/>
-    <m:brkBinSub m:val="--"/>
-    <m:smallFrac m:val="0"/>
-    <m:dispDef/>
-    <m:lMargin m:val="0"/>
-    <m:rMargin m:val="0"/>
-    <m:defJc m:val="centerGroup"/>
-    <m:wrapIndent m:val="1440"/>
-    <m:intLim m:val="subSup"/>
-    <m:naryLim m:val="undOvr"/>
-  </m:mathPr>
-  <w:themeFontLang w:val="de-AT"/>
-  <w:clrSchemeMapping w:bg1="light1" w:t1="dark1" w:bg2="light2" w:t2="dark2" w:accent1="accent1" w:accent2="accent2" w:accent3="accent3" w:accent4="accent4" w:accent5="accent5" w:accent6="accent6" w:hyperlink="hyperlink" w:followedHyperlink="followedHyperlink"/>
-  <w:decimalSymbol w:val=","/>
-  <w:listSeparator w:val=";"/>
-</w:settings>
-</file>
-
-<file path=word/glossary/styles.xml><?xml version="1.0" encoding="utf-8"?>
-<w:styles xmlns:mc="http://schemas.openxmlformats.org/markup-compatibility/2006" xmlns:r="http://schemas.openxmlformats.org/officeDocument/2006/relationships" xmlns:w="http://schemas.openxmlformats.org/wordprocessingml/2006/main" xmlns:w14="http://schemas.microsoft.com/office/word/2010/wordml" mc:Ignorable="w14">
-  <w:docDefaults>
-    <w:rPrDefault>
-      <w:rPr>
-        <w:rFonts w:asciiTheme="minorHAnsi" w:eastAsiaTheme="minorEastAsia" w:hAnsiTheme="minorHAnsi" w:cstheme="minorBidi"/>
-        <w:sz w:val="22"/>
-        <w:szCs w:val="22"/>
-        <w:lang w:val="de-AT" w:eastAsia="de-AT" w:bidi="ar-SA"/>
-      </w:rPr>
-    </w:rPrDefault>
-    <w:pPrDefault>
-      <w:pPr>
-        <w:spacing w:after="200" w:line="276" w:lineRule="auto"/>
-      </w:pPr>
-    </w:pPrDefault>
-  </w:docDefaults>
-  <w:latentStyles w:defLockedState="0" w:defUIPriority="99" w:defSemiHidden="1" w:defUnhideWhenUsed="1" w:defQFormat="0" w:count="267">
-    <w:lsdException w:name="Normal" w:semiHidden="0" w:uiPriority="0" w:unhideWhenUsed="0" w:qFormat="1"/>
-    <w:lsdException w:name="heading 1" w:semiHidden="0" w:uiPriority="9" w:unhideWhenUsed="0" w:qFormat="1"/>
-    <w:lsdException w:name="heading 2" w:uiPriority="9" w:qFormat="1"/>
-    <w:lsdException w:name="heading 3" w:uiPriority="9" w:qFormat="1"/>
-    <w:lsdException w:name="heading 4" w:uiPriority="9" w:qFormat="1"/>
-    <w:lsdException w:name="heading 5" w:uiPriority="9" w:qFormat="1"/>
-    <w:lsdException w:name="heading 6" w:uiPriority="9" w:qFormat="1"/>
-    <w:lsdException w:name="heading 7" w:uiPriority="9" w:qFormat="1"/>
-    <w:lsdException w:name="heading 8" w:uiPriority="9" w:qFormat="1"/>
-    <w:lsdException w:name="heading 9" w:uiPriority="9" w:qFormat="1"/>
-    <w:lsdException w:name="toc 1" w:uiPriority="39"/>
-    <w:lsdException w:name="toc 2" w:uiPriority="39"/>
-    <w:lsdException w:name="toc 3" w:uiPriority="39"/>
-    <w:lsdException w:name="toc 4" w:uiPriority="39"/>
-    <w:lsdException w:name="toc 5" w:uiPriority="39"/>
-    <w:lsdException w:name="toc 6" w:uiPriority="39"/>
-    <w:lsdException w:name="toc 7" w:uiPriority="39"/>
-    <w:lsdException w:name="toc 8" w:uiPriority="39"/>
-    <w:lsdException w:name="toc 9" w:uiPriority="39"/>
-    <w:lsdException w:name="caption" w:uiPriority="35" w:qFormat="1"/>
-    <w:lsdException w:name="Title" w:semiHidden="0" w:uiPriority="10" w:unhideWhenUsed="0" w:qFormat="1"/>
-    <w:lsdException w:name="Default Paragraph Font" w:uiPriority="1"/>
-    <w:lsdException w:name="Subtitle" w:semiHidden="0" w:uiPriority="11" w:unhideWhenUsed="0" w:qFormat="1"/>
-    <w:lsdException w:name="Strong" w:semiHidden="0" w:uiPriority="22" w:unhideWhenUsed="0" w:qFormat="1"/>
-    <w:lsdException w:name="Emphasis" w:semiHidden="0" w:uiPriority="20" w:unhideWhenUsed="0" w:qFormat="1"/>
-    <w:lsdException w:name="Table Grid" w:semiHidden="0" w:uiPriority="59" w:unhideWhenUsed="0"/>
-    <w:lsdException w:name="Placeholder Text" w:unhideWhenUsed="0"/>
-    <w:lsdException w:name="No Spacing" w:semiHidden="0" w:uiPriority="1" w:unhideWhenUsed="0" w:qFormat="1"/>
-    <w:lsdException w:name="Light Shading" w:semiHidden="0" w:uiPriority="60" w:unhideWhenUsed="0"/>
-    <w:lsdException w:name="Light List" w:semiHidden="0" w:uiPriority="61" w:unhideWhenUsed="0"/>
-    <w:lsdException w:name="Light Grid" w:semiHidden="0" w:uiPriority="62" w:unhideWhenUsed="0"/>
-    <w:lsdException w:name="Medium Shading 1" w:semiHidden="0" w:uiPriority="63" w:unhideWhenUsed="0"/>
-    <w:lsdException w:name="Medium Shading 2" w:semiHidden="0" w:uiPriority="64" w:unhideWhenUsed="0"/>
-    <w:lsdException w:name="Medium List 1" w:semiHidden="0" w:uiPriority="65" w:unhideWhenUsed="0"/>
-    <w:lsdException w:name="Medium List 2" w:semiHidden="0" w:uiPriority="66" w:unhideWhenUsed="0"/>
-    <w:lsdException w:name="Medium Grid 1" w:semiHidden="0" w:uiPriority="67" w:unhideWhenUsed="0"/>
-    <w:lsdException w:name="Medium Grid 2" w:semiHidden="0" w:uiPriority="68" w:unhideWhenUsed="0"/>
-    <w:lsdException w:name="Medium Grid 3" w:semiHidden="0" w:uiPriority="69" w:unhideWhenUsed="0"/>
-    <w:lsdException w:name="Dark List" w:semiHidden="0" w:uiPriority="70" w:unhideWhenUsed="0"/>
-    <w:lsdException w:name="Colorful Shading" w:semiHidden="0" w:uiPriority="71" w:unhideWhenUsed="0"/>
-    <w:lsdException w:name="Colorful List" w:semiHidden="0" w:uiPriority="72" w:unhideWhenUsed="0"/>
-    <w:lsdException w:name="Colorful Grid" w:semiHidden="0" w:uiPriority="73" w:unhideWhenUsed="0"/>
-    <w:lsdException w:name="Light Shading Accent 1" w:semiHidden="0" w:uiPriority="60" w:unhideWhenUsed="0"/>
-    <w:lsdException w:name="Light List Accent 1" w:semiHidden="0" w:uiPriority="61" w:unhideWhenUsed="0"/>
-    <w:lsdException w:name="Light Grid Accent 1" w:semiHidden="0" w:uiPriority="62" w:unhideWhenUsed="0"/>
-    <w:lsdException w:name="Medium Shading 1 Accent 1" w:semiHidden="0" w:uiPriority="63" w:unhideWhenUsed="0"/>
-    <w:lsdException w:name="Medium Shading 2 Accent 1" w:semiHidden="0" w:uiPriority="64" w:unhideWhenUsed="0"/>
-    <w:lsdException w:name="Medium List 1 Accent 1" w:semiHidden="0" w:uiPriority="65" w:unhideWhenUsed="0"/>
-    <w:lsdException w:name="Revision" w:unhideWhenUsed="0"/>
-    <w:lsdException w:name="List Paragraph" w:semiHidden="0" w:uiPriority="34" w:unhideWhenUsed="0" w:qFormat="1"/>
-    <w:lsdException w:name="Quote" w:semiHidden="0" w:uiPriority="29" w:unhideWhenUsed="0" w:qFormat="1"/>
-    <w:lsdException w:name="Intense Quote" w:semiHidden="0" w:uiPriority="30" w:unhideWhenUsed="0" w:qFormat="1"/>
-    <w:lsdException w:name="Medium List 2 Accent 1" w:semiHidden="0" w:uiPriority="66" w:unhideWhenUsed="0"/>
-    <w:lsdException w:name="Medium Grid 1 Accent 1" w:semiHidden="0" w:uiPriority="67" w:unhideWhenUsed="0"/>
-    <w:lsdException w:name="Medium Grid 2 Accent 1" w:semiHidden="0" w:uiPriority="68" w:unhideWhenUsed="0"/>
-    <w:lsdException w:name="Medium Grid 3 Accent 1" w:semiHidden="0" w:uiPriority="69" w:unhideWhenUsed="0"/>
-    <w:lsdException w:name="Dark List Accent 1" w:semiHidden="0" w:uiPriority="70" w:unhideWhenUsed="0"/>
-    <w:lsdException w:name="Colorful Shading Accent 1" w:semiHidden="0" w:uiPriority="71" w:unhideWhenUsed="0"/>
-    <w:lsdException w:name="Colorful List Accent 1" w:semiHidden="0" w:uiPriority="72" w:unhideWhenUsed="0"/>
-    <w:lsdException w:name="Colorful Grid Accent 1" w:semiHidden="0" w:uiPriority="73" w:unhideWhenUsed="0"/>
-    <w:lsdException w:name="Light Shading Accent 2" w:semiHidden="0" w:uiPriority="60" w:unhideWhenUsed="0"/>
-    <w:lsdException w:name="Light List Accent 2" w:semiHidden="0" w:uiPriority="61" w:unhideWhenUsed="0"/>
-    <w:lsdException w:name="Light Grid Accent 2" w:semiHidden="0" w:uiPriority="62" w:unhideWhenUsed="0"/>
-    <w:lsdException w:name="Medium Shading 1 Accent 2" w:semiHidden="0" w:uiPriority="63" w:unhideWhenUsed="0"/>
-    <w:lsdException w:name="Medium Shading 2 Accent 2" w:semiHidden="0" w:uiPriority="64" w:unhideWhenUsed="0"/>
-    <w:lsdException w:name="Medium List 1 Accent 2" w:semiHidden="0" w:uiPriority="65" w:unhideWhenUsed="0"/>
-    <w:lsdException w:name="Medium List 2 Accent 2" w:semiHidden="0" w:uiPriority="66" w:unhideWhenUsed="0"/>
-    <w:lsdException w:name="Medium Grid 1 Accent 2" w:semiHidden="0" w:uiPriority="67" w:unhideWhenUsed="0"/>
-    <w:lsdException w:name="Medium Grid 2 Accent 2" w:semiHidden="0" w:uiPriority="68" w:unhideWhenUsed="0"/>
-    <w:lsdException w:name="Medium Grid 3 Accent 2" w:semiHidden="0" w:uiPriority="69" w:unhideWhenUsed="0"/>
-    <w:lsdException w:name="Dark List Accent 2" w:semiHidden="0" w:uiPriority="70" w:unhideWhenUsed="0"/>
-    <w:lsdException w:name="Colorful Shading Accent 2" w:semiHidden="0" w:uiPriority="71" w:unhideWhenUsed="0"/>
-    <w:lsdException w:name="Colorful List Accent 2" w:semiHidden="0" w:uiPriority="72" w:unhideWhenUsed="0"/>
-    <w:lsdException w:name="Colorful Grid Accent 2" w:semiHidden="0" w:uiPriority="73" w:unhideWhenUsed="0"/>
-    <w:lsdException w:name="Light Shading Accent 3" w:semiHidden="0" w:uiPriority="60" w:unhideWhenUsed="0"/>
-    <w:lsdException w:name="Light List Accent 3" w:semiHidden="0" w:uiPriority="61" w:unhideWhenUsed="0"/>
-    <w:lsdException w:name="Light Grid Accent 3" w:semiHidden="0" w:uiPriority="62" w:unhideWhenUsed="0"/>
-    <w:lsdException w:name="Medium Shading 1 Accent 3" w:semiHidden="0" w:uiPriority="63" w:unhideWhenUsed="0"/>
-    <w:lsdException w:name="Medium Shading 2 Accent 3" w:semiHidden="0" w:uiPriority="64" w:unhideWhenUsed="0"/>
-    <w:lsdException w:name="Medium List 1 Accent 3" w:semiHidden="0" w:uiPriority="65" w:unhideWhenUsed="0"/>
-    <w:lsdException w:name="Medium List 2 Accent 3" w:semiHidden="0" w:uiPriority="66" w:unhideWhenUsed="0"/>
-    <w:lsdException w:name="Medium Grid 1 Accent 3" w:semiHidden="0" w:uiPriority="67" w:unhideWhenUsed="0"/>
-    <w:lsdException w:name="Medium Grid 2 Accent 3" w:semiHidden="0" w:uiPriority="68" w:unhideWhenUsed="0"/>
-    <w:lsdException w:name="Medium Grid 3 Accent 3" w:semiHidden="0" w:uiPriority="69" w:unhideWhenUsed="0"/>
-    <w:lsdException w:name="Dark List Accent 3" w:semiHidden="0" w:uiPriority="70" w:unhideWhenUsed="0"/>
-    <w:lsdException w:name="Colorful Shading Accent 3" w:semiHidden="0" w:uiPriority="71" w:unhideWhenUsed="0"/>
-    <w:lsdException w:name="Colorful List Accent 3" w:semiHidden="0" w:uiPriority="72" w:unhideWhenUsed="0"/>
-    <w:lsdException w:name="Colorful Grid Accent 3" w:semiHidden="0" w:uiPriority="73" w:unhideWhenUsed="0"/>
-    <w:lsdException w:name="Light Shading Accent 4" w:semiHidden="0" w:uiPriority="60" w:unhideWhenUsed="0"/>
-    <w:lsdException w:name="Light List Accent 4" w:semiHidden="0" w:uiPriority="61" w:unhideWhenUsed="0"/>
-    <w:lsdException w:name="Light Grid Accent 4" w:semiHidden="0" w:uiPriority="62" w:unhideWhenUsed="0"/>
-    <w:lsdException w:name="Medium Shading 1 Accent 4" w:semiHidden="0" w:uiPriority="63" w:unhideWhenUsed="0"/>
-    <w:lsdException w:name="Medium Shading 2 Accent 4" w:semiHidden="0" w:uiPriority="64" w:unhideWhenUsed="0"/>
-    <w:lsdException w:name="Medium List 1 Accent 4" w:semiHidden="0" w:uiPriority="65" w:unhideWhenUsed="0"/>
-    <w:lsdException w:name="Medium List 2 Accent 4" w:semiHidden="0" w:uiPriority="66" w:unhideWhenUsed="0"/>
-    <w:lsdException w:name="Medium Grid 1 Accent 4" w:semiHidden="0" w:uiPriority="67" w:unhideWhenUsed="0"/>
-    <w:lsdException w:name="Medium Grid 2 Accent 4" w:semiHidden="0" w:uiPriority="68" w:unhideWhenUsed="0"/>
-    <w:lsdException w:name="Medium Grid 3 Accent 4" w:semiHidden="0" w:uiPriority="69" w:unhideWhenUsed="0"/>
-    <w:lsdException w:name="Dark List Accent 4" w:semiHidden="0" w:uiPriority="70" w:unhideWhenUsed="0"/>
-    <w:lsdException w:name="Colorful Shading Accent 4" w:semiHidden="0" w:uiPriority="71" w:unhideWhenUsed="0"/>
-    <w:lsdException w:name="Colorful List Accent 4" w:semiHidden="0" w:uiPriority="72" w:unhideWhenUsed="0"/>
-    <w:lsdException w:name="Colorful Grid Accent 4" w:semiHidden="0" w:uiPriority="73" w:unhideWhenUsed="0"/>
-    <w:lsdException w:name="Light Shading Accent 5" w:semiHidden="0" w:uiPriority="60" w:unhideWhenUsed="0"/>
-    <w:lsdException w:name="Light List Accent 5" w:semiHidden="0" w:uiPriority="61" w:unhideWhenUsed="0"/>
-    <w:lsdException w:name="Light Grid Accent 5" w:semiHidden="0" w:uiPriority="62" w:unhideWhenUsed="0"/>
-    <w:lsdException w:name="Medium Shading 1 Accent 5" w:semiHidden="0" w:uiPriority="63" w:unhideWhenUsed="0"/>
-    <w:lsdException w:name="Medium Shading 2 Accent 5" w:semiHidden="0" w:uiPriority="64" w:unhideWhenUsed="0"/>
-    <w:lsdException w:name="Medium List 1 Accent 5" w:semiHidden="0" w:uiPriority="65" w:unhideWhenUsed="0"/>
-    <w:lsdException w:name="Medium List 2 Accent 5" w:semiHidden="0" w:uiPriority="66" w:unhideWhenUsed="0"/>
-    <w:lsdException w:name="Medium Grid 1 Accent 5" w:semiHidden="0" w:uiPriority="67" w:unhideWhenUsed="0"/>
-    <w:lsdException w:name="Medium Grid 2 Accent 5" w:semiHidden="0" w:uiPriority="68" w:unhideWhenUsed="0"/>
-    <w:lsdException w:name="Medium Grid 3 Accent 5" w:semiHidden="0" w:uiPriority="69" w:unhideWhenUsed="0"/>
-    <w:lsdException w:name="Dark List Accent 5" w:semiHidden="0" w:uiPriority="70" w:unhideWhenUsed="0"/>
-    <w:lsdException w:name="Colorful Shading Accent 5" w:semiHidden="0" w:uiPriority="71" w:unhideWhenUsed="0"/>
-    <w:lsdException w:name="Colorful List Accent 5" w:semiHidden="0" w:uiPriority="72" w:unhideWhenUsed="0"/>
-    <w:lsdException w:name="Colorful Grid Accent 5" w:semiHidden="0" w:uiPriority="73" w:unhideWhenUsed="0"/>
-    <w:lsdException w:name="Light Shading Accent 6" w:semiHidden="0" w:uiPriority="60" w:unhideWhenUsed="0"/>
-    <w:lsdException w:name="Light List Accent 6" w:semiHidden="0" w:uiPriority="61" w:unhideWhenUsed="0"/>
-    <w:lsdException w:name="Light Grid Accent 6" w:semiHidden="0" w:uiPriority="62" w:unhideWhenUsed="0"/>
-    <w:lsdException w:name="Medium Shading 1 Accent 6" w:semiHidden="0" w:uiPriority="63" w:unhideWhenUsed="0"/>
-    <w:lsdException w:name="Medium Shading 2 Accent 6" w:semiHidden="0" w:uiPriority="64" w:unhideWhenUsed="0"/>
-    <w:lsdException w:name="Medium List 1 Accent 6" w:semiHidden="0" w:uiPriority="65" w:unhideWhenUsed="0"/>
-    <w:lsdException w:name="Medium List 2 Accent 6" w:semiHidden="0" w:uiPriority="66" w:unhideWhenUsed="0"/>
-    <w:lsdException w:name="Medium Grid 1 Accent 6" w:semiHidden="0" w:uiPriority="67" w:unhideWhenUsed="0"/>
-    <w:lsdException w:name="Medium Grid 2 Accent 6" w:semiHidden="0" w:uiPriority="68" w:unhideWhenUsed="0"/>
-    <w:lsdException w:name="Medium Grid 3 Accent 6" w:semiHidden="0" w:uiPriority="69" w:unhideWhenUsed="0"/>
-    <w:lsdException w:name="Dark List Accent 6" w:semiHidden="0" w:uiPriority="70" w:unhideWhenUsed="0"/>
-    <w:lsdException w:name="Colorful Shading Accent 6" w:semiHidden="0" w:uiPriority="71" w:unhideWhenUsed="0"/>
-    <w:lsdException w:name="Colorful List Accent 6" w:semiHidden="0" w:uiPriority="72" w:unhideWhenUsed="0"/>
-    <w:lsdException w:name="Colorful Grid Accent 6" w:semiHidden="0" w:uiPriority="73" w:unhideWhenUsed="0"/>
-    <w:lsdException w:name="Subtle Emphasis" w:semiHidden="0" w:uiPriority="19" w:unhideWhenUsed="0" w:qFormat="1"/>
-    <w:lsdException w:name="Intense Emphasis" w:semiHidden="0" w:uiPriority="21" w:unhideWhenUsed="0" w:qFormat="1"/>
-    <w:lsdException w:name="Subtle Reference" w:semiHidden="0" w:uiPriority="31" w:unhideWhenUsed="0" w:qFormat="1"/>
-    <w:lsdException w:name="Intense Reference" w:semiHidden="0" w:uiPriority="32" w:unhideWhenUsed="0" w:qFormat="1"/>
-    <w:lsdException w:name="Book Title" w:semiHidden="0" w:uiPriority="33" w:unhideWhenUsed="0" w:qFormat="1"/>
-    <w:lsdException w:name="Bibliography" w:uiPriority="37"/>
-    <w:lsdException w:name="TOC Heading" w:uiPriority="39" w:qFormat="1"/>
-  </w:latentStyles>
-  <w:style w:type="paragraph" w:default="1" w:styleId="Standard">
-    <w:name w:val="Normal"/>
-    <w:qFormat/>
-  </w:style>
-  <w:style w:type="character" w:default="1" w:styleId="Absatz-Standardschriftart">
-    <w:name w:val="Default Paragraph Font"/>
-    <w:uiPriority w:val="1"/>
-    <w:semiHidden/>
-    <w:unhideWhenUsed/>
-  </w:style>
-  <w:style w:type="table" w:default="1" w:styleId="NormaleTabelle">
-    <w:name w:val="Normal Table"/>
-    <w:uiPriority w:val="99"/>
-    <w:semiHidden/>
-    <w:unhideWhenUsed/>
-    <w:tblPr>
-      <w:tblInd w:w="0" w:type="dxa"/>
-      <w:tblCellMar>
-        <w:top w:w="0" w:type="dxa"/>
-        <w:left w:w="108" w:type="dxa"/>
-        <w:bottom w:w="0" w:type="dxa"/>
-        <w:right w:w="108" w:type="dxa"/>
-      </w:tblCellMar>
-    </w:tblPr>
-  </w:style>
-  <w:style w:type="numbering" w:default="1" w:styleId="KeineListe">
-    <w:name w:val="No List"/>
-    <w:uiPriority w:val="99"/>
-    <w:semiHidden/>
-    <w:unhideWhenUsed/>
-  </w:style>
-  <w:style w:type="paragraph" w:customStyle="1" w:styleId="F28B796038E04E05A6A0D3CB51CEBB67">
-    <w:name w:val="F28B796038E04E05A6A0D3CB51CEBB67"/>
-    <w:rsid w:val="001D2112"/>
-  </w:style>
-</w:styles>
-</file>
-
-<file path=word/glossary/stylesWithEffects.xml><?xml version="1.0" encoding="utf-8"?>
-<w:styles xmlns:wpc="http://schemas.microsoft.com/office/word/2010/wordprocessingCanvas" xmlns:mc="http://schemas.openxmlformats.org/markup-compatibility/2006" xmlns:o="urn:schemas-microsoft-com:office:office" xmlns:r="http://schemas.openxmlformats.org/officeDocument/2006/relationships" xmlns:m="http://schemas.openxmlformats.org/officeDocument/2006/math" xmlns:v="urn:schemas-microsoft-com:vml" xmlns:wp14="http://schemas.microsoft.com/office/word/2010/wordprocessingDrawing" xmlns:wp="http://schemas.openxmlformats.org/drawingml/2006/wordprocessingDrawing" xmlns:w10="urn:schemas-microsoft-com:office:word" xmlns:w="http://schemas.openxmlformats.org/wordprocessingml/2006/main" xmlns:w14="http://schemas.microsoft.com/office/word/2010/wordml" xmlns:wpg="http://schemas.microsoft.com/office/word/2010/wordprocessingGroup" xmlns:wpi="http://schemas.microsoft.com/office/word/2010/wordprocessingInk" xmlns:wne="http://schemas.microsoft.com/office/word/2006/wordml" xmlns:wps="http://schemas.microsoft.com/office/word/2010/wordprocessingShape" mc:Ignorable="w14 wp14">
-  <w:docDefaults>
-    <w:rPrDefault>
-      <w:rPr>
-        <w:rFonts w:asciiTheme="minorHAnsi" w:eastAsiaTheme="minorEastAsia" w:hAnsiTheme="minorHAnsi" w:cstheme="minorBidi"/>
-        <w:sz w:val="22"/>
-        <w:szCs w:val="22"/>
-        <w:lang w:val="de-AT" w:eastAsia="de-AT" w:bidi="ar-SA"/>
-      </w:rPr>
-    </w:rPrDefault>
-    <w:pPrDefault>
-      <w:pPr>
-        <w:spacing w:after="200" w:line="276" w:lineRule="auto"/>
-      </w:pPr>
-    </w:pPrDefault>
-  </w:docDefaults>
-  <w:latentStyles w:defLockedState="0" w:defUIPriority="99" w:defSemiHidden="1" w:defUnhideWhenUsed="1" w:defQFormat="0" w:count="267">
-    <w:lsdException w:name="Normal" w:semiHidden="0" w:uiPriority="0" w:unhideWhenUsed="0" w:qFormat="1"/>
-    <w:lsdException w:name="heading 1" w:semiHidden="0" w:uiPriority="9" w:unhideWhenUsed="0" w:qFormat="1"/>
-    <w:lsdException w:name="heading 2" w:uiPriority="9" w:qFormat="1"/>
-    <w:lsdException w:name="heading 3" w:uiPriority="9" w:qFormat="1"/>
-    <w:lsdException w:name="heading 4" w:uiPriority="9" w:qFormat="1"/>
-    <w:lsdException w:name="heading 5" w:uiPriority="9" w:qFormat="1"/>
-    <w:lsdException w:name="heading 6" w:uiPriority="9" w:qFormat="1"/>
-    <w:lsdException w:name="heading 7" w:uiPriority="9" w:qFormat="1"/>
-    <w:lsdException w:name="heading 8" w:uiPriority="9" w:qFormat="1"/>
-    <w:lsdException w:name="heading 9" w:uiPriority="9" w:qFormat="1"/>
-    <w:lsdException w:name="toc 1" w:uiPriority="39"/>
-    <w:lsdException w:name="toc 2" w:uiPriority="39"/>
-    <w:lsdException w:name="toc 3" w:uiPriority="39"/>
-    <w:lsdException w:name="toc 4" w:uiPriority="39"/>
-    <w:lsdException w:name="toc 5" w:uiPriority="39"/>
-    <w:lsdException w:name="toc 6" w:uiPriority="39"/>
-    <w:lsdException w:name="toc 7" w:uiPriority="39"/>
-    <w:lsdException w:name="toc 8" w:uiPriority="39"/>
-    <w:lsdException w:name="toc 9" w:uiPriority="39"/>
-    <w:lsdException w:name="caption" w:uiPriority="35" w:qFormat="1"/>
-    <w:lsdException w:name="Title" w:semiHidden="0" w:uiPriority="10" w:unhideWhenUsed="0" w:qFormat="1"/>
-    <w:lsdException w:name="Default Paragraph Font" w:uiPriority="1"/>
-    <w:lsdException w:name="Subtitle" w:semiHidden="0" w:uiPriority="11" w:unhideWhenUsed="0" w:qFormat="1"/>
-    <w:lsdException w:name="Strong" w:semiHidden="0" w:uiPriority="22" w:unhideWhenUsed="0" w:qFormat="1"/>
-    <w:lsdException w:name="Emphasis" w:semiHidden="0" w:uiPriority="20" w:unhideWhenUsed="0" w:qFormat="1"/>
-    <w:lsdException w:name="Table Grid" w:semiHidden="0" w:uiPriority="59" w:unhideWhenUsed="0"/>
-    <w:lsdException w:name="Placeholder Text" w:unhideWhenUsed="0"/>
-    <w:lsdException w:name="No Spacing" w:semiHidden="0" w:uiPriority="1" w:unhideWhenUsed="0" w:qFormat="1"/>
-    <w:lsdException w:name="Light Shading" w:semiHidden="0" w:uiPriority="60" w:unhideWhenUsed="0"/>
-    <w:lsdException w:name="Light List" w:semiHidden="0" w:uiPriority="61" w:unhideWhenUsed="0"/>
-    <w:lsdException w:name="Light Grid" w:semiHidden="0" w:uiPriority="62" w:unhideWhenUsed="0"/>
-    <w:lsdException w:name="Medium Shading 1" w:semiHidden="0" w:uiPriority="63" w:unhideWhenUsed="0"/>
-    <w:lsdException w:name="Medium Shading 2" w:semiHidden="0" w:uiPriority="64" w:unhideWhenUsed="0"/>
-    <w:lsdException w:name="Medium List 1" w:semiHidden="0" w:uiPriority="65" w:unhideWhenUsed="0"/>
-    <w:lsdException w:name="Medium List 2" w:semiHidden="0" w:uiPriority="66" w:unhideWhenUsed="0"/>
-    <w:lsdException w:name="Medium Grid 1" w:semiHidden="0" w:uiPriority="67" w:unhideWhenUsed="0"/>
-    <w:lsdException w:name="Medium Grid 2" w:semiHidden="0" w:uiPriority="68" w:unhideWhenUsed="0"/>
-    <w:lsdException w:name="Medium Grid 3" w:semiHidden="0" w:uiPriority="69" w:unhideWhenUsed="0"/>
-    <w:lsdException w:name="Dark List" w:semiHidden="0" w:uiPriority="70" w:unhideWhenUsed="0"/>
-    <w:lsdException w:name="Colorful Shading" w:semiHidden="0" w:uiPriority="71" w:unhideWhenUsed="0"/>
-    <w:lsdException w:name="Colorful List" w:semiHidden="0" w:uiPriority="72" w:unhideWhenUsed="0"/>
-    <w:lsdException w:name="Colorful Grid" w:semiHidden="0" w:uiPriority="73" w:unhideWhenUsed="0"/>
-    <w:lsdException w:name="Light Shading Accent 1" w:semiHidden="0" w:uiPriority="60" w:unhideWhenUsed="0"/>
-    <w:lsdException w:name="Light List Accent 1" w:semiHidden="0" w:uiPriority="61" w:unhideWhenUsed="0"/>
-    <w:lsdException w:name="Light Grid Accent 1" w:semiHidden="0" w:uiPriority="62" w:unhideWhenUsed="0"/>
-    <w:lsdException w:name="Medium Shading 1 Accent 1" w:semiHidden="0" w:uiPriority="63" w:unhideWhenUsed="0"/>
-    <w:lsdException w:name="Medium Shading 2 Accent 1" w:semiHidden="0" w:uiPriority="64" w:unhideWhenUsed="0"/>
-    <w:lsdException w:name="Medium List 1 Accent 1" w:semiHidden="0" w:uiPriority="65" w:unhideWhenUsed="0"/>
-    <w:lsdException w:name="Revision" w:unhideWhenUsed="0"/>
-    <w:lsdException w:name="List Paragraph" w:semiHidden="0" w:uiPriority="34" w:unhideWhenUsed="0" w:qFormat="1"/>
-    <w:lsdException w:name="Quote" w:semiHidden="0" w:uiPriority="29" w:unhideWhenUsed="0" w:qFormat="1"/>
-    <w:lsdException w:name="Intense Quote" w:semiHidden="0" w:uiPriority="30" w:unhideWhenUsed="0" w:qFormat="1"/>
-    <w:lsdException w:name="Medium List 2 Accent 1" w:semiHidden="0" w:uiPriority="66" w:unhideWhenUsed="0"/>
-    <w:lsdException w:name="Medium Grid 1 Accent 1" w:semiHidden="0" w:uiPriority="67" w:unhideWhenUsed="0"/>
-    <w:lsdException w:name="Medium Grid 2 Accent 1" w:semiHidden="0" w:uiPriority="68" w:unhideWhenUsed="0"/>
-    <w:lsdException w:name="Medium Grid 3 Accent 1" w:semiHidden="0" w:uiPriority="69" w:unhideWhenUsed="0"/>
-    <w:lsdException w:name="Dark List Accent 1" w:semiHidden="0" w:uiPriority="70" w:unhideWhenUsed="0"/>
-    <w:lsdException w:name="Colorful Shading Accent 1" w:semiHidden="0" w:uiPriority="71" w:unhideWhenUsed="0"/>
-    <w:lsdException w:name="Colorful List Accent 1" w:semiHidden="0" w:uiPriority="72" w:unhideWhenUsed="0"/>
-    <w:lsdException w:name="Colorful Grid Accent 1" w:semiHidden="0" w:uiPriority="73" w:unhideWhenUsed="0"/>
-    <w:lsdException w:name="Light Shading Accent 2" w:semiHidden="0" w:uiPriority="60" w:unhideWhenUsed="0"/>
-    <w:lsdException w:name="Light List Accent 2" w:semiHidden="0" w:uiPriority="61" w:unhideWhenUsed="0"/>
-    <w:lsdException w:name="Light Grid Accent 2" w:semiHidden="0" w:uiPriority="62" w:unhideWhenUsed="0"/>
-    <w:lsdException w:name="Medium Shading 1 Accent 2" w:semiHidden="0" w:uiPriority="63" w:unhideWhenUsed="0"/>
-    <w:lsdException w:name="Medium Shading 2 Accent 2" w:semiHidden="0" w:uiPriority="64" w:unhideWhenUsed="0"/>
-    <w:lsdException w:name="Medium List 1 Accent 2" w:semiHidden="0" w:uiPriority="65" w:unhideWhenUsed="0"/>
-    <w:lsdException w:name="Medium List 2 Accent 2" w:semiHidden="0" w:uiPriority="66" w:unhideWhenUsed="0"/>
-    <w:lsdException w:name="Medium Grid 1 Accent 2" w:semiHidden="0" w:uiPriority="67" w:unhideWhenUsed="0"/>
-    <w:lsdException w:name="Medium Grid 2 Accent 2" w:semiHidden="0" w:uiPriority="68" w:unhideWhenUsed="0"/>
-    <w:lsdException w:name="Medium Grid 3 Accent 2" w:semiHidden="0" w:uiPriority="69" w:unhideWhenUsed="0"/>
-    <w:lsdException w:name="Dark List Accent 2" w:semiHidden="0" w:uiPriority="70" w:unhideWhenUsed="0"/>
-    <w:lsdException w:name="Colorful Shading Accent 2" w:semiHidden="0" w:uiPriority="71" w:unhideWhenUsed="0"/>
-    <w:lsdException w:name="Colorful List Accent 2" w:semiHidden="0" w:uiPriority="72" w:unhideWhenUsed="0"/>
-    <w:lsdException w:name="Colorful Grid Accent 2" w:semiHidden="0" w:uiPriority="73" w:unhideWhenUsed="0"/>
-    <w:lsdException w:name="Light Shading Accent 3" w:semiHidden="0" w:uiPriority="60" w:unhideWhenUsed="0"/>
-    <w:lsdException w:name="Light List Accent 3" w:semiHidden="0" w:uiPriority="61" w:unhideWhenUsed="0"/>
-    <w:lsdException w:name="Light Grid Accent 3" w:semiHidden="0" w:uiPriority="62" w:unhideWhenUsed="0"/>
-    <w:lsdException w:name="Medium Shading 1 Accent 3" w:semiHidden="0" w:uiPriority="63" w:unhideWhenUsed="0"/>
-    <w:lsdException w:name="Medium Shading 2 Accent 3" w:semiHidden="0" w:uiPriority="64" w:unhideWhenUsed="0"/>
-    <w:lsdException w:name="Medium List 1 Accent 3" w:semiHidden="0" w:uiPriority="65" w:unhideWhenUsed="0"/>
-    <w:lsdException w:name="Medium List 2 Accent 3" w:semiHidden="0" w:uiPriority="66" w:unhideWhenUsed="0"/>
-    <w:lsdException w:name="Medium Grid 1 Accent 3" w:semiHidden="0" w:uiPriority="67" w:unhideWhenUsed="0"/>
-    <w:lsdException w:name="Medium Grid 2 Accent 3" w:semiHidden="0" w:uiPriority="68" w:unhideWhenUsed="0"/>
-    <w:lsdException w:name="Medium Grid 3 Accent 3" w:semiHidden="0" w:uiPriority="69" w:unhideWhenUsed="0"/>
-    <w:lsdException w:name="Dark List Accent 3" w:semiHidden="0" w:uiPriority="70" w:unhideWhenUsed="0"/>
-    <w:lsdException w:name="Colorful Shading Accent 3" w:semiHidden="0" w:uiPriority="71" w:unhideWhenUsed="0"/>
-    <w:lsdException w:name="Colorful List Accent 3" w:semiHidden="0" w:uiPriority="72" w:unhideWhenUsed="0"/>
-    <w:lsdException w:name="Colorful Grid Accent 3" w:semiHidden="0" w:uiPriority="73" w:unhideWhenUsed="0"/>
-    <w:lsdException w:name="Light Shading Accent 4" w:semiHidden="0" w:uiPriority="60" w:unhideWhenUsed="0"/>
-    <w:lsdException w:name="Light List Accent 4" w:semiHidden="0" w:uiPriority="61" w:unhideWhenUsed="0"/>
-    <w:lsdException w:name="Light Grid Accent 4" w:semiHidden="0" w:uiPriority="62" w:unhideWhenUsed="0"/>
-    <w:lsdException w:name="Medium Shading 1 Accent 4" w:semiHidden="0" w:uiPriority="63" w:unhideWhenUsed="0"/>
-    <w:lsdException w:name="Medium Shading 2 Accent 4" w:semiHidden="0" w:uiPriority="64" w:unhideWhenUsed="0"/>
-    <w:lsdException w:name="Medium List 1 Accent 4" w:semiHidden="0" w:uiPriority="65" w:unhideWhenUsed="0"/>
-    <w:lsdException w:name="Medium List 2 Accent 4" w:semiHidden="0" w:uiPriority="66" w:unhideWhenUsed="0"/>
-    <w:lsdException w:name="Medium Grid 1 Accent 4" w:semiHidden="0" w:uiPriority="67" w:unhideWhenUsed="0"/>
-    <w:lsdException w:name="Medium Grid 2 Accent 4" w:semiHidden="0" w:uiPriority="68" w:unhideWhenUsed="0"/>
-    <w:lsdException w:name="Medium Grid 3 Accent 4" w:semiHidden="0" w:uiPriority="69" w:unhideWhenUsed="0"/>
-    <w:lsdException w:name="Dark List Accent 4" w:semiHidden="0" w:uiPriority="70" w:unhideWhenUsed="0"/>
-    <w:lsdException w:name="Colorful Shading Accent 4" w:semiHidden="0" w:uiPriority="71" w:unhideWhenUsed="0"/>
-    <w:lsdException w:name="Colorful List Accent 4" w:semiHidden="0" w:uiPriority="72" w:unhideWhenUsed="0"/>
-    <w:lsdException w:name="Colorful Grid Accent 4" w:semiHidden="0" w:uiPriority="73" w:unhideWhenUsed="0"/>
-    <w:lsdException w:name="Light Shading Accent 5" w:semiHidden="0" w:uiPriority="60" w:unhideWhenUsed="0"/>
-    <w:lsdException w:name="Light List Accent 5" w:semiHidden="0" w:uiPriority="61" w:unhideWhenUsed="0"/>
-    <w:lsdException w:name="Light Grid Accent 5" w:semiHidden="0" w:uiPriority="62" w:unhideWhenUsed="0"/>
-    <w:lsdException w:name="Medium Shading 1 Accent 5" w:semiHidden="0" w:uiPriority="63" w:unhideWhenUsed="0"/>
-    <w:lsdException w:name="Medium Shading 2 Accent 5" w:semiHidden="0" w:uiPriority="64" w:unhideWhenUsed="0"/>
-    <w:lsdException w:name="Medium List 1 Accent 5" w:semiHidden="0" w:uiPriority="65" w:unhideWhenUsed="0"/>
-    <w:lsdException w:name="Medium List 2 Accent 5" w:semiHidden="0" w:uiPriority="66" w:unhideWhenUsed="0"/>
-    <w:lsdException w:name="Medium Grid 1 Accent 5" w:semiHidden="0" w:uiPriority="67" w:unhideWhenUsed="0"/>
-    <w:lsdException w:name="Medium Grid 2 Accent 5" w:semiHidden="0" w:uiPriority="68" w:unhideWhenUsed="0"/>
-    <w:lsdException w:name="Medium Grid 3 Accent 5" w:semiHidden="0" w:uiPriority="69" w:unhideWhenUsed="0"/>
-    <w:lsdException w:name="Dark List Accent 5" w:semiHidden="0" w:uiPriority="70" w:unhideWhenUsed="0"/>
-    <w:lsdException w:name="Colorful Shading Accent 5" w:semiHidden="0" w:uiPriority="71" w:unhideWhenUsed="0"/>
-    <w:lsdException w:name="Colorful List Accent 5" w:semiHidden="0" w:uiPriority="72" w:unhideWhenUsed="0"/>
-    <w:lsdException w:name="Colorful Grid Accent 5" w:semiHidden="0" w:uiPriority="73" w:unhideWhenUsed="0"/>
-    <w:lsdException w:name="Light Shading Accent 6" w:semiHidden="0" w:uiPriority="60" w:unhideWhenUsed="0"/>
-    <w:lsdException w:name="Light List Accent 6" w:semiHidden="0" w:uiPriority="61" w:unhideWhenUsed="0"/>
-    <w:lsdException w:name="Light Grid Accent 6" w:semiHidden="0" w:uiPriority="62" w:unhideWhenUsed="0"/>
-    <w:lsdException w:name="Medium Shading 1 Accent 6" w:semiHidden="0" w:uiPriority="63" w:unhideWhenUsed="0"/>
-    <w:lsdException w:name="Medium Shading 2 Accent 6" w:semiHidden="0" w:uiPriority="64" w:unhideWhenUsed="0"/>
-    <w:lsdException w:name="Medium List 1 Accent 6" w:semiHidden="0" w:uiPriority="65" w:unhideWhenUsed="0"/>
-    <w:lsdException w:name="Medium List 2 Accent 6" w:semiHidden="0" w:uiPriority="66" w:unhideWhenUsed="0"/>
-    <w:lsdException w:name="Medium Grid 1 Accent 6" w:semiHidden="0" w:uiPriority="67" w:unhideWhenUsed="0"/>
-    <w:lsdException w:name="Medium Grid 2 Accent 6" w:semiHidden="0" w:uiPriority="68" w:unhideWhenUsed="0"/>
-    <w:lsdException w:name="Medium Grid 3 Accent 6" w:semiHidden="0" w:uiPriority="69" w:unhideWhenUsed="0"/>
-    <w:lsdException w:name="Dark List Accent 6" w:semiHidden="0" w:uiPriority="70" w:unhideWhenUsed="0"/>
-    <w:lsdException w:name="Colorful Shading Accent 6" w:semiHidden="0" w:uiPriority="71" w:unhideWhenUsed="0"/>
-    <w:lsdException w:name="Colorful List Accent 6" w:semiHidden="0" w:uiPriority="72" w:unhideWhenUsed="0"/>
-    <w:lsdException w:name="Colorful Grid Accent 6" w:semiHidden="0" w:uiPriority="73" w:unhideWhenUsed="0"/>
-    <w:lsdException w:name="Subtle Emphasis" w:semiHidden="0" w:uiPriority="19" w:unhideWhenUsed="0" w:qFormat="1"/>
-    <w:lsdException w:name="Intense Emphasis" w:semiHidden="0" w:uiPriority="21" w:unhideWhenUsed="0" w:qFormat="1"/>
-    <w:lsdException w:name="Subtle Reference" w:semiHidden="0" w:uiPriority="31" w:unhideWhenUsed="0" w:qFormat="1"/>
-    <w:lsdException w:name="Intense Reference" w:semiHidden="0" w:uiPriority="32" w:unhideWhenUsed="0" w:qFormat="1"/>
-    <w:lsdException w:name="Book Title" w:semiHidden="0" w:uiPriority="33" w:unhideWhenUsed="0" w:qFormat="1"/>
-    <w:lsdException w:name="Bibliography" w:uiPriority="37"/>
-    <w:lsdException w:name="TOC Heading" w:uiPriority="39" w:qFormat="1"/>
-  </w:latentStyles>
-  <w:style w:type="paragraph" w:default="1" w:styleId="Standard">
-    <w:name w:val="Normal"/>
-    <w:qFormat/>
-  </w:style>
-  <w:style w:type="character" w:default="1" w:styleId="Absatz-Standardschriftart">
-    <w:name w:val="Default Paragraph Font"/>
-    <w:uiPriority w:val="1"/>
-    <w:semiHidden/>
-    <w:unhideWhenUsed/>
-  </w:style>
-  <w:style w:type="table" w:default="1" w:styleId="NormaleTabelle">
-    <w:name w:val="Normal Table"/>
-    <w:uiPriority w:val="99"/>
-    <w:semiHidden/>
-    <w:unhideWhenUsed/>
-    <w:tblPr>
-      <w:tblInd w:w="0" w:type="dxa"/>
-      <w:tblCellMar>
-        <w:top w:w="0" w:type="dxa"/>
-        <w:left w:w="108" w:type="dxa"/>
-        <w:bottom w:w="0" w:type="dxa"/>
-        <w:right w:w="108" w:type="dxa"/>
-      </w:tblCellMar>
-    </w:tblPr>
-  </w:style>
-  <w:style w:type="numbering" w:default="1" w:styleId="KeineListe">
-    <w:name w:val="No List"/>
-    <w:uiPriority w:val="99"/>
-    <w:semiHidden/>
-    <w:unhideWhenUsed/>
-  </w:style>
-  <w:style w:type="paragraph" w:customStyle="1" w:styleId="F28B796038E04E05A6A0D3CB51CEBB67">
-    <w:name w:val="F28B796038E04E05A6A0D3CB51CEBB67"/>
-    <w:rsid w:val="001D2112"/>
-  </w:style>
-</w:styles>
-</file>
-
-<file path=word/glossary/webSettings.xml><?xml version="1.0" encoding="utf-8"?>
-<w:webSettings xmlns:mc="http://schemas.openxmlformats.org/markup-compatibility/2006" xmlns:r="http://schemas.openxmlformats.org/officeDocument/2006/relationships" xmlns:w="http://schemas.openxmlformats.org/wordprocessingml/2006/main" xmlns:w14="http://schemas.microsoft.com/office/word/2010/wordml" mc:Ignorable="w14">
-  <w:optimizeForBrowser/>
-  <w:allowPNG/>
-</w:webSettings>
-</file>
-
 <file path=word/theme/theme1.xml><?xml version="1.0" encoding="utf-8"?>
 <a:theme xmlns:a="http://schemas.openxmlformats.org/drawingml/2006/main" name="Larissa">
   <a:themeElements>
@@ -6318,7 +6284,7 @@
 </file>
 
 <file path=customXml/itemProps1.xml><?xml version="1.0" encoding="utf-8"?>
-<ds:datastoreItem xmlns:ds="http://schemas.openxmlformats.org/officeDocument/2006/customXml" ds:itemID="{4FEDB39C-A882-4ABF-A373-CC88D4DB3E9F}">
+<ds:datastoreItem xmlns:ds="http://schemas.openxmlformats.org/officeDocument/2006/customXml" ds:itemID="{BCBB1CB5-B2E3-4D07-B048-6B298007A463}">
   <ds:schemaRefs>
     <ds:schemaRef ds:uri="http://schemas.openxmlformats.org/officeDocument/2006/bibliography"/>
   </ds:schemaRefs>

</xml_diff>

<commit_message>
Added pattern description Added camel product description
</commit_message>
<xml_diff>
--- a/DezSys09_ETL_Weinb_Taschner_4AHIT.docx
+++ b/DezSys09_ETL_Weinb_Taschner_4AHIT.docx
@@ -2861,33 +2861,32 @@
         </w:rPr>
       </w:pPr>
       <w:bookmarkStart w:id="0" w:name="_Toc404883171"/>
-      <w:bookmarkStart w:id="1" w:name="_Toc404883172"/>
-      <w:bookmarkStart w:id="2" w:name="_Toc412545547"/>
+      <w:bookmarkStart w:id="1" w:name="_Toc412545547"/>
+      <w:bookmarkStart w:id="2" w:name="_Toc404883172"/>
       <w:r>
         <w:rPr>
           <w:rFonts w:asciiTheme="minorHAnsi" w:hAnsiTheme="minorHAnsi"/>
         </w:rPr>
-        <w:lastRenderedPageBreak/>
         <w:t>Aufgabenstellung</w:t>
       </w:r>
       <w:bookmarkEnd w:id="0"/>
+      <w:bookmarkEnd w:id="1"/>
+    </w:p>
+    <w:p>
+      <w:pPr>
+        <w:pStyle w:val="berschrift2"/>
+        <w:rPr>
+          <w:rFonts w:asciiTheme="minorHAnsi" w:hAnsiTheme="minorHAnsi"/>
+        </w:rPr>
+      </w:pPr>
+      <w:bookmarkStart w:id="3" w:name="_Toc412545548"/>
+      <w:r>
+        <w:rPr>
+          <w:rFonts w:asciiTheme="minorHAnsi" w:hAnsiTheme="minorHAnsi"/>
+        </w:rPr>
+        <w:t>Beschreibung auf Moodle</w:t>
+      </w:r>
       <w:bookmarkEnd w:id="2"/>
-    </w:p>
-    <w:p>
-      <w:pPr>
-        <w:pStyle w:val="berschrift2"/>
-        <w:rPr>
-          <w:rFonts w:asciiTheme="minorHAnsi" w:hAnsiTheme="minorHAnsi"/>
-        </w:rPr>
-      </w:pPr>
-      <w:bookmarkStart w:id="3" w:name="_Toc412545548"/>
-      <w:r>
-        <w:rPr>
-          <w:rFonts w:asciiTheme="minorHAnsi" w:hAnsiTheme="minorHAnsi"/>
-        </w:rPr>
-        <w:t>Beschreibung auf Moodle</w:t>
-      </w:r>
-      <w:bookmarkEnd w:id="1"/>
       <w:bookmarkEnd w:id="3"/>
     </w:p>
     <w:p/>
@@ -3193,13 +3192,12 @@
         </w:rPr>
       </w:pPr>
       <w:bookmarkStart w:id="6" w:name="_Toc404883173"/>
-      <w:bookmarkStart w:id="7" w:name="_Toc404883174"/>
-      <w:bookmarkStart w:id="8" w:name="_Toc412545551"/>
+      <w:bookmarkStart w:id="7" w:name="_Toc412545551"/>
+      <w:bookmarkStart w:id="8" w:name="_Toc404883174"/>
       <w:r>
         <w:rPr>
           <w:rFonts w:asciiTheme="minorHAnsi" w:hAnsiTheme="minorHAnsi"/>
         </w:rPr>
-        <w:lastRenderedPageBreak/>
         <w:t>D</w:t>
       </w:r>
       <w:bookmarkEnd w:id="6"/>
@@ -3209,24 +3207,623 @@
         </w:rPr>
         <w:t>urchführung</w:t>
       </w:r>
+      <w:bookmarkEnd w:id="7"/>
+    </w:p>
+    <w:p>
+      <w:pPr>
+        <w:pStyle w:val="berschrift2"/>
+        <w:rPr>
+          <w:rFonts w:asciiTheme="minorHAnsi" w:hAnsiTheme="minorHAnsi"/>
+        </w:rPr>
+      </w:pPr>
+      <w:bookmarkStart w:id="9" w:name="_Toc412545552"/>
       <w:bookmarkEnd w:id="8"/>
-    </w:p>
-    <w:p>
-      <w:pPr>
-        <w:pStyle w:val="berschrift2"/>
+      <w:r>
         <w:rPr>
           <w:rFonts w:asciiTheme="minorHAnsi" w:hAnsiTheme="minorHAnsi"/>
         </w:rPr>
-      </w:pPr>
-      <w:bookmarkStart w:id="9" w:name="_Toc412545552"/>
-      <w:bookmarkEnd w:id="7"/>
-      <w:r>
-        <w:rPr>
-          <w:rFonts w:asciiTheme="minorHAnsi" w:hAnsiTheme="minorHAnsi"/>
-        </w:rPr>
         <w:t>Identifikation und Beschreibung der EAI Patterns</w:t>
       </w:r>
       <w:bookmarkEnd w:id="9"/>
+    </w:p>
+    <w:p/>
+    <w:p>
+      <w:pPr>
+        <w:pStyle w:val="berschrift1"/>
+        <w:jc w:val="center"/>
+      </w:pPr>
+      <w:r>
+        <w:t>Integration Styles: File Transfer</w:t>
+      </w:r>
+    </w:p>
+    <w:p/>
+    <w:p>
+      <w:r>
+        <w:t>Das im Example verwendete Integration Style Pattern entspricht einem File Transfer Pattern.</w:t>
+      </w:r>
+      <w:r>
+        <w:br/>
+        <w:t>Es werden XML Dateien konsumiert und in POJO (</w:t>
+      </w:r>
+      <w:r>
+        <w:rPr>
+          <w:b/>
+        </w:rPr>
+        <w:t>P</w:t>
+      </w:r>
+      <w:r>
+        <w:t xml:space="preserve">lain </w:t>
+      </w:r>
+      <w:r>
+        <w:rPr>
+          <w:b/>
+        </w:rPr>
+        <w:t>O</w:t>
+      </w:r>
+      <w:r>
+        <w:t xml:space="preserve">ld </w:t>
+      </w:r>
+      <w:r>
+        <w:rPr>
+          <w:b/>
+        </w:rPr>
+        <w:t>J</w:t>
+      </w:r>
+      <w:r>
+        <w:t xml:space="preserve">ava </w:t>
+      </w:r>
+      <w:r>
+        <w:rPr>
+          <w:b/>
+        </w:rPr>
+        <w:t>O</w:t>
+      </w:r>
+      <w:r>
+        <w:t>bject</w:t>
+      </w:r>
+      <w:r>
+        <w:t>) und mit Hilfe der JPA (</w:t>
+      </w:r>
+      <w:r>
+        <w:rPr>
+          <w:b/>
+        </w:rPr>
+        <w:t>J</w:t>
+      </w:r>
+      <w:r>
+        <w:t xml:space="preserve">ava </w:t>
+      </w:r>
+      <w:r>
+        <w:rPr>
+          <w:b/>
+        </w:rPr>
+        <w:t>P</w:t>
+      </w:r>
+      <w:r>
+        <w:t xml:space="preserve">ersistence </w:t>
+      </w:r>
+      <w:r>
+        <w:rPr>
+          <w:b/>
+        </w:rPr>
+        <w:t>A</w:t>
+      </w:r>
+      <w:r>
+        <w:t>PI) transformiert.</w:t>
+      </w:r>
+    </w:p>
+    <w:p/>
+    <w:p>
+      <w:r>
+        <w:t>Um verschiedene Programme miteinander kommunizieren und Informationen austauschen zu lassen, muss jede dieser Applikationen Dateien erstellen, die von anderen Programmen benötigt werden. Das Transformieren von Dateien in verschiedene Formate wird von ‚Integratoren‘ übernommen. [1]</w:t>
+      </w:r>
+    </w:p>
+    <w:p>
+      <w:pPr>
+        <w:keepNext/>
+        <w:jc w:val="center"/>
+      </w:pPr>
+      <w:r>
+        <w:rPr>
+          <w:noProof/>
+          <w:lang w:eastAsia="de-AT"/>
+        </w:rPr>
+        <w:drawing>
+          <wp:inline distT="0" distB="0" distL="0" distR="0" wp14:anchorId="425C5603" wp14:editId="6B5C7D4A">
+            <wp:extent cx="3114675" cy="1095375"/>
+            <wp:effectExtent l="0" t="0" r="9525" b="0"/>
+            <wp:docPr id="9" name="Grafik 9" descr="http://www.eaipatterns.com/img/FileTransferIntegration.gif"/>
+            <wp:cNvGraphicFramePr>
+              <a:graphicFrameLocks xmlns:a="http://schemas.openxmlformats.org/drawingml/2006/main" noChangeAspect="1"/>
+            </wp:cNvGraphicFramePr>
+            <a:graphic xmlns:a="http://schemas.openxmlformats.org/drawingml/2006/main">
+              <a:graphicData uri="http://schemas.openxmlformats.org/drawingml/2006/picture">
+                <pic:pic xmlns:pic="http://schemas.openxmlformats.org/drawingml/2006/picture">
+                  <pic:nvPicPr>
+                    <pic:cNvPr id="0" name="Picture 1" descr="http://www.eaipatterns.com/img/FileTransferIntegration.gif"/>
+                    <pic:cNvPicPr>
+                      <a:picLocks noChangeAspect="1" noChangeArrowheads="1"/>
+                    </pic:cNvPicPr>
+                  </pic:nvPicPr>
+                  <pic:blipFill>
+                    <a:blip r:embed="rId9">
+                      <a:extLst>
+                        <a:ext uri="{28A0092B-C50C-407E-A947-70E740481C1C}">
+                          <a14:useLocalDpi xmlns:a14="http://schemas.microsoft.com/office/drawing/2010/main" val="0"/>
+                        </a:ext>
+                      </a:extLst>
+                    </a:blip>
+                    <a:srcRect/>
+                    <a:stretch>
+                      <a:fillRect/>
+                    </a:stretch>
+                  </pic:blipFill>
+                  <pic:spPr bwMode="auto">
+                    <a:xfrm>
+                      <a:off x="0" y="0"/>
+                      <a:ext cx="3114675" cy="1095375"/>
+                    </a:xfrm>
+                    <a:prstGeom prst="rect">
+                      <a:avLst/>
+                    </a:prstGeom>
+                    <a:noFill/>
+                    <a:ln>
+                      <a:noFill/>
+                    </a:ln>
+                  </pic:spPr>
+                </pic:pic>
+              </a:graphicData>
+            </a:graphic>
+          </wp:inline>
+        </w:drawing>
+      </w:r>
+    </w:p>
+    <w:p>
+      <w:pPr>
+        <w:pStyle w:val="Beschriftung"/>
+        <w:jc w:val="center"/>
+      </w:pPr>
+      <w:bookmarkStart w:id="10" w:name="_Toc412535349"/>
+      <w:r>
+        <w:t xml:space="preserve">Abbildung </w:t>
+      </w:r>
+      <w:r>
+        <w:fldChar w:fldCharType="begin"/>
+      </w:r>
+      <w:r>
+        <w:instrText xml:space="preserve"> SEQ Abbildung \* ARABIC </w:instrText>
+      </w:r>
+      <w:r>
+        <w:fldChar w:fldCharType="separate"/>
+      </w:r>
+      <w:r>
+        <w:rPr>
+          <w:noProof/>
+        </w:rPr>
+        <w:t>1</w:t>
+      </w:r>
+      <w:r>
+        <w:fldChar w:fldCharType="end"/>
+      </w:r>
+      <w:r>
+        <w:t>: Ex- und Import von Daten zwischen zwei verschiedenen Applikationen [1]</w:t>
+      </w:r>
+      <w:bookmarkEnd w:id="10"/>
+    </w:p>
+    <w:p>
+      <w:pPr>
+        <w:jc w:val="center"/>
+      </w:pPr>
+    </w:p>
+    <w:p>
+      <w:pPr>
+        <w:pStyle w:val="berschrift1"/>
+        <w:jc w:val="center"/>
+      </w:pPr>
+      <w:r>
+        <w:t>Messaging System: Pipes and Filters</w:t>
+      </w:r>
+    </w:p>
+    <w:p/>
+    <w:p>
+      <w:r>
+        <w:t xml:space="preserve">Das Verarbeiten von Daten kann in </w:t>
+      </w:r>
+      <w:r>
+        <w:rPr>
+          <w:i/>
+        </w:rPr>
+        <w:t>Apache Camel</w:t>
+      </w:r>
+      <w:r>
+        <w:t xml:space="preserve"> mit Hilfe von verschiedenen, voneinander unabhängigen, miteinander verknüpfbaren Instanzen von Endpunkten realisiert werden. [2]</w:t>
+      </w:r>
+      <w:r>
+        <w:br/>
+        <w:t>Beispielsweise baut der Message Translator auf diesem Prinzip auf.</w:t>
+      </w:r>
+    </w:p>
+    <w:p>
+      <w:pPr>
+        <w:keepNext/>
+        <w:jc w:val="center"/>
+      </w:pPr>
+      <w:r>
+        <w:rPr>
+          <w:noProof/>
+          <w:lang w:eastAsia="de-AT"/>
+        </w:rPr>
+        <w:drawing>
+          <wp:inline distT="0" distB="0" distL="0" distR="0" wp14:anchorId="563F75AB" wp14:editId="5B920FA4">
+            <wp:extent cx="5038725" cy="857250"/>
+            <wp:effectExtent l="0" t="0" r="9525" b="0"/>
+            <wp:docPr id="10" name="Grafik 10" descr="http://www.enterpriseintegrationpatterns.com/img/PipesAndFilters.gif"/>
+            <wp:cNvGraphicFramePr>
+              <a:graphicFrameLocks xmlns:a="http://schemas.openxmlformats.org/drawingml/2006/main" noChangeAspect="1"/>
+            </wp:cNvGraphicFramePr>
+            <a:graphic xmlns:a="http://schemas.openxmlformats.org/drawingml/2006/main">
+              <a:graphicData uri="http://schemas.openxmlformats.org/drawingml/2006/picture">
+                <pic:pic xmlns:pic="http://schemas.openxmlformats.org/drawingml/2006/picture">
+                  <pic:nvPicPr>
+                    <pic:cNvPr id="0" name="Picture 1" descr="http://www.enterpriseintegrationpatterns.com/img/PipesAndFilters.gif"/>
+                    <pic:cNvPicPr>
+                      <a:picLocks noChangeAspect="1" noChangeArrowheads="1"/>
+                    </pic:cNvPicPr>
+                  </pic:nvPicPr>
+                  <pic:blipFill>
+                    <a:blip r:embed="rId10">
+                      <a:extLst>
+                        <a:ext uri="{28A0092B-C50C-407E-A947-70E740481C1C}">
+                          <a14:useLocalDpi xmlns:a14="http://schemas.microsoft.com/office/drawing/2010/main" val="0"/>
+                        </a:ext>
+                      </a:extLst>
+                    </a:blip>
+                    <a:srcRect/>
+                    <a:stretch>
+                      <a:fillRect/>
+                    </a:stretch>
+                  </pic:blipFill>
+                  <pic:spPr bwMode="auto">
+                    <a:xfrm>
+                      <a:off x="0" y="0"/>
+                      <a:ext cx="5038725" cy="857250"/>
+                    </a:xfrm>
+                    <a:prstGeom prst="rect">
+                      <a:avLst/>
+                    </a:prstGeom>
+                    <a:noFill/>
+                    <a:ln>
+                      <a:noFill/>
+                    </a:ln>
+                  </pic:spPr>
+                </pic:pic>
+              </a:graphicData>
+            </a:graphic>
+          </wp:inline>
+        </w:drawing>
+      </w:r>
+    </w:p>
+    <w:p>
+      <w:pPr>
+        <w:pStyle w:val="Beschriftung"/>
+        <w:jc w:val="center"/>
+      </w:pPr>
+      <w:bookmarkStart w:id="11" w:name="_Toc412535350"/>
+      <w:r>
+        <w:t xml:space="preserve">Abbildung </w:t>
+      </w:r>
+      <w:r>
+        <w:fldChar w:fldCharType="begin"/>
+      </w:r>
+      <w:r>
+        <w:instrText xml:space="preserve"> SEQ Abbildung \* ARABIC </w:instrText>
+      </w:r>
+      <w:r>
+        <w:fldChar w:fldCharType="separate"/>
+      </w:r>
+      <w:r>
+        <w:rPr>
+          <w:noProof/>
+        </w:rPr>
+        <w:t>2</w:t>
+      </w:r>
+      <w:r>
+        <w:fldChar w:fldCharType="end"/>
+      </w:r>
+      <w:r>
+        <w:t>: Verarbeitungsvorgang einer Nachricht mit Hilfe von Weiterleitungen und Filtern [2]</w:t>
+      </w:r>
+      <w:bookmarkEnd w:id="11"/>
+    </w:p>
+    <w:p>
+      <w:pPr>
+        <w:rPr>
+          <w:rFonts w:asciiTheme="majorHAnsi" w:eastAsiaTheme="majorEastAsia" w:hAnsiTheme="majorHAnsi" w:cstheme="majorBidi"/>
+          <w:b/>
+          <w:bCs/>
+          <w:color w:val="365F91" w:themeColor="accent1" w:themeShade="BF"/>
+          <w:sz w:val="28"/>
+          <w:szCs w:val="28"/>
+        </w:rPr>
+      </w:pPr>
+      <w:r>
+        <w:br w:type="page"/>
+      </w:r>
+    </w:p>
+    <w:p>
+      <w:pPr>
+        <w:pStyle w:val="berschrift1"/>
+        <w:jc w:val="center"/>
+      </w:pPr>
+      <w:r>
+        <w:t>Messaging System: Message Translator</w:t>
+      </w:r>
+    </w:p>
+    <w:p/>
+    <w:p>
+      <w:r>
+        <w:t xml:space="preserve">Zum Übersetzen von Nachrichten kann in </w:t>
+      </w:r>
+      <w:r>
+        <w:rPr>
+          <w:i/>
+        </w:rPr>
+        <w:t>Apache Camel</w:t>
+      </w:r>
+      <w:r>
+        <w:t xml:space="preserve"> </w:t>
+      </w:r>
+      <w:r>
+        <w:t>der „Message Translator“, ein spezieller Filter eingesetzt werden. Dank ihm können Nachrichten zwischen 2 Filtern bzw. Anwendungen übersetzt und so miteinander kompatibel gemacht werden. [3]</w:t>
+      </w:r>
+      <w:r>
+        <w:br/>
+        <w:t xml:space="preserve">Im Example findet sich der Message Translator in der </w:t>
+      </w:r>
+      <w:r>
+        <w:rPr>
+          <w:b/>
+        </w:rPr>
+        <w:t>CustomerTransformer</w:t>
+      </w:r>
+      <w:r>
+        <w:t xml:space="preserve"> Klasse wieder.</w:t>
+      </w:r>
+    </w:p>
+    <w:p>
+      <w:pPr>
+        <w:keepNext/>
+        <w:jc w:val="center"/>
+      </w:pPr>
+      <w:r>
+        <w:rPr>
+          <w:noProof/>
+          <w:lang w:eastAsia="de-AT"/>
+        </w:rPr>
+        <w:drawing>
+          <wp:inline distT="0" distB="0" distL="0" distR="0" wp14:anchorId="0D6EDD59" wp14:editId="712E5FD8">
+            <wp:extent cx="4010025" cy="1181100"/>
+            <wp:effectExtent l="0" t="0" r="9525" b="0"/>
+            <wp:docPr id="11" name="Grafik 11" descr="http://www.enterpriseintegrationpatterns.com/img/MessageTranslator.gif"/>
+            <wp:cNvGraphicFramePr>
+              <a:graphicFrameLocks xmlns:a="http://schemas.openxmlformats.org/drawingml/2006/main" noChangeAspect="1"/>
+            </wp:cNvGraphicFramePr>
+            <a:graphic xmlns:a="http://schemas.openxmlformats.org/drawingml/2006/main">
+              <a:graphicData uri="http://schemas.openxmlformats.org/drawingml/2006/picture">
+                <pic:pic xmlns:pic="http://schemas.openxmlformats.org/drawingml/2006/picture">
+                  <pic:nvPicPr>
+                    <pic:cNvPr id="0" name="Picture 3" descr="http://www.enterpriseintegrationpatterns.com/img/MessageTranslator.gif"/>
+                    <pic:cNvPicPr>
+                      <a:picLocks noChangeAspect="1" noChangeArrowheads="1"/>
+                    </pic:cNvPicPr>
+                  </pic:nvPicPr>
+                  <pic:blipFill>
+                    <a:blip r:embed="rId11">
+                      <a:extLst>
+                        <a:ext uri="{28A0092B-C50C-407E-A947-70E740481C1C}">
+                          <a14:useLocalDpi xmlns:a14="http://schemas.microsoft.com/office/drawing/2010/main" val="0"/>
+                        </a:ext>
+                      </a:extLst>
+                    </a:blip>
+                    <a:srcRect/>
+                    <a:stretch>
+                      <a:fillRect/>
+                    </a:stretch>
+                  </pic:blipFill>
+                  <pic:spPr bwMode="auto">
+                    <a:xfrm>
+                      <a:off x="0" y="0"/>
+                      <a:ext cx="4010025" cy="1181100"/>
+                    </a:xfrm>
+                    <a:prstGeom prst="rect">
+                      <a:avLst/>
+                    </a:prstGeom>
+                    <a:noFill/>
+                    <a:ln>
+                      <a:noFill/>
+                    </a:ln>
+                  </pic:spPr>
+                </pic:pic>
+              </a:graphicData>
+            </a:graphic>
+          </wp:inline>
+        </w:drawing>
+      </w:r>
+    </w:p>
+    <w:p>
+      <w:pPr>
+        <w:pStyle w:val="Beschriftung"/>
+        <w:jc w:val="center"/>
+      </w:pPr>
+      <w:bookmarkStart w:id="12" w:name="_Toc412535351"/>
+      <w:r>
+        <w:t xml:space="preserve">Abbildung </w:t>
+      </w:r>
+      <w:r>
+        <w:fldChar w:fldCharType="begin"/>
+      </w:r>
+      <w:r>
+        <w:instrText xml:space="preserve"> SEQ Abbildung \* ARABIC </w:instrText>
+      </w:r>
+      <w:r>
+        <w:fldChar w:fldCharType="separate"/>
+      </w:r>
+      <w:r>
+        <w:rPr>
+          <w:noProof/>
+        </w:rPr>
+        <w:t>3</w:t>
+      </w:r>
+      <w:r>
+        <w:fldChar w:fldCharType="end"/>
+      </w:r>
+      <w:r>
+        <w:t>: Übersetzen einer Nachricht mit Hilfe des Message Translators [3]</w:t>
+      </w:r>
+      <w:bookmarkEnd w:id="12"/>
+    </w:p>
+    <w:p>
+      <w:pPr>
+        <w:jc w:val="center"/>
+      </w:pPr>
+    </w:p>
+    <w:p>
+      <w:pPr>
+        <w:pStyle w:val="berschrift1"/>
+        <w:jc w:val="center"/>
+      </w:pPr>
+      <w:r>
+        <w:t>Messaging System: Message Endpoint</w:t>
+      </w:r>
+    </w:p>
+    <w:p/>
+    <w:p>
+      <w:r>
+        <w:t xml:space="preserve">In </w:t>
+      </w:r>
+      <w:r>
+        <w:rPr>
+          <w:i/>
+        </w:rPr>
+        <w:t>Apache Camel</w:t>
+      </w:r>
+      <w:r>
+        <w:t xml:space="preserve"> können Nachrichten an Clients mit Hilfe eines Message Endpunktes geschickt werden. Anwendungen können mit Hilfe eines solchen Message Endpoints mit einem Messaging Channel (Nachrichtenkanal) verbunden werden. Dies ermöglicht schlussendlich einen Nachrichtenaustausch zwischen Applikationen. [4]</w:t>
+      </w:r>
+      <w:r>
+        <w:br/>
+        <w:t xml:space="preserve">Angewendet wird dieses Prinzip im Example beispielsweise in der Klasse </w:t>
+      </w:r>
+      <w:r>
+        <w:rPr>
+          <w:b/>
+        </w:rPr>
+        <w:t>EtlRoutes</w:t>
+      </w:r>
+      <w:r>
+        <w:t>.</w:t>
+      </w:r>
+    </w:p>
+    <w:p>
+      <w:pPr>
+        <w:keepNext/>
+        <w:jc w:val="center"/>
+      </w:pPr>
+      <w:r>
+        <w:rPr>
+          <w:noProof/>
+          <w:lang w:eastAsia="de-AT"/>
+        </w:rPr>
+        <w:drawing>
+          <wp:inline distT="0" distB="0" distL="0" distR="0" wp14:anchorId="1B1FCA5F" wp14:editId="2DA35D61">
+            <wp:extent cx="5105400" cy="1343025"/>
+            <wp:effectExtent l="0" t="0" r="0" b="0"/>
+            <wp:docPr id="12" name="Grafik 12" descr="http://www.enterpriseintegrationpatterns.com/img/MessageEndpointSolution.gif"/>
+            <wp:cNvGraphicFramePr>
+              <a:graphicFrameLocks xmlns:a="http://schemas.openxmlformats.org/drawingml/2006/main" noChangeAspect="1"/>
+            </wp:cNvGraphicFramePr>
+            <a:graphic xmlns:a="http://schemas.openxmlformats.org/drawingml/2006/main">
+              <a:graphicData uri="http://schemas.openxmlformats.org/drawingml/2006/picture">
+                <pic:pic xmlns:pic="http://schemas.openxmlformats.org/drawingml/2006/picture">
+                  <pic:nvPicPr>
+                    <pic:cNvPr id="0" name="Picture 5" descr="http://www.enterpriseintegrationpatterns.com/img/MessageEndpointSolution.gif"/>
+                    <pic:cNvPicPr>
+                      <a:picLocks noChangeAspect="1" noChangeArrowheads="1"/>
+                    </pic:cNvPicPr>
+                  </pic:nvPicPr>
+                  <pic:blipFill>
+                    <a:blip r:embed="rId12">
+                      <a:extLst>
+                        <a:ext uri="{28A0092B-C50C-407E-A947-70E740481C1C}">
+                          <a14:useLocalDpi xmlns:a14="http://schemas.microsoft.com/office/drawing/2010/main" val="0"/>
+                        </a:ext>
+                      </a:extLst>
+                    </a:blip>
+                    <a:srcRect/>
+                    <a:stretch>
+                      <a:fillRect/>
+                    </a:stretch>
+                  </pic:blipFill>
+                  <pic:spPr bwMode="auto">
+                    <a:xfrm>
+                      <a:off x="0" y="0"/>
+                      <a:ext cx="5105400" cy="1343025"/>
+                    </a:xfrm>
+                    <a:prstGeom prst="rect">
+                      <a:avLst/>
+                    </a:prstGeom>
+                    <a:noFill/>
+                    <a:ln>
+                      <a:noFill/>
+                    </a:ln>
+                  </pic:spPr>
+                </pic:pic>
+              </a:graphicData>
+            </a:graphic>
+          </wp:inline>
+        </w:drawing>
+      </w:r>
+    </w:p>
+    <w:p>
+      <w:pPr>
+        <w:pStyle w:val="Beschriftung"/>
+        <w:jc w:val="center"/>
+        <w:rPr>
+          <w:noProof/>
+        </w:rPr>
+      </w:pPr>
+      <w:bookmarkStart w:id="13" w:name="_Toc412535352"/>
+      <w:r>
+        <w:t xml:space="preserve">Abbildung </w:t>
+      </w:r>
+      <w:r>
+        <w:fldChar w:fldCharType="begin"/>
+      </w:r>
+      <w:r>
+        <w:instrText xml:space="preserve"> SEQ Abbildung \* ARABIC </w:instrText>
+      </w:r>
+      <w:r>
+        <w:fldChar w:fldCharType="separate"/>
+      </w:r>
+      <w:r>
+        <w:rPr>
+          <w:noProof/>
+        </w:rPr>
+        <w:t>4</w:t>
+      </w:r>
+      <w:r>
+        <w:fldChar w:fldCharType="end"/>
+      </w:r>
+      <w:r>
+        <w:t>: Über</w:t>
+      </w:r>
+      <w:r>
+        <w:rPr>
+          <w:noProof/>
+        </w:rPr>
+        <w:t>mitteln einer Nachricht mit Hilfe eines Endpoints über einen Datenkanal [4]</w:t>
+      </w:r>
+      <w:bookmarkEnd w:id="13"/>
     </w:p>
     <w:p>
       <w:r>
@@ -3242,19 +3839,22 @@
           <w:szCs w:val="26"/>
         </w:rPr>
       </w:pPr>
-      <w:bookmarkStart w:id="10" w:name="_Toc412545553"/>
+      <w:bookmarkStart w:id="14" w:name="_Toc412545553"/>
       <w:r>
         <w:rPr>
           <w:rFonts w:asciiTheme="minorHAnsi" w:hAnsiTheme="minorHAnsi"/>
           <w:sz w:val="26"/>
           <w:szCs w:val="26"/>
         </w:rPr>
-        <w:lastRenderedPageBreak/>
         <w:t>Beschreibung der Funktionsweise von Apache Camel</w:t>
       </w:r>
-      <w:bookmarkEnd w:id="10"/>
-    </w:p>
-    <w:p>
+      <w:bookmarkEnd w:id="14"/>
+    </w:p>
+    <w:p/>
+    <w:p>
+      <w:r>
+        <w:t>Apache Camel ist ein umfangreiches Framework, welches einem ermöglicht Code zu schreiben, der auf EIP aufbaut. EIPs (Enterprise Integration Pattern) sind Vorlagen bzw. neue Entwurfsmuster, die uns erlauben möglichst effektiv große komponentenbasierte Systeme zu entwerfen. Die Komponenten dieses Systems können dabei sowohl im gleichen Prozess, als auch auf einem gänzlich anderen Rechner laufen. Camel bietet hierfür häufig benötigte Pattern Implementierungen, Debugging Werkzeuge, ein Konfigurationssystem und vieles andere Kleinigkeiten an, die einem Entwickler viel Zeit sparen können. MVC (auch, wenn es nicht wirklich ein Pattern ist) könnte prinzipiell leicht implementiert werden. Mit Hilfe eines Frameworks, welches bereits eine sofort verwendbare Struktur anbietet, werden dem Entwickler bestimmte Aufgaben abgenommen, sodass er sich auf das Wesentliche konzentrieren kann. [5]</w:t>
+      </w:r>
       <w:r>
         <w:br w:type="page"/>
       </w:r>
@@ -3268,17 +3868,16 @@
           <w:szCs w:val="26"/>
         </w:rPr>
       </w:pPr>
-      <w:bookmarkStart w:id="11" w:name="_Toc412545554"/>
+      <w:bookmarkStart w:id="15" w:name="_Toc412545554"/>
       <w:r>
         <w:rPr>
           <w:rFonts w:asciiTheme="minorHAnsi" w:hAnsiTheme="minorHAnsi"/>
           <w:sz w:val="26"/>
           <w:szCs w:val="26"/>
         </w:rPr>
-        <w:lastRenderedPageBreak/>
         <w:t>Protokollierung der Inbetriebnahme des Beispiels</w:t>
       </w:r>
-      <w:bookmarkEnd w:id="11"/>
+      <w:bookmarkEnd w:id="15"/>
     </w:p>
     <w:p>
       <w:pPr>
@@ -3366,7 +3965,7 @@
                     <pic:cNvPicPr/>
                   </pic:nvPicPr>
                   <pic:blipFill>
-                    <a:blip r:embed="rId9">
+                    <a:blip r:embed="rId13">
                       <a:extLst>
                         <a:ext uri="{28A0092B-C50C-407E-A947-70E740481C1C}">
                           <a14:useLocalDpi xmlns:a14="http://schemas.microsoft.com/office/drawing/2010/main" val="0"/>
@@ -3483,7 +4082,7 @@
                     <pic:cNvPicPr/>
                   </pic:nvPicPr>
                   <pic:blipFill>
-                    <a:blip r:embed="rId10">
+                    <a:blip r:embed="rId14">
                       <a:extLst>
                         <a:ext uri="{28A0092B-C50C-407E-A947-70E740481C1C}">
                           <a14:useLocalDpi xmlns:a14="http://schemas.microsoft.com/office/drawing/2010/main" val="0"/>
@@ -3586,7 +4185,7 @@
                     <pic:cNvPicPr/>
                   </pic:nvPicPr>
                   <pic:blipFill>
-                    <a:blip r:embed="rId11">
+                    <a:blip r:embed="rId15">
                       <a:extLst>
                         <a:ext uri="{28A0092B-C50C-407E-A947-70E740481C1C}">
                           <a14:useLocalDpi xmlns:a14="http://schemas.microsoft.com/office/drawing/2010/main" val="0"/>
@@ -3659,7 +4258,6 @@
           <w:szCs w:val="26"/>
           <w:lang w:val="en-US"/>
         </w:rPr>
-        <w:lastRenderedPageBreak/>
         <w:t>Wir navigieren zu</w:t>
       </w:r>
       <w:r>
@@ -3718,7 +4316,7 @@
                     <pic:cNvPicPr/>
                   </pic:nvPicPr>
                   <pic:blipFill>
-                    <a:blip r:embed="rId12">
+                    <a:blip r:embed="rId16">
                       <a:extLst>
                         <a:ext uri="{28A0092B-C50C-407E-A947-70E740481C1C}">
                           <a14:useLocalDpi xmlns:a14="http://schemas.microsoft.com/office/drawing/2010/main" val="0"/>
@@ -3806,7 +4404,7 @@
                     <pic:cNvPicPr/>
                   </pic:nvPicPr>
                   <pic:blipFill>
-                    <a:blip r:embed="rId13">
+                    <a:blip r:embed="rId17">
                       <a:extLst>
                         <a:ext uri="{28A0092B-C50C-407E-A947-70E740481C1C}">
                           <a14:useLocalDpi xmlns:a14="http://schemas.microsoft.com/office/drawing/2010/main" val="0"/>
@@ -3887,7 +4485,7 @@
                     <pic:cNvPicPr/>
                   </pic:nvPicPr>
                   <pic:blipFill>
-                    <a:blip r:embed="rId14">
+                    <a:blip r:embed="rId18">
                       <a:extLst>
                         <a:ext uri="{28A0092B-C50C-407E-A947-70E740481C1C}">
                           <a14:useLocalDpi xmlns:a14="http://schemas.microsoft.com/office/drawing/2010/main" val="0"/>
@@ -3957,7 +4555,6 @@
           <w:sz w:val="26"/>
           <w:szCs w:val="26"/>
         </w:rPr>
-        <w:lastRenderedPageBreak/>
         <w:t xml:space="preserve">Wie im Readme zu lesen, kompilieren wir das Example mit </w:t>
       </w:r>
       <w:r>
@@ -4013,7 +4610,7 @@
                     <pic:cNvPicPr/>
                   </pic:nvPicPr>
                   <pic:blipFill>
-                    <a:blip r:embed="rId15">
+                    <a:blip r:embed="rId19">
                       <a:extLst>
                         <a:ext uri="{28A0092B-C50C-407E-A947-70E740481C1C}">
                           <a14:useLocalDpi xmlns:a14="http://schemas.microsoft.com/office/drawing/2010/main" val="0"/>
@@ -4105,7 +4702,7 @@
                     <pic:cNvPicPr/>
                   </pic:nvPicPr>
                   <pic:blipFill>
-                    <a:blip r:embed="rId16">
+                    <a:blip r:embed="rId20">
                       <a:extLst>
                         <a:ext uri="{28A0092B-C50C-407E-A947-70E740481C1C}">
                           <a14:useLocalDpi xmlns:a14="http://schemas.microsoft.com/office/drawing/2010/main" val="0"/>
@@ -4165,17 +4762,16 @@
           <w:szCs w:val="26"/>
         </w:rPr>
       </w:pPr>
-      <w:bookmarkStart w:id="12" w:name="_Toc412545555"/>
+      <w:bookmarkStart w:id="16" w:name="_Toc412545555"/>
       <w:r>
         <w:rPr>
           <w:rFonts w:asciiTheme="minorHAnsi" w:hAnsiTheme="minorHAnsi"/>
           <w:sz w:val="26"/>
           <w:szCs w:val="26"/>
         </w:rPr>
-        <w:lastRenderedPageBreak/>
         <w:t>Dokumentation des Source-Codes</w:t>
       </w:r>
-      <w:bookmarkEnd w:id="12"/>
+      <w:bookmarkEnd w:id="16"/>
     </w:p>
     <w:p>
       <w:pPr>
@@ -4200,7 +4796,7 @@
           <w:szCs w:val="26"/>
         </w:rPr>
       </w:pPr>
-      <w:bookmarkStart w:id="13" w:name="_Toc412545556"/>
+      <w:bookmarkStart w:id="17" w:name="_Toc412545556"/>
       <w:r>
         <w:rPr>
           <w:rFonts w:asciiTheme="minorHAnsi" w:hAnsiTheme="minorHAnsi"/>
@@ -4209,7 +4805,7 @@
         </w:rPr>
         <w:t>Erstellung von Testfällen (laut Metaregeln)</w:t>
       </w:r>
-      <w:bookmarkEnd w:id="13"/>
+      <w:bookmarkEnd w:id="17"/>
     </w:p>
     <w:p>
       <w:pPr>
@@ -4239,96 +4835,14 @@
           <w:rFonts w:asciiTheme="minorHAnsi" w:hAnsiTheme="minorHAnsi"/>
         </w:rPr>
       </w:pPr>
-      <w:bookmarkStart w:id="14" w:name="_Toc404883177"/>
-      <w:bookmarkStart w:id="15" w:name="_Toc404883178"/>
-      <w:bookmarkStart w:id="16" w:name="_Toc412545557"/>
+      <w:bookmarkStart w:id="18" w:name="_Toc404883177"/>
+      <w:bookmarkStart w:id="19" w:name="_Toc412545557"/>
+      <w:bookmarkStart w:id="20" w:name="_Toc404883178"/>
       <w:r>
         <w:rPr>
           <w:rFonts w:asciiTheme="minorHAnsi" w:hAnsiTheme="minorHAnsi"/>
         </w:rPr>
         <w:t>Detaillierte Arbeitsaufteilung (Aufwandsabschätzung, Endzeitaufteilung)</w:t>
-      </w:r>
-      <w:bookmarkEnd w:id="14"/>
-      <w:bookmarkEnd w:id="16"/>
-    </w:p>
-    <w:p>
-      <w:pPr>
-        <w:pStyle w:val="berschrift2"/>
-        <w:rPr>
-          <w:rFonts w:asciiTheme="minorHAnsi" w:hAnsiTheme="minorHAnsi"/>
-        </w:rPr>
-      </w:pPr>
-      <w:bookmarkStart w:id="17" w:name="_Toc412545558"/>
-      <w:r>
-        <w:rPr>
-          <w:rFonts w:asciiTheme="minorHAnsi" w:hAnsiTheme="minorHAnsi"/>
-        </w:rPr>
-        <w:t>Aufgabentrennung</w:t>
-      </w:r>
-      <w:bookmarkEnd w:id="15"/>
-      <w:bookmarkEnd w:id="17"/>
-    </w:p>
-    <w:p/>
-    <w:p>
-      <w:r>
-        <w:t xml:space="preserve">Weinberger: </w:t>
-      </w:r>
-      <w:r>
-        <w:t>Protokollierung der Inbetriebnahme des Beispiels</w:t>
-      </w:r>
-      <w:r>
-        <w:t xml:space="preserve">, </w:t>
-      </w:r>
-      <w:r>
-        <w:t>Dokumentation des Source-Codes</w:t>
-      </w:r>
-      <w:r>
-        <w:t xml:space="preserve">, </w:t>
-      </w:r>
-      <w:r>
-        <w:t>Erstellung von Testfällen (laut Metaregeln)</w:t>
-      </w:r>
-      <w:r>
-        <w:t>, Protokoll-Erstellung</w:t>
-      </w:r>
-    </w:p>
-    <w:p>
-      <w:r>
-        <w:t xml:space="preserve">Taschner: </w:t>
-      </w:r>
-      <w:r>
-        <w:t>Identifikation und Beschreibung der EAI Patterns</w:t>
-      </w:r>
-      <w:r>
-        <w:t xml:space="preserve">, </w:t>
-      </w:r>
-      <w:r>
-        <w:t>Beschreibung der Funktionsweise von Apache Camel</w:t>
-      </w:r>
-      <w:r>
-        <w:t xml:space="preserve">, </w:t>
-      </w:r>
-      <w:r>
-        <w:t>Erstellung von Testfällen (laut Metaregeln)</w:t>
-      </w:r>
-      <w:r>
-        <w:t>, Protokoll-Erstellung</w:t>
-      </w:r>
-    </w:p>
-    <w:p>
-      <w:pPr>
-        <w:pStyle w:val="berschrift2"/>
-        <w:rPr>
-          <w:rFonts w:asciiTheme="minorHAnsi" w:hAnsiTheme="minorHAnsi"/>
-        </w:rPr>
-      </w:pPr>
-      <w:bookmarkStart w:id="18" w:name="_Toc404883179"/>
-      <w:bookmarkStart w:id="19" w:name="_Toc412545559"/>
-      <w:r>
-        <w:rPr>
-          <w:rFonts w:asciiTheme="minorHAnsi" w:hAnsiTheme="minorHAnsi"/>
-        </w:rPr>
-        <w:t>Aufwandabschätzung</w:t>
       </w:r>
       <w:bookmarkEnd w:id="18"/>
       <w:bookmarkEnd w:id="19"/>
@@ -4340,17 +4854,63 @@
           <w:rFonts w:asciiTheme="minorHAnsi" w:hAnsiTheme="minorHAnsi"/>
         </w:rPr>
       </w:pPr>
-      <w:bookmarkStart w:id="20" w:name="_Toc404883180"/>
-      <w:bookmarkStart w:id="21" w:name="_Toc412545560"/>
+      <w:bookmarkStart w:id="21" w:name="_Toc412545558"/>
       <w:r>
         <w:rPr>
           <w:rFonts w:asciiTheme="minorHAnsi" w:hAnsiTheme="minorHAnsi"/>
         </w:rPr>
-        <w:t>Endzeitaufteilung</w:t>
+        <w:t>Aufgabentrennung</w:t>
       </w:r>
       <w:bookmarkEnd w:id="20"/>
       <w:bookmarkEnd w:id="21"/>
     </w:p>
+    <w:p/>
+    <w:p>
+      <w:r>
+        <w:t xml:space="preserve">Weinberger: </w:t>
+      </w:r>
+      <w:r>
+        <w:t>Protokollierung der Inbetriebnahme des Beispiels</w:t>
+      </w:r>
+      <w:r>
+        <w:t xml:space="preserve">, </w:t>
+      </w:r>
+      <w:r>
+        <w:t>Dokumentation des Source-Codes</w:t>
+      </w:r>
+      <w:r>
+        <w:t xml:space="preserve">, </w:t>
+      </w:r>
+      <w:r>
+        <w:t>Erstellung von Testfällen (laut Metaregeln)</w:t>
+      </w:r>
+      <w:r>
+        <w:t>, Protokoll-Erstellung</w:t>
+      </w:r>
+    </w:p>
+    <w:p>
+      <w:r>
+        <w:t xml:space="preserve">Taschner: </w:t>
+      </w:r>
+      <w:r>
+        <w:t>Identifikation und Beschreibung der EAI Patterns</w:t>
+      </w:r>
+      <w:r>
+        <w:t xml:space="preserve">, </w:t>
+      </w:r>
+      <w:r>
+        <w:t>Beschreibung der Funktionsweise von Apache Camel</w:t>
+      </w:r>
+      <w:r>
+        <w:t xml:space="preserve">, </w:t>
+      </w:r>
+      <w:r>
+        <w:t>Erstellung von Testfällen (laut Metaregeln)</w:t>
+      </w:r>
+      <w:r>
+        <w:t>, Protokoll-Erstellung</w:t>
+      </w:r>
+    </w:p>
     <w:p>
       <w:pPr>
         <w:pStyle w:val="berschrift2"/>
@@ -4358,90 +4918,516 @@
           <w:rFonts w:asciiTheme="minorHAnsi" w:hAnsiTheme="minorHAnsi"/>
         </w:rPr>
       </w:pPr>
-      <w:bookmarkStart w:id="22" w:name="_Toc404883181"/>
-      <w:bookmarkStart w:id="23" w:name="_Toc412545561"/>
+      <w:bookmarkStart w:id="22" w:name="_Toc404883179"/>
+      <w:bookmarkStart w:id="23" w:name="_Toc412545559"/>
       <w:r>
         <w:rPr>
           <w:rFonts w:asciiTheme="minorHAnsi" w:hAnsiTheme="minorHAnsi"/>
         </w:rPr>
-        <w:t>Fazit</w:t>
-      </w:r>
-      <w:bookmarkStart w:id="24" w:name="_GoBack"/>
+        <w:t>Aufwandabschätzung</w:t>
+      </w:r>
       <w:bookmarkEnd w:id="22"/>
       <w:bookmarkEnd w:id="23"/>
+    </w:p>
+    <w:p>
+      <w:pPr>
+        <w:pStyle w:val="berschrift2"/>
+        <w:rPr>
+          <w:rFonts w:asciiTheme="minorHAnsi" w:hAnsiTheme="minorHAnsi"/>
+        </w:rPr>
+      </w:pPr>
+      <w:bookmarkStart w:id="24" w:name="_Toc404883180"/>
+      <w:bookmarkStart w:id="25" w:name="_Toc412545560"/>
+      <w:r>
+        <w:rPr>
+          <w:rFonts w:asciiTheme="minorHAnsi" w:hAnsiTheme="minorHAnsi"/>
+        </w:rPr>
+        <w:t>Endzeitaufteilung</w:t>
+      </w:r>
       <w:bookmarkEnd w:id="24"/>
-    </w:p>
-    <w:p>
-      <w:pPr>
-        <w:pStyle w:val="berschrift1"/>
+      <w:bookmarkEnd w:id="25"/>
+    </w:p>
+    <w:p>
+      <w:pPr>
+        <w:pStyle w:val="berschrift2"/>
         <w:rPr>
           <w:rFonts w:asciiTheme="minorHAnsi" w:hAnsiTheme="minorHAnsi"/>
         </w:rPr>
       </w:pPr>
-      <w:bookmarkStart w:id="25" w:name="_Toc412545562"/>
+      <w:bookmarkStart w:id="26" w:name="_Toc404883181"/>
+      <w:bookmarkStart w:id="27" w:name="_Toc412545561"/>
       <w:r>
         <w:rPr>
           <w:rFonts w:asciiTheme="minorHAnsi" w:hAnsiTheme="minorHAnsi"/>
         </w:rPr>
-        <w:t>Arbeitsdurchführung</w:t>
-      </w:r>
-      <w:bookmarkEnd w:id="25"/>
-    </w:p>
-    <w:p>
-      <w:pPr>
-        <w:pStyle w:val="berschrift2"/>
-        <w:rPr>
-          <w:rFonts w:asciiTheme="minorHAnsi" w:hAnsiTheme="minorHAnsi"/>
-        </w:rPr>
-      </w:pPr>
-      <w:bookmarkStart w:id="26" w:name="_Toc404883183"/>
-      <w:bookmarkStart w:id="27" w:name="_Toc412545563"/>
-      <w:r>
-        <w:rPr>
-          <w:rFonts w:asciiTheme="minorHAnsi" w:hAnsiTheme="minorHAnsi"/>
-        </w:rPr>
-        <w:t>Resultate</w:t>
+        <w:t>Fazit</w:t>
       </w:r>
       <w:bookmarkEnd w:id="26"/>
       <w:bookmarkEnd w:id="27"/>
-      <w:r>
+    </w:p>
+    <w:p>
+      <w:pPr>
+        <w:pStyle w:val="berschrift1"/>
         <w:rPr>
           <w:rFonts w:asciiTheme="minorHAnsi" w:hAnsiTheme="minorHAnsi"/>
         </w:rPr>
+      </w:pPr>
+      <w:bookmarkStart w:id="28" w:name="_Toc412545562"/>
+      <w:r>
+        <w:rPr>
+          <w:rFonts w:asciiTheme="minorHAnsi" w:hAnsiTheme="minorHAnsi"/>
+        </w:rPr>
+        <w:t>Arbeitsdurchführung</w:t>
+      </w:r>
+      <w:bookmarkEnd w:id="28"/>
+    </w:p>
+    <w:p>
+      <w:pPr>
+        <w:pStyle w:val="berschrift2"/>
+        <w:rPr>
+          <w:rFonts w:asciiTheme="minorHAnsi" w:hAnsiTheme="minorHAnsi"/>
+        </w:rPr>
+      </w:pPr>
+      <w:bookmarkStart w:id="29" w:name="_Toc404883183"/>
+      <w:bookmarkStart w:id="30" w:name="_Toc412545563"/>
+      <w:r>
+        <w:rPr>
+          <w:rFonts w:asciiTheme="minorHAnsi" w:hAnsiTheme="minorHAnsi"/>
+        </w:rPr>
+        <w:t>Resultate</w:t>
+      </w:r>
+      <w:bookmarkEnd w:id="29"/>
+      <w:bookmarkEnd w:id="30"/>
+      <w:r>
+        <w:rPr>
+          <w:rFonts w:asciiTheme="minorHAnsi" w:hAnsiTheme="minorHAnsi"/>
+        </w:rPr>
         <w:br w:type="page"/>
       </w:r>
     </w:p>
     <w:p>
       <w:pPr>
         <w:pStyle w:val="berschrift1"/>
-        <w:rPr>
-          <w:rFonts w:asciiTheme="minorHAnsi" w:hAnsiTheme="minorHAnsi"/>
+      </w:pPr>
+      <w:bookmarkStart w:id="31" w:name="_Toc404252314"/>
+      <w:bookmarkStart w:id="32" w:name="_Toc412545564"/>
+      <w:r>
+        <w:t>Abbildungsverzeichnis</w:t>
+      </w:r>
+    </w:p>
+    <w:p/>
+    <w:p>
+      <w:pPr>
+        <w:pStyle w:val="Abbildungsverzeichnis"/>
+        <w:tabs>
+          <w:tab w:val="right" w:leader="dot" w:pos="9062"/>
+        </w:tabs>
+        <w:rPr>
+          <w:rFonts w:eastAsiaTheme="minorEastAsia"/>
+          <w:noProof/>
+          <w:lang w:eastAsia="de-AT"/>
+        </w:rPr>
+      </w:pPr>
+      <w:r>
+        <w:fldChar w:fldCharType="begin"/>
+      </w:r>
+      <w:r>
+        <w:instrText xml:space="preserve"> TOC \h \z \c "Abbildung" </w:instrText>
+      </w:r>
+      <w:r>
+        <w:fldChar w:fldCharType="separate"/>
+      </w:r>
+      <w:hyperlink w:anchor="_Toc412535349" w:history="1">
+        <w:r>
+          <w:rPr>
+            <w:rStyle w:val="Hyperlink"/>
+            <w:noProof/>
+          </w:rPr>
+          <w:t>Abbildung 1: Ex- und Import von Daten zwischen zwei verschiedenen Applikationen [1]</w:t>
+        </w:r>
+        <w:r>
+          <w:rPr>
+            <w:noProof/>
+            <w:webHidden/>
+          </w:rPr>
+          <w:tab/>
+        </w:r>
+        <w:r>
+          <w:rPr>
+            <w:noProof/>
+            <w:webHidden/>
+          </w:rPr>
+          <w:fldChar w:fldCharType="begin"/>
+        </w:r>
+        <w:r>
+          <w:rPr>
+            <w:noProof/>
+            <w:webHidden/>
+          </w:rPr>
+          <w:instrText xml:space="preserve"> PAGEREF _Toc412535349 \h </w:instrText>
+        </w:r>
+        <w:r>
+          <w:rPr>
+            <w:noProof/>
+            <w:webHidden/>
+          </w:rPr>
+        </w:r>
+        <w:r>
+          <w:rPr>
+            <w:noProof/>
+            <w:webHidden/>
+          </w:rPr>
+          <w:fldChar w:fldCharType="separate"/>
+        </w:r>
+        <w:r>
+          <w:rPr>
+            <w:noProof/>
+            <w:webHidden/>
+          </w:rPr>
+          <w:t>1</w:t>
+        </w:r>
+        <w:r>
+          <w:rPr>
+            <w:noProof/>
+            <w:webHidden/>
+          </w:rPr>
+          <w:fldChar w:fldCharType="end"/>
+        </w:r>
+      </w:hyperlink>
+    </w:p>
+    <w:p>
+      <w:pPr>
+        <w:pStyle w:val="Abbildungsverzeichnis"/>
+        <w:tabs>
+          <w:tab w:val="right" w:leader="dot" w:pos="9062"/>
+        </w:tabs>
+        <w:rPr>
+          <w:rFonts w:eastAsiaTheme="minorEastAsia"/>
+          <w:noProof/>
+          <w:lang w:eastAsia="de-AT"/>
+        </w:rPr>
+      </w:pPr>
+      <w:hyperlink w:anchor="_Toc412535350" w:history="1">
+        <w:r>
+          <w:rPr>
+            <w:rStyle w:val="Hyperlink"/>
+            <w:noProof/>
+          </w:rPr>
+          <w:t>Abbildung 2: Verarbeitungsvorgang einer Nachricht mit Hilfe von Weiterleitungen und Filtern [2]</w:t>
+        </w:r>
+        <w:r>
+          <w:rPr>
+            <w:noProof/>
+            <w:webHidden/>
+          </w:rPr>
+          <w:tab/>
+        </w:r>
+        <w:r>
+          <w:rPr>
+            <w:noProof/>
+            <w:webHidden/>
+          </w:rPr>
+          <w:fldChar w:fldCharType="begin"/>
+        </w:r>
+        <w:r>
+          <w:rPr>
+            <w:noProof/>
+            <w:webHidden/>
+          </w:rPr>
+          <w:instrText xml:space="preserve"> PAGEREF _Toc412535350 \h </w:instrText>
+        </w:r>
+        <w:r>
+          <w:rPr>
+            <w:noProof/>
+            <w:webHidden/>
+          </w:rPr>
+        </w:r>
+        <w:r>
+          <w:rPr>
+            <w:noProof/>
+            <w:webHidden/>
+          </w:rPr>
+          <w:fldChar w:fldCharType="separate"/>
+        </w:r>
+        <w:r>
+          <w:rPr>
+            <w:noProof/>
+            <w:webHidden/>
+          </w:rPr>
+          <w:t>1</w:t>
+        </w:r>
+        <w:r>
+          <w:rPr>
+            <w:noProof/>
+            <w:webHidden/>
+          </w:rPr>
+          <w:fldChar w:fldCharType="end"/>
+        </w:r>
+      </w:hyperlink>
+    </w:p>
+    <w:p>
+      <w:pPr>
+        <w:pStyle w:val="Abbildungsverzeichnis"/>
+        <w:tabs>
+          <w:tab w:val="right" w:leader="dot" w:pos="9062"/>
+        </w:tabs>
+        <w:rPr>
+          <w:rFonts w:eastAsiaTheme="minorEastAsia"/>
+          <w:noProof/>
+          <w:lang w:eastAsia="de-AT"/>
+        </w:rPr>
+      </w:pPr>
+      <w:hyperlink w:anchor="_Toc412535351" w:history="1">
+        <w:r>
+          <w:rPr>
+            <w:rStyle w:val="Hyperlink"/>
+            <w:noProof/>
+          </w:rPr>
+          <w:t>Abbildung 3: Übersetzen einer Nachricht mit Hilfe des Message Translators [3]</w:t>
+        </w:r>
+        <w:r>
+          <w:rPr>
+            <w:noProof/>
+            <w:webHidden/>
+          </w:rPr>
+          <w:tab/>
+        </w:r>
+        <w:r>
+          <w:rPr>
+            <w:noProof/>
+            <w:webHidden/>
+          </w:rPr>
+          <w:fldChar w:fldCharType="begin"/>
+        </w:r>
+        <w:r>
+          <w:rPr>
+            <w:noProof/>
+            <w:webHidden/>
+          </w:rPr>
+          <w:instrText xml:space="preserve"> PAGEREF _Toc412535351 \h </w:instrText>
+        </w:r>
+        <w:r>
+          <w:rPr>
+            <w:noProof/>
+            <w:webHidden/>
+          </w:rPr>
+        </w:r>
+        <w:r>
+          <w:rPr>
+            <w:noProof/>
+            <w:webHidden/>
+          </w:rPr>
+          <w:fldChar w:fldCharType="separate"/>
+        </w:r>
+        <w:r>
+          <w:rPr>
+            <w:noProof/>
+            <w:webHidden/>
+          </w:rPr>
+          <w:t>2</w:t>
+        </w:r>
+        <w:r>
+          <w:rPr>
+            <w:noProof/>
+            <w:webHidden/>
+          </w:rPr>
+          <w:fldChar w:fldCharType="end"/>
+        </w:r>
+      </w:hyperlink>
+    </w:p>
+    <w:p>
+      <w:pPr>
+        <w:pStyle w:val="Abbildungsverzeichnis"/>
+        <w:tabs>
+          <w:tab w:val="right" w:leader="dot" w:pos="9062"/>
+        </w:tabs>
+        <w:rPr>
+          <w:rFonts w:eastAsiaTheme="minorEastAsia"/>
+          <w:noProof/>
+          <w:lang w:eastAsia="de-AT"/>
+        </w:rPr>
+      </w:pPr>
+      <w:hyperlink w:anchor="_Toc412535352" w:history="1">
+        <w:r>
+          <w:rPr>
+            <w:rStyle w:val="Hyperlink"/>
+            <w:noProof/>
+          </w:rPr>
+          <w:t>Abbildung 4: Übermitteln einer Nachricht mit Hilfe eines Endpoints über einen Datenkanal [4]</w:t>
+        </w:r>
+        <w:r>
+          <w:rPr>
+            <w:noProof/>
+            <w:webHidden/>
+          </w:rPr>
+          <w:tab/>
+        </w:r>
+        <w:r>
+          <w:rPr>
+            <w:noProof/>
+            <w:webHidden/>
+          </w:rPr>
+          <w:fldChar w:fldCharType="begin"/>
+        </w:r>
+        <w:r>
+          <w:rPr>
+            <w:noProof/>
+            <w:webHidden/>
+          </w:rPr>
+          <w:instrText xml:space="preserve"> PAGEREF _Toc412535352 \h </w:instrText>
+        </w:r>
+        <w:r>
+          <w:rPr>
+            <w:noProof/>
+            <w:webHidden/>
+          </w:rPr>
+        </w:r>
+        <w:r>
+          <w:rPr>
+            <w:noProof/>
+            <w:webHidden/>
+          </w:rPr>
+          <w:fldChar w:fldCharType="separate"/>
+        </w:r>
+        <w:r>
+          <w:rPr>
+            <w:noProof/>
+            <w:webHidden/>
+          </w:rPr>
+          <w:t>2</w:t>
+        </w:r>
+        <w:r>
+          <w:rPr>
+            <w:noProof/>
+            <w:webHidden/>
+          </w:rPr>
+          <w:fldChar w:fldCharType="end"/>
+        </w:r>
+      </w:hyperlink>
+    </w:p>
+    <w:p>
+      <w:pPr>
+        <w:rPr>
+          <w:rFonts w:eastAsiaTheme="majorEastAsia" w:cstheme="majorBidi"/>
+          <w:b/>
+          <w:bCs/>
+          <w:color w:val="365F91" w:themeColor="accent1" w:themeShade="BF"/>
+          <w:sz w:val="28"/>
+          <w:szCs w:val="28"/>
+        </w:rPr>
+      </w:pPr>
+      <w:r>
+        <w:fldChar w:fldCharType="end"/>
+      </w:r>
+      <w:r>
+        <w:br w:type="page"/>
+      </w:r>
+    </w:p>
+    <w:bookmarkEnd w:id="31"/>
+    <w:bookmarkEnd w:id="32"/>
+    <w:p>
+      <w:pPr>
+        <w:pStyle w:val="berschrift1"/>
+      </w:pPr>
+      <w:r>
+        <w:t>Quellen:</w:t>
+      </w:r>
+    </w:p>
+    <w:p/>
+    <w:p>
+      <w:r>
+        <w:t xml:space="preserve">[1] Enterprise Integration Patterns – File Transfer, Gregor Hohpe &amp; Bobby Woolf, 18. Jänner 2015, </w:t>
+      </w:r>
+      <w:r>
+        <w:br/>
+      </w:r>
+      <w:r>
+        <w:rPr>
           <w:i/>
         </w:rPr>
-      </w:pPr>
-      <w:bookmarkStart w:id="28" w:name="_Toc404252314"/>
-      <w:bookmarkStart w:id="29" w:name="_Toc412545564"/>
-      <w:r>
-        <w:rPr>
-          <w:rFonts w:asciiTheme="minorHAnsi" w:hAnsiTheme="minorHAnsi"/>
+        <w:t>http://www.eaipatterns.com/FileTransferIntegration.html</w:t>
+      </w:r>
+      <w:r>
+        <w:t>, zuletzt aufgerufen am 24. Februar 2015</w:t>
+      </w:r>
+    </w:p>
+    <w:p/>
+    <w:p>
+      <w:r>
+        <w:t xml:space="preserve">[2] Apache Camel: Pipes and Filters, The Apache Software Foundation, 16. März 2014, </w:t>
+      </w:r>
+      <w:r>
+        <w:br/>
+      </w:r>
+      <w:r>
+        <w:rPr>
           <w:i/>
         </w:rPr>
-        <w:lastRenderedPageBreak/>
-        <w:t>Quellenangaben:</w:t>
-      </w:r>
-      <w:bookmarkEnd w:id="28"/>
-      <w:bookmarkEnd w:id="29"/>
-    </w:p>
-    <w:p>
-      <w:pPr>
+        <w:t>http://camel.apache.org/pipes-and-filters.html</w:t>
+      </w:r>
+      <w:r>
+        <w:t>, zuletzt aufgerufen am 24. Februar 2015</w:t>
+      </w:r>
+    </w:p>
+    <w:p/>
+    <w:p>
+      <w:r>
+        <w:t xml:space="preserve">[3] Apache Camel: Message Translator, The Apache Software Foundation, 16. März 2014, </w:t>
+      </w:r>
+      <w:r>
+        <w:br/>
+      </w:r>
+      <w:r>
         <w:rPr>
           <w:i/>
         </w:rPr>
-      </w:pPr>
+        <w:t>http://camel.apache.org/message-translator.html</w:t>
+      </w:r>
+      <w:r>
+        <w:t>, zuletzt aufgerufen am 24. Februar 2015</w:t>
+      </w:r>
+    </w:p>
+    <w:p/>
+    <w:p>
+      <w:r>
+        <w:t xml:space="preserve">[4] Apache Camel: Message Endpoint, The Apache Software Foundation, 16. März 2014, </w:t>
+      </w:r>
+      <w:r>
+        <w:br/>
+      </w:r>
+      <w:r>
+        <w:rPr>
+          <w:i/>
+        </w:rPr>
+        <w:t>http://camel.apache.org/message-endpoint.html</w:t>
+      </w:r>
+      <w:r>
+        <w:t>, zuletzt aufgerufen am 24. Februar 2015</w:t>
+      </w:r>
+    </w:p>
+    <w:p/>
+    <w:p>
+      <w:r>
+        <w:t>[5] What exactly is Apache Camel?, Amr Mostafa, 18. Juli 2012,</w:t>
+      </w:r>
+      <w:r>
+        <w:br/>
+      </w:r>
+      <w:r>
+        <w:rPr>
+          <w:i/>
+        </w:rPr>
+        <w:t>http://stackoverflow.com/questions/8845186/what-exactly-is-apache-camel</w:t>
+      </w:r>
+      <w:r>
+        <w:t>, zuletzt aufgerufen am 24. Februar 2015</w:t>
+      </w:r>
+      <w:bookmarkStart w:id="33" w:name="_GoBack"/>
+      <w:bookmarkEnd w:id="33"/>
     </w:p>
     <w:sectPr>
-      <w:headerReference w:type="default" r:id="rId17"/>
-      <w:footerReference w:type="default" r:id="rId18"/>
+      <w:headerReference w:type="default" r:id="rId21"/>
+      <w:footerReference w:type="default" r:id="rId22"/>
       <w:pgSz w:w="11906" w:h="16838"/>
       <w:pgMar w:top="1417" w:right="1417" w:bottom="1134" w:left="1417" w:header="708" w:footer="708" w:gutter="0"/>
       <w:pgNumType w:start="0"/>
@@ -4508,7 +5494,7 @@
             <w:noProof/>
             <w:lang w:val="de-DE"/>
           </w:rPr>
-          <w:t>8</w:t>
+          <w:t>11</w:t>
         </w:r>
         <w:r>
           <w:fldChar w:fldCharType="end"/>
@@ -5446,6 +6432,36 @@
       <w:ind w:left="440"/>
     </w:pPr>
   </w:style>
+  <w:style w:type="paragraph" w:styleId="Beschriftung">
+    <w:name w:val="caption"/>
+    <w:basedOn w:val="Standard"/>
+    <w:next w:val="Standard"/>
+    <w:uiPriority w:val="35"/>
+    <w:unhideWhenUsed/>
+    <w:qFormat/>
+    <w:rsid w:val="00756ED9"/>
+    <w:pPr>
+      <w:spacing w:line="240" w:lineRule="auto"/>
+    </w:pPr>
+    <w:rPr>
+      <w:b/>
+      <w:bCs/>
+      <w:color w:val="4F81BD" w:themeColor="accent1"/>
+      <w:sz w:val="18"/>
+      <w:szCs w:val="18"/>
+    </w:rPr>
+  </w:style>
+  <w:style w:type="paragraph" w:styleId="Abbildungsverzeichnis">
+    <w:name w:val="table of figures"/>
+    <w:basedOn w:val="Standard"/>
+    <w:next w:val="Standard"/>
+    <w:uiPriority w:val="99"/>
+    <w:unhideWhenUsed/>
+    <w:rsid w:val="00756ED9"/>
+    <w:pPr>
+      <w:spacing w:after="0"/>
+    </w:pPr>
+  </w:style>
 </w:styles>
 </file>
 
@@ -5952,6 +6968,36 @@
       <w:ind w:left="440"/>
     </w:pPr>
   </w:style>
+  <w:style w:type="paragraph" w:styleId="Beschriftung">
+    <w:name w:val="caption"/>
+    <w:basedOn w:val="Standard"/>
+    <w:next w:val="Standard"/>
+    <w:uiPriority w:val="35"/>
+    <w:unhideWhenUsed/>
+    <w:qFormat/>
+    <w:rsid w:val="00756ED9"/>
+    <w:pPr>
+      <w:spacing w:line="240" w:lineRule="auto"/>
+    </w:pPr>
+    <w:rPr>
+      <w:b/>
+      <w:bCs/>
+      <w:color w:val="4F81BD" w:themeColor="accent1"/>
+      <w:sz w:val="18"/>
+      <w:szCs w:val="18"/>
+    </w:rPr>
+  </w:style>
+  <w:style w:type="paragraph" w:styleId="Abbildungsverzeichnis">
+    <w:name w:val="table of figures"/>
+    <w:basedOn w:val="Standard"/>
+    <w:next w:val="Standard"/>
+    <w:uiPriority w:val="99"/>
+    <w:unhideWhenUsed/>
+    <w:rsid w:val="00756ED9"/>
+    <w:pPr>
+      <w:spacing w:after="0"/>
+    </w:pPr>
+  </w:style>
 </w:styles>
 </file>
 
@@ -6245,7 +7291,7 @@
 </file>
 
 <file path=customXml/itemProps1.xml><?xml version="1.0" encoding="utf-8"?>
-<ds:datastoreItem xmlns:ds="http://schemas.openxmlformats.org/officeDocument/2006/customXml" ds:itemID="{86382478-427B-4836-B50E-5A6B8FEAB1FD}">
+<ds:datastoreItem xmlns:ds="http://schemas.openxmlformats.org/officeDocument/2006/customXml" ds:itemID="{A901FEEA-280E-4389-A633-D41B77B01C76}">
   <ds:schemaRefs>
     <ds:schemaRef ds:uri="http://schemas.openxmlformats.org/officeDocument/2006/bibliography"/>
   </ds:schemaRefs>

</xml_diff>

<commit_message>
Zusammenführung der Dokumente, erste PDF erstellt.
</commit_message>
<xml_diff>
--- a/DezSys09_ETL_Weinb_Taschner_4AHIT.docx
+++ b/DezSys09_ETL_Weinb_Taschner_4AHIT.docx
@@ -3,6 +3,8 @@
 <w:document xmlns:wpc="http://schemas.microsoft.com/office/word/2010/wordprocessingCanvas" xmlns:mc="http://schemas.openxmlformats.org/markup-compatibility/2006" xmlns:o="urn:schemas-microsoft-com:office:office" xmlns:r="http://schemas.openxmlformats.org/officeDocument/2006/relationships" xmlns:m="http://schemas.openxmlformats.org/officeDocument/2006/math" xmlns:v="urn:schemas-microsoft-com:vml" xmlns:wp14="http://schemas.microsoft.com/office/word/2010/wordprocessingDrawing" xmlns:wp="http://schemas.openxmlformats.org/drawingml/2006/wordprocessingDrawing" xmlns:w10="urn:schemas-microsoft-com:office:word" xmlns:w="http://schemas.openxmlformats.org/wordprocessingml/2006/main" xmlns:w14="http://schemas.microsoft.com/office/word/2010/wordml" xmlns:wpg="http://schemas.microsoft.com/office/word/2010/wordprocessingGroup" xmlns:wpi="http://schemas.microsoft.com/office/word/2010/wordprocessingInk" xmlns:wne="http://schemas.microsoft.com/office/word/2006/wordml" xmlns:wps="http://schemas.microsoft.com/office/word/2010/wordprocessingShape" mc:Ignorable="w14 wp14">
   <w:body>
     <w:p>
+      <w:bookmarkStart w:id="0" w:name="_GoBack"/>
+      <w:bookmarkEnd w:id="0"/>
       <w:r>
         <w:softHyphen/>
       </w:r>
@@ -1589,7 +1591,7 @@
           <w:r>
             <w:fldChar w:fldCharType="separate"/>
           </w:r>
-          <w:hyperlink w:anchor="_Toc412545547" w:history="1">
+          <w:hyperlink w:anchor="_Toc412549696" w:history="1">
             <w:r>
               <w:rPr>
                 <w:rStyle w:val="Hyperlink"/>
@@ -1616,7 +1618,7 @@
                 <w:noProof/>
                 <w:webHidden/>
               </w:rPr>
-              <w:instrText xml:space="preserve"> PAGEREF _Toc412545547 \h </w:instrText>
+              <w:instrText xml:space="preserve"> PAGEREF _Toc412549696 \h </w:instrText>
             </w:r>
             <w:r>
               <w:rPr>
@@ -1659,7 +1661,7 @@
               <w:lang w:eastAsia="de-AT"/>
             </w:rPr>
           </w:pPr>
-          <w:hyperlink w:anchor="_Toc412545548" w:history="1">
+          <w:hyperlink w:anchor="_Toc412549697" w:history="1">
             <w:r>
               <w:rPr>
                 <w:rStyle w:val="Hyperlink"/>
@@ -1686,7 +1688,7 @@
                 <w:noProof/>
                 <w:webHidden/>
               </w:rPr>
-              <w:instrText xml:space="preserve"> PAGEREF _Toc412545548 \h </w:instrText>
+              <w:instrText xml:space="preserve"> PAGEREF _Toc412549697 \h </w:instrText>
             </w:r>
             <w:r>
               <w:rPr>
@@ -1729,7 +1731,7 @@
               <w:lang w:eastAsia="de-AT"/>
             </w:rPr>
           </w:pPr>
-          <w:hyperlink w:anchor="_Toc412545549" w:history="1">
+          <w:hyperlink w:anchor="_Toc412549698" w:history="1">
             <w:r>
               <w:rPr>
                 <w:rStyle w:val="Hyperlink"/>
@@ -1756,7 +1758,7 @@
                 <w:noProof/>
                 <w:webHidden/>
               </w:rPr>
-              <w:instrText xml:space="preserve"> PAGEREF _Toc412545549 \h </w:instrText>
+              <w:instrText xml:space="preserve"> PAGEREF _Toc412549698 \h </w:instrText>
             </w:r>
             <w:r>
               <w:rPr>
@@ -1794,10 +1796,12 @@
               <w:tab w:val="right" w:leader="dot" w:pos="9062"/>
             </w:tabs>
             <w:rPr>
+              <w:rFonts w:eastAsiaTheme="minorEastAsia"/>
               <w:noProof/>
+              <w:lang w:eastAsia="de-AT"/>
             </w:rPr>
           </w:pPr>
-          <w:hyperlink w:anchor="_Toc412545550" w:history="1">
+          <w:hyperlink w:anchor="_Toc412549699" w:history="1">
             <w:r>
               <w:rPr>
                 <w:rStyle w:val="Hyperlink"/>
@@ -1825,7 +1829,7 @@
                 <w:noProof/>
                 <w:webHidden/>
               </w:rPr>
-              <w:instrText xml:space="preserve"> PAGEREF _Toc412545550 \h </w:instrText>
+              <w:instrText xml:space="preserve"> PAGEREF _Toc412549699 \h </w:instrText>
             </w:r>
             <w:r>
               <w:rPr>
@@ -1868,7 +1872,7 @@
               <w:lang w:eastAsia="de-AT"/>
             </w:rPr>
           </w:pPr>
-          <w:hyperlink w:anchor="_Toc412545551" w:history="1">
+          <w:hyperlink w:anchor="_Toc412549700" w:history="1">
             <w:r>
               <w:rPr>
                 <w:rStyle w:val="Hyperlink"/>
@@ -1895,7 +1899,7 @@
                 <w:noProof/>
                 <w:webHidden/>
               </w:rPr>
-              <w:instrText xml:space="preserve"> PAGEREF _Toc412545551 \h </w:instrText>
+              <w:instrText xml:space="preserve"> PAGEREF _Toc412549700 \h </w:instrText>
             </w:r>
             <w:r>
               <w:rPr>
@@ -1938,7 +1942,7 @@
               <w:lang w:eastAsia="de-AT"/>
             </w:rPr>
           </w:pPr>
-          <w:hyperlink w:anchor="_Toc412545552" w:history="1">
+          <w:hyperlink w:anchor="_Toc412549701" w:history="1">
             <w:r>
               <w:rPr>
                 <w:rStyle w:val="Hyperlink"/>
@@ -1965,7 +1969,7 @@
                 <w:noProof/>
                 <w:webHidden/>
               </w:rPr>
-              <w:instrText xml:space="preserve"> PAGEREF _Toc412545552 \h </w:instrText>
+              <w:instrText xml:space="preserve"> PAGEREF _Toc412549701 \h </w:instrText>
             </w:r>
             <w:r>
               <w:rPr>
@@ -1986,6 +1990,566 @@
                 <w:webHidden/>
               </w:rPr>
               <w:t>3</w:t>
+            </w:r>
+            <w:r>
+              <w:rPr>
+                <w:noProof/>
+                <w:webHidden/>
+              </w:rPr>
+              <w:fldChar w:fldCharType="end"/>
+            </w:r>
+          </w:hyperlink>
+        </w:p>
+        <w:p>
+          <w:pPr>
+            <w:pStyle w:val="Verzeichnis2"/>
+            <w:tabs>
+              <w:tab w:val="right" w:leader="dot" w:pos="9062"/>
+            </w:tabs>
+            <w:rPr>
+              <w:rFonts w:eastAsiaTheme="minorEastAsia"/>
+              <w:noProof/>
+              <w:lang w:eastAsia="de-AT"/>
+            </w:rPr>
+          </w:pPr>
+          <w:hyperlink w:anchor="_Toc412549702" w:history="1">
+            <w:r>
+              <w:rPr>
+                <w:rStyle w:val="Hyperlink"/>
+                <w:noProof/>
+              </w:rPr>
+              <w:t>Integration Styles: File Transfer</w:t>
+            </w:r>
+            <w:r>
+              <w:rPr>
+                <w:noProof/>
+                <w:webHidden/>
+              </w:rPr>
+              <w:tab/>
+            </w:r>
+            <w:r>
+              <w:rPr>
+                <w:noProof/>
+                <w:webHidden/>
+              </w:rPr>
+              <w:fldChar w:fldCharType="begin"/>
+            </w:r>
+            <w:r>
+              <w:rPr>
+                <w:noProof/>
+                <w:webHidden/>
+              </w:rPr>
+              <w:instrText xml:space="preserve"> PAGEREF _Toc412549702 \h </w:instrText>
+            </w:r>
+            <w:r>
+              <w:rPr>
+                <w:noProof/>
+                <w:webHidden/>
+              </w:rPr>
+            </w:r>
+            <w:r>
+              <w:rPr>
+                <w:noProof/>
+                <w:webHidden/>
+              </w:rPr>
+              <w:fldChar w:fldCharType="separate"/>
+            </w:r>
+            <w:r>
+              <w:rPr>
+                <w:noProof/>
+                <w:webHidden/>
+              </w:rPr>
+              <w:t>3</w:t>
+            </w:r>
+            <w:r>
+              <w:rPr>
+                <w:noProof/>
+                <w:webHidden/>
+              </w:rPr>
+              <w:fldChar w:fldCharType="end"/>
+            </w:r>
+          </w:hyperlink>
+        </w:p>
+        <w:p>
+          <w:pPr>
+            <w:pStyle w:val="Verzeichnis2"/>
+            <w:tabs>
+              <w:tab w:val="right" w:leader="dot" w:pos="9062"/>
+            </w:tabs>
+            <w:rPr>
+              <w:rFonts w:eastAsiaTheme="minorEastAsia"/>
+              <w:noProof/>
+              <w:lang w:eastAsia="de-AT"/>
+            </w:rPr>
+          </w:pPr>
+          <w:hyperlink w:anchor="_Toc412549703" w:history="1">
+            <w:r>
+              <w:rPr>
+                <w:rStyle w:val="Hyperlink"/>
+                <w:noProof/>
+              </w:rPr>
+              <w:t>Messaging System: Pipes and Filters</w:t>
+            </w:r>
+            <w:r>
+              <w:rPr>
+                <w:noProof/>
+                <w:webHidden/>
+              </w:rPr>
+              <w:tab/>
+            </w:r>
+            <w:r>
+              <w:rPr>
+                <w:noProof/>
+                <w:webHidden/>
+              </w:rPr>
+              <w:fldChar w:fldCharType="begin"/>
+            </w:r>
+            <w:r>
+              <w:rPr>
+                <w:noProof/>
+                <w:webHidden/>
+              </w:rPr>
+              <w:instrText xml:space="preserve"> PAGEREF _Toc412549703 \h </w:instrText>
+            </w:r>
+            <w:r>
+              <w:rPr>
+                <w:noProof/>
+                <w:webHidden/>
+              </w:rPr>
+            </w:r>
+            <w:r>
+              <w:rPr>
+                <w:noProof/>
+                <w:webHidden/>
+              </w:rPr>
+              <w:fldChar w:fldCharType="separate"/>
+            </w:r>
+            <w:r>
+              <w:rPr>
+                <w:noProof/>
+                <w:webHidden/>
+              </w:rPr>
+              <w:t>3</w:t>
+            </w:r>
+            <w:r>
+              <w:rPr>
+                <w:noProof/>
+                <w:webHidden/>
+              </w:rPr>
+              <w:fldChar w:fldCharType="end"/>
+            </w:r>
+          </w:hyperlink>
+        </w:p>
+        <w:p>
+          <w:pPr>
+            <w:pStyle w:val="Verzeichnis2"/>
+            <w:tabs>
+              <w:tab w:val="right" w:leader="dot" w:pos="9062"/>
+            </w:tabs>
+            <w:rPr>
+              <w:rFonts w:eastAsiaTheme="minorEastAsia"/>
+              <w:noProof/>
+              <w:lang w:eastAsia="de-AT"/>
+            </w:rPr>
+          </w:pPr>
+          <w:hyperlink w:anchor="_Toc412549704" w:history="1">
+            <w:r>
+              <w:rPr>
+                <w:rStyle w:val="Hyperlink"/>
+                <w:noProof/>
+              </w:rPr>
+              <w:t>Messaging System: Message Translator</w:t>
+            </w:r>
+            <w:r>
+              <w:rPr>
+                <w:noProof/>
+                <w:webHidden/>
+              </w:rPr>
+              <w:tab/>
+            </w:r>
+            <w:r>
+              <w:rPr>
+                <w:noProof/>
+                <w:webHidden/>
+              </w:rPr>
+              <w:fldChar w:fldCharType="begin"/>
+            </w:r>
+            <w:r>
+              <w:rPr>
+                <w:noProof/>
+                <w:webHidden/>
+              </w:rPr>
+              <w:instrText xml:space="preserve"> PAGEREF _Toc412549704 \h </w:instrText>
+            </w:r>
+            <w:r>
+              <w:rPr>
+                <w:noProof/>
+                <w:webHidden/>
+              </w:rPr>
+            </w:r>
+            <w:r>
+              <w:rPr>
+                <w:noProof/>
+                <w:webHidden/>
+              </w:rPr>
+              <w:fldChar w:fldCharType="separate"/>
+            </w:r>
+            <w:r>
+              <w:rPr>
+                <w:noProof/>
+                <w:webHidden/>
+              </w:rPr>
+              <w:t>4</w:t>
+            </w:r>
+            <w:r>
+              <w:rPr>
+                <w:noProof/>
+                <w:webHidden/>
+              </w:rPr>
+              <w:fldChar w:fldCharType="end"/>
+            </w:r>
+          </w:hyperlink>
+        </w:p>
+        <w:p>
+          <w:pPr>
+            <w:pStyle w:val="Verzeichnis2"/>
+            <w:tabs>
+              <w:tab w:val="right" w:leader="dot" w:pos="9062"/>
+            </w:tabs>
+            <w:rPr>
+              <w:rFonts w:eastAsiaTheme="minorEastAsia"/>
+              <w:noProof/>
+              <w:lang w:eastAsia="de-AT"/>
+            </w:rPr>
+          </w:pPr>
+          <w:hyperlink w:anchor="_Toc412549705" w:history="1">
+            <w:r>
+              <w:rPr>
+                <w:rStyle w:val="Hyperlink"/>
+                <w:noProof/>
+              </w:rPr>
+              <w:t>Messaging System: Message Endpoint</w:t>
+            </w:r>
+            <w:r>
+              <w:rPr>
+                <w:noProof/>
+                <w:webHidden/>
+              </w:rPr>
+              <w:tab/>
+            </w:r>
+            <w:r>
+              <w:rPr>
+                <w:noProof/>
+                <w:webHidden/>
+              </w:rPr>
+              <w:fldChar w:fldCharType="begin"/>
+            </w:r>
+            <w:r>
+              <w:rPr>
+                <w:noProof/>
+                <w:webHidden/>
+              </w:rPr>
+              <w:instrText xml:space="preserve"> PAGEREF _Toc412549705 \h </w:instrText>
+            </w:r>
+            <w:r>
+              <w:rPr>
+                <w:noProof/>
+                <w:webHidden/>
+              </w:rPr>
+            </w:r>
+            <w:r>
+              <w:rPr>
+                <w:noProof/>
+                <w:webHidden/>
+              </w:rPr>
+              <w:fldChar w:fldCharType="separate"/>
+            </w:r>
+            <w:r>
+              <w:rPr>
+                <w:noProof/>
+                <w:webHidden/>
+              </w:rPr>
+              <w:t>4</w:t>
+            </w:r>
+            <w:r>
+              <w:rPr>
+                <w:noProof/>
+                <w:webHidden/>
+              </w:rPr>
+              <w:fldChar w:fldCharType="end"/>
+            </w:r>
+          </w:hyperlink>
+        </w:p>
+        <w:p>
+          <w:pPr>
+            <w:pStyle w:val="Verzeichnis2"/>
+            <w:tabs>
+              <w:tab w:val="right" w:leader="dot" w:pos="9062"/>
+            </w:tabs>
+            <w:rPr>
+              <w:rFonts w:eastAsiaTheme="minorEastAsia"/>
+              <w:noProof/>
+              <w:lang w:eastAsia="de-AT"/>
+            </w:rPr>
+          </w:pPr>
+          <w:hyperlink w:anchor="_Toc412549706" w:history="1">
+            <w:r>
+              <w:rPr>
+                <w:rStyle w:val="Hyperlink"/>
+                <w:noProof/>
+              </w:rPr>
+              <w:t>Beschreibung der Funktionsweise von Apache Camel</w:t>
+            </w:r>
+            <w:r>
+              <w:rPr>
+                <w:noProof/>
+                <w:webHidden/>
+              </w:rPr>
+              <w:tab/>
+            </w:r>
+            <w:r>
+              <w:rPr>
+                <w:noProof/>
+                <w:webHidden/>
+              </w:rPr>
+              <w:fldChar w:fldCharType="begin"/>
+            </w:r>
+            <w:r>
+              <w:rPr>
+                <w:noProof/>
+                <w:webHidden/>
+              </w:rPr>
+              <w:instrText xml:space="preserve"> PAGEREF _Toc412549706 \h </w:instrText>
+            </w:r>
+            <w:r>
+              <w:rPr>
+                <w:noProof/>
+                <w:webHidden/>
+              </w:rPr>
+            </w:r>
+            <w:r>
+              <w:rPr>
+                <w:noProof/>
+                <w:webHidden/>
+              </w:rPr>
+              <w:fldChar w:fldCharType="separate"/>
+            </w:r>
+            <w:r>
+              <w:rPr>
+                <w:noProof/>
+                <w:webHidden/>
+              </w:rPr>
+              <w:t>5</w:t>
+            </w:r>
+            <w:r>
+              <w:rPr>
+                <w:noProof/>
+                <w:webHidden/>
+              </w:rPr>
+              <w:fldChar w:fldCharType="end"/>
+            </w:r>
+          </w:hyperlink>
+        </w:p>
+        <w:p>
+          <w:pPr>
+            <w:pStyle w:val="Verzeichnis2"/>
+            <w:tabs>
+              <w:tab w:val="right" w:leader="dot" w:pos="9062"/>
+            </w:tabs>
+            <w:rPr>
+              <w:rFonts w:eastAsiaTheme="minorEastAsia"/>
+              <w:noProof/>
+              <w:lang w:eastAsia="de-AT"/>
+            </w:rPr>
+          </w:pPr>
+          <w:hyperlink w:anchor="_Toc412549707" w:history="1">
+            <w:r>
+              <w:rPr>
+                <w:rStyle w:val="Hyperlink"/>
+                <w:noProof/>
+              </w:rPr>
+              <w:t>Protokollierung der Inbetriebnahme des Beispiels</w:t>
+            </w:r>
+            <w:r>
+              <w:rPr>
+                <w:noProof/>
+                <w:webHidden/>
+              </w:rPr>
+              <w:tab/>
+            </w:r>
+            <w:r>
+              <w:rPr>
+                <w:noProof/>
+                <w:webHidden/>
+              </w:rPr>
+              <w:fldChar w:fldCharType="begin"/>
+            </w:r>
+            <w:r>
+              <w:rPr>
+                <w:noProof/>
+                <w:webHidden/>
+              </w:rPr>
+              <w:instrText xml:space="preserve"> PAGEREF _Toc412549707 \h </w:instrText>
+            </w:r>
+            <w:r>
+              <w:rPr>
+                <w:noProof/>
+                <w:webHidden/>
+              </w:rPr>
+            </w:r>
+            <w:r>
+              <w:rPr>
+                <w:noProof/>
+                <w:webHidden/>
+              </w:rPr>
+              <w:fldChar w:fldCharType="separate"/>
+            </w:r>
+            <w:r>
+              <w:rPr>
+                <w:noProof/>
+                <w:webHidden/>
+              </w:rPr>
+              <w:t>6</w:t>
+            </w:r>
+            <w:r>
+              <w:rPr>
+                <w:noProof/>
+                <w:webHidden/>
+              </w:rPr>
+              <w:fldChar w:fldCharType="end"/>
+            </w:r>
+          </w:hyperlink>
+        </w:p>
+        <w:p>
+          <w:pPr>
+            <w:pStyle w:val="Verzeichnis2"/>
+            <w:tabs>
+              <w:tab w:val="right" w:leader="dot" w:pos="9062"/>
+            </w:tabs>
+            <w:rPr>
+              <w:rFonts w:eastAsiaTheme="minorEastAsia"/>
+              <w:noProof/>
+              <w:lang w:eastAsia="de-AT"/>
+            </w:rPr>
+          </w:pPr>
+          <w:hyperlink w:anchor="_Toc412549708" w:history="1">
+            <w:r>
+              <w:rPr>
+                <w:rStyle w:val="Hyperlink"/>
+                <w:noProof/>
+              </w:rPr>
+              <w:t>Dokumentation des Source-Codes</w:t>
+            </w:r>
+            <w:r>
+              <w:rPr>
+                <w:noProof/>
+                <w:webHidden/>
+              </w:rPr>
+              <w:tab/>
+            </w:r>
+            <w:r>
+              <w:rPr>
+                <w:noProof/>
+                <w:webHidden/>
+              </w:rPr>
+              <w:fldChar w:fldCharType="begin"/>
+            </w:r>
+            <w:r>
+              <w:rPr>
+                <w:noProof/>
+                <w:webHidden/>
+              </w:rPr>
+              <w:instrText xml:space="preserve"> PAGEREF _Toc412549708 \h </w:instrText>
+            </w:r>
+            <w:r>
+              <w:rPr>
+                <w:noProof/>
+                <w:webHidden/>
+              </w:rPr>
+            </w:r>
+            <w:r>
+              <w:rPr>
+                <w:noProof/>
+                <w:webHidden/>
+              </w:rPr>
+              <w:fldChar w:fldCharType="separate"/>
+            </w:r>
+            <w:r>
+              <w:rPr>
+                <w:noProof/>
+                <w:webHidden/>
+              </w:rPr>
+              <w:t>9</w:t>
+            </w:r>
+            <w:r>
+              <w:rPr>
+                <w:noProof/>
+                <w:webHidden/>
+              </w:rPr>
+              <w:fldChar w:fldCharType="end"/>
+            </w:r>
+          </w:hyperlink>
+        </w:p>
+        <w:p>
+          <w:pPr>
+            <w:pStyle w:val="Verzeichnis2"/>
+            <w:tabs>
+              <w:tab w:val="right" w:leader="dot" w:pos="9062"/>
+            </w:tabs>
+            <w:rPr>
+              <w:rFonts w:eastAsiaTheme="minorEastAsia"/>
+              <w:noProof/>
+              <w:lang w:eastAsia="de-AT"/>
+            </w:rPr>
+          </w:pPr>
+          <w:hyperlink w:anchor="_Toc412549709" w:history="1">
+            <w:r>
+              <w:rPr>
+                <w:rStyle w:val="Hyperlink"/>
+                <w:noProof/>
+              </w:rPr>
+              <w:t>Erstellung von Testfällen (laut Metaregeln)</w:t>
+            </w:r>
+            <w:r>
+              <w:rPr>
+                <w:noProof/>
+                <w:webHidden/>
+              </w:rPr>
+              <w:tab/>
+            </w:r>
+            <w:r>
+              <w:rPr>
+                <w:noProof/>
+                <w:webHidden/>
+              </w:rPr>
+              <w:fldChar w:fldCharType="begin"/>
+            </w:r>
+            <w:r>
+              <w:rPr>
+                <w:noProof/>
+                <w:webHidden/>
+              </w:rPr>
+              <w:instrText xml:space="preserve"> PAGEREF _Toc412549709 \h </w:instrText>
+            </w:r>
+            <w:r>
+              <w:rPr>
+                <w:noProof/>
+                <w:webHidden/>
+              </w:rPr>
+            </w:r>
+            <w:r>
+              <w:rPr>
+                <w:noProof/>
+                <w:webHidden/>
+              </w:rPr>
+              <w:fldChar w:fldCharType="separate"/>
+            </w:r>
+            <w:r>
+              <w:rPr>
+                <w:noProof/>
+                <w:webHidden/>
+              </w:rPr>
+              <w:t>9</w:t>
             </w:r>
             <w:r>
               <w:rPr>
@@ -2008,13 +2572,13 @@
               <w:lang w:eastAsia="de-AT"/>
             </w:rPr>
           </w:pPr>
-          <w:hyperlink w:anchor="_Toc412545553" w:history="1">
+          <w:hyperlink w:anchor="_Toc412549710" w:history="1">
             <w:r>
               <w:rPr>
                 <w:rStyle w:val="Hyperlink"/>
                 <w:noProof/>
               </w:rPr>
-              <w:t>Beschreibung der Funktionsweise von Apache Camel</w:t>
+              <w:t>Detaillierte Arbeitsaufteilung (Aufwandsabschätzung, Endzeitaufteilung)</w:t>
             </w:r>
             <w:r>
               <w:rPr>
@@ -2035,7 +2599,7 @@
                 <w:noProof/>
                 <w:webHidden/>
               </w:rPr>
-              <w:instrText xml:space="preserve"> PAGEREF _Toc412545553 \h </w:instrText>
+              <w:instrText xml:space="preserve"> PAGEREF _Toc412549710 \h </w:instrText>
             </w:r>
             <w:r>
               <w:rPr>
@@ -2055,7 +2619,287 @@
                 <w:noProof/>
                 <w:webHidden/>
               </w:rPr>
-              <w:t>4</w:t>
+              <w:t>9</w:t>
+            </w:r>
+            <w:r>
+              <w:rPr>
+                <w:noProof/>
+                <w:webHidden/>
+              </w:rPr>
+              <w:fldChar w:fldCharType="end"/>
+            </w:r>
+          </w:hyperlink>
+        </w:p>
+        <w:p>
+          <w:pPr>
+            <w:pStyle w:val="Verzeichnis2"/>
+            <w:tabs>
+              <w:tab w:val="right" w:leader="dot" w:pos="9062"/>
+            </w:tabs>
+            <w:rPr>
+              <w:rFonts w:eastAsiaTheme="minorEastAsia"/>
+              <w:noProof/>
+              <w:lang w:eastAsia="de-AT"/>
+            </w:rPr>
+          </w:pPr>
+          <w:hyperlink w:anchor="_Toc412549711" w:history="1">
+            <w:r>
+              <w:rPr>
+                <w:rStyle w:val="Hyperlink"/>
+                <w:noProof/>
+              </w:rPr>
+              <w:t>Aufgabentrennung</w:t>
+            </w:r>
+            <w:r>
+              <w:rPr>
+                <w:noProof/>
+                <w:webHidden/>
+              </w:rPr>
+              <w:tab/>
+            </w:r>
+            <w:r>
+              <w:rPr>
+                <w:noProof/>
+                <w:webHidden/>
+              </w:rPr>
+              <w:fldChar w:fldCharType="begin"/>
+            </w:r>
+            <w:r>
+              <w:rPr>
+                <w:noProof/>
+                <w:webHidden/>
+              </w:rPr>
+              <w:instrText xml:space="preserve"> PAGEREF _Toc412549711 \h </w:instrText>
+            </w:r>
+            <w:r>
+              <w:rPr>
+                <w:noProof/>
+                <w:webHidden/>
+              </w:rPr>
+            </w:r>
+            <w:r>
+              <w:rPr>
+                <w:noProof/>
+                <w:webHidden/>
+              </w:rPr>
+              <w:fldChar w:fldCharType="separate"/>
+            </w:r>
+            <w:r>
+              <w:rPr>
+                <w:noProof/>
+                <w:webHidden/>
+              </w:rPr>
+              <w:t>9</w:t>
+            </w:r>
+            <w:r>
+              <w:rPr>
+                <w:noProof/>
+                <w:webHidden/>
+              </w:rPr>
+              <w:fldChar w:fldCharType="end"/>
+            </w:r>
+          </w:hyperlink>
+        </w:p>
+        <w:p>
+          <w:pPr>
+            <w:pStyle w:val="Verzeichnis2"/>
+            <w:tabs>
+              <w:tab w:val="right" w:leader="dot" w:pos="9062"/>
+            </w:tabs>
+            <w:rPr>
+              <w:rFonts w:eastAsiaTheme="minorEastAsia"/>
+              <w:noProof/>
+              <w:lang w:eastAsia="de-AT"/>
+            </w:rPr>
+          </w:pPr>
+          <w:hyperlink w:anchor="_Toc412549712" w:history="1">
+            <w:r>
+              <w:rPr>
+                <w:rStyle w:val="Hyperlink"/>
+                <w:noProof/>
+              </w:rPr>
+              <w:t>Aufwandabschätzung</w:t>
+            </w:r>
+            <w:r>
+              <w:rPr>
+                <w:noProof/>
+                <w:webHidden/>
+              </w:rPr>
+              <w:tab/>
+            </w:r>
+            <w:r>
+              <w:rPr>
+                <w:noProof/>
+                <w:webHidden/>
+              </w:rPr>
+              <w:fldChar w:fldCharType="begin"/>
+            </w:r>
+            <w:r>
+              <w:rPr>
+                <w:noProof/>
+                <w:webHidden/>
+              </w:rPr>
+              <w:instrText xml:space="preserve"> PAGEREF _Toc412549712 \h </w:instrText>
+            </w:r>
+            <w:r>
+              <w:rPr>
+                <w:noProof/>
+                <w:webHidden/>
+              </w:rPr>
+            </w:r>
+            <w:r>
+              <w:rPr>
+                <w:noProof/>
+                <w:webHidden/>
+              </w:rPr>
+              <w:fldChar w:fldCharType="separate"/>
+            </w:r>
+            <w:r>
+              <w:rPr>
+                <w:noProof/>
+                <w:webHidden/>
+              </w:rPr>
+              <w:t>9</w:t>
+            </w:r>
+            <w:r>
+              <w:rPr>
+                <w:noProof/>
+                <w:webHidden/>
+              </w:rPr>
+              <w:fldChar w:fldCharType="end"/>
+            </w:r>
+          </w:hyperlink>
+        </w:p>
+        <w:p>
+          <w:pPr>
+            <w:pStyle w:val="Verzeichnis2"/>
+            <w:tabs>
+              <w:tab w:val="right" w:leader="dot" w:pos="9062"/>
+            </w:tabs>
+            <w:rPr>
+              <w:rFonts w:eastAsiaTheme="minorEastAsia"/>
+              <w:noProof/>
+              <w:lang w:eastAsia="de-AT"/>
+            </w:rPr>
+          </w:pPr>
+          <w:hyperlink w:anchor="_Toc412549713" w:history="1">
+            <w:r>
+              <w:rPr>
+                <w:rStyle w:val="Hyperlink"/>
+                <w:noProof/>
+              </w:rPr>
+              <w:t>Endzeitaufteilung</w:t>
+            </w:r>
+            <w:r>
+              <w:rPr>
+                <w:noProof/>
+                <w:webHidden/>
+              </w:rPr>
+              <w:tab/>
+            </w:r>
+            <w:r>
+              <w:rPr>
+                <w:noProof/>
+                <w:webHidden/>
+              </w:rPr>
+              <w:fldChar w:fldCharType="begin"/>
+            </w:r>
+            <w:r>
+              <w:rPr>
+                <w:noProof/>
+                <w:webHidden/>
+              </w:rPr>
+              <w:instrText xml:space="preserve"> PAGEREF _Toc412549713 \h </w:instrText>
+            </w:r>
+            <w:r>
+              <w:rPr>
+                <w:noProof/>
+                <w:webHidden/>
+              </w:rPr>
+            </w:r>
+            <w:r>
+              <w:rPr>
+                <w:noProof/>
+                <w:webHidden/>
+              </w:rPr>
+              <w:fldChar w:fldCharType="separate"/>
+            </w:r>
+            <w:r>
+              <w:rPr>
+                <w:noProof/>
+                <w:webHidden/>
+              </w:rPr>
+              <w:t>9</w:t>
+            </w:r>
+            <w:r>
+              <w:rPr>
+                <w:noProof/>
+                <w:webHidden/>
+              </w:rPr>
+              <w:fldChar w:fldCharType="end"/>
+            </w:r>
+          </w:hyperlink>
+        </w:p>
+        <w:p>
+          <w:pPr>
+            <w:pStyle w:val="Verzeichnis2"/>
+            <w:tabs>
+              <w:tab w:val="right" w:leader="dot" w:pos="9062"/>
+            </w:tabs>
+            <w:rPr>
+              <w:rFonts w:eastAsiaTheme="minorEastAsia"/>
+              <w:noProof/>
+              <w:lang w:eastAsia="de-AT"/>
+            </w:rPr>
+          </w:pPr>
+          <w:hyperlink w:anchor="_Toc412549714" w:history="1">
+            <w:r>
+              <w:rPr>
+                <w:rStyle w:val="Hyperlink"/>
+                <w:noProof/>
+              </w:rPr>
+              <w:t>Fazit</w:t>
+            </w:r>
+            <w:r>
+              <w:rPr>
+                <w:noProof/>
+                <w:webHidden/>
+              </w:rPr>
+              <w:tab/>
+            </w:r>
+            <w:r>
+              <w:rPr>
+                <w:noProof/>
+                <w:webHidden/>
+              </w:rPr>
+              <w:fldChar w:fldCharType="begin"/>
+            </w:r>
+            <w:r>
+              <w:rPr>
+                <w:noProof/>
+                <w:webHidden/>
+              </w:rPr>
+              <w:instrText xml:space="preserve"> PAGEREF _Toc412549714 \h </w:instrText>
+            </w:r>
+            <w:r>
+              <w:rPr>
+                <w:noProof/>
+                <w:webHidden/>
+              </w:rPr>
+            </w:r>
+            <w:r>
+              <w:rPr>
+                <w:noProof/>
+                <w:webHidden/>
+              </w:rPr>
+              <w:fldChar w:fldCharType="separate"/>
+            </w:r>
+            <w:r>
+              <w:rPr>
+                <w:noProof/>
+                <w:webHidden/>
+              </w:rPr>
+              <w:t>9</w:t>
             </w:r>
             <w:r>
               <w:rPr>
@@ -2078,13 +2922,13 @@
               <w:lang w:eastAsia="de-AT"/>
             </w:rPr>
           </w:pPr>
-          <w:hyperlink w:anchor="_Toc412545554" w:history="1">
+          <w:hyperlink w:anchor="_Toc412549715" w:history="1">
             <w:r>
               <w:rPr>
                 <w:rStyle w:val="Hyperlink"/>
                 <w:noProof/>
               </w:rPr>
-              <w:t>Protokollierung der Inbetriebnahme des Beispiels</w:t>
+              <w:t>Arbeitsdurchführung</w:t>
             </w:r>
             <w:r>
               <w:rPr>
@@ -2105,7 +2949,7 @@
                 <w:noProof/>
                 <w:webHidden/>
               </w:rPr>
-              <w:instrText xml:space="preserve"> PAGEREF _Toc412545554 \h </w:instrText>
+              <w:instrText xml:space="preserve"> PAGEREF _Toc412549715 \h </w:instrText>
             </w:r>
             <w:r>
               <w:rPr>
@@ -2125,7 +2969,77 @@
                 <w:noProof/>
                 <w:webHidden/>
               </w:rPr>
-              <w:t>5</w:t>
+              <w:t>9</w:t>
+            </w:r>
+            <w:r>
+              <w:rPr>
+                <w:noProof/>
+                <w:webHidden/>
+              </w:rPr>
+              <w:fldChar w:fldCharType="end"/>
+            </w:r>
+          </w:hyperlink>
+        </w:p>
+        <w:p>
+          <w:pPr>
+            <w:pStyle w:val="Verzeichnis2"/>
+            <w:tabs>
+              <w:tab w:val="right" w:leader="dot" w:pos="9062"/>
+            </w:tabs>
+            <w:rPr>
+              <w:rFonts w:eastAsiaTheme="minorEastAsia"/>
+              <w:noProof/>
+              <w:lang w:eastAsia="de-AT"/>
+            </w:rPr>
+          </w:pPr>
+          <w:hyperlink w:anchor="_Toc412549716" w:history="1">
+            <w:r>
+              <w:rPr>
+                <w:rStyle w:val="Hyperlink"/>
+                <w:noProof/>
+              </w:rPr>
+              <w:t>Resultate</w:t>
+            </w:r>
+            <w:r>
+              <w:rPr>
+                <w:noProof/>
+                <w:webHidden/>
+              </w:rPr>
+              <w:tab/>
+            </w:r>
+            <w:r>
+              <w:rPr>
+                <w:noProof/>
+                <w:webHidden/>
+              </w:rPr>
+              <w:fldChar w:fldCharType="begin"/>
+            </w:r>
+            <w:r>
+              <w:rPr>
+                <w:noProof/>
+                <w:webHidden/>
+              </w:rPr>
+              <w:instrText xml:space="preserve"> PAGEREF _Toc412549716 \h </w:instrText>
+            </w:r>
+            <w:r>
+              <w:rPr>
+                <w:noProof/>
+                <w:webHidden/>
+              </w:rPr>
+            </w:r>
+            <w:r>
+              <w:rPr>
+                <w:noProof/>
+                <w:webHidden/>
+              </w:rPr>
+              <w:fldChar w:fldCharType="separate"/>
+            </w:r>
+            <w:r>
+              <w:rPr>
+                <w:noProof/>
+                <w:webHidden/>
+              </w:rPr>
+              <w:t>9</w:t>
             </w:r>
             <w:r>
               <w:rPr>
@@ -2148,13 +3062,14 @@
               <w:lang w:eastAsia="de-AT"/>
             </w:rPr>
           </w:pPr>
-          <w:hyperlink w:anchor="_Toc412545555" w:history="1">
+          <w:hyperlink w:anchor="_Toc412549717" w:history="1">
             <w:r>
               <w:rPr>
                 <w:rStyle w:val="Hyperlink"/>
-                <w:noProof/>
-              </w:rPr>
-              <w:t>Dokumentation des Source-Codes</w:t>
+                <w:i/>
+                <w:noProof/>
+              </w:rPr>
+              <w:t>Abbildungsverzeichnis</w:t>
             </w:r>
             <w:r>
               <w:rPr>
@@ -2175,7 +3090,7 @@
                 <w:noProof/>
                 <w:webHidden/>
               </w:rPr>
-              <w:instrText xml:space="preserve"> PAGEREF _Toc412545555 \h </w:instrText>
+              <w:instrText xml:space="preserve"> PAGEREF _Toc412549717 \h </w:instrText>
             </w:r>
             <w:r>
               <w:rPr>
@@ -2195,7 +3110,7 @@
                 <w:noProof/>
                 <w:webHidden/>
               </w:rPr>
-              <w:t>8</w:t>
+              <w:t>10</w:t>
             </w:r>
             <w:r>
               <w:rPr>
@@ -2218,574 +3133,14 @@
               <w:lang w:eastAsia="de-AT"/>
             </w:rPr>
           </w:pPr>
-          <w:hyperlink w:anchor="_Toc412545556" w:history="1">
-            <w:r>
-              <w:rPr>
-                <w:rStyle w:val="Hyperlink"/>
-                <w:noProof/>
-              </w:rPr>
-              <w:t>Erstellung von Testfällen (laut Metaregeln)</w:t>
-            </w:r>
-            <w:r>
-              <w:rPr>
-                <w:noProof/>
-                <w:webHidden/>
-              </w:rPr>
-              <w:tab/>
-            </w:r>
-            <w:r>
-              <w:rPr>
-                <w:noProof/>
-                <w:webHidden/>
-              </w:rPr>
-              <w:fldChar w:fldCharType="begin"/>
-            </w:r>
-            <w:r>
-              <w:rPr>
-                <w:noProof/>
-                <w:webHidden/>
-              </w:rPr>
-              <w:instrText xml:space="preserve"> PAGEREF _Toc412545556 \h </w:instrText>
-            </w:r>
-            <w:r>
-              <w:rPr>
-                <w:noProof/>
-                <w:webHidden/>
-              </w:rPr>
-            </w:r>
-            <w:r>
-              <w:rPr>
-                <w:noProof/>
-                <w:webHidden/>
-              </w:rPr>
-              <w:fldChar w:fldCharType="separate"/>
-            </w:r>
-            <w:r>
-              <w:rPr>
-                <w:noProof/>
-                <w:webHidden/>
-              </w:rPr>
-              <w:t>8</w:t>
-            </w:r>
-            <w:r>
-              <w:rPr>
-                <w:noProof/>
-                <w:webHidden/>
-              </w:rPr>
-              <w:fldChar w:fldCharType="end"/>
-            </w:r>
-          </w:hyperlink>
-        </w:p>
-        <w:p>
-          <w:pPr>
-            <w:pStyle w:val="Verzeichnis1"/>
-            <w:tabs>
-              <w:tab w:val="right" w:leader="dot" w:pos="9062"/>
-            </w:tabs>
-            <w:rPr>
-              <w:rFonts w:eastAsiaTheme="minorEastAsia"/>
-              <w:noProof/>
-              <w:lang w:eastAsia="de-AT"/>
-            </w:rPr>
-          </w:pPr>
-          <w:hyperlink w:anchor="_Toc412545557" w:history="1">
-            <w:r>
-              <w:rPr>
-                <w:rStyle w:val="Hyperlink"/>
-                <w:noProof/>
-              </w:rPr>
-              <w:t>Detaillierte Arbeitsaufteilung (Aufwandsabschätzung, Endzeitaufteilung)</w:t>
-            </w:r>
-            <w:r>
-              <w:rPr>
-                <w:noProof/>
-                <w:webHidden/>
-              </w:rPr>
-              <w:tab/>
-            </w:r>
-            <w:r>
-              <w:rPr>
-                <w:noProof/>
-                <w:webHidden/>
-              </w:rPr>
-              <w:fldChar w:fldCharType="begin"/>
-            </w:r>
-            <w:r>
-              <w:rPr>
-                <w:noProof/>
-                <w:webHidden/>
-              </w:rPr>
-              <w:instrText xml:space="preserve"> PAGEREF _Toc412545557 \h </w:instrText>
-            </w:r>
-            <w:r>
-              <w:rPr>
-                <w:noProof/>
-                <w:webHidden/>
-              </w:rPr>
-            </w:r>
-            <w:r>
-              <w:rPr>
-                <w:noProof/>
-                <w:webHidden/>
-              </w:rPr>
-              <w:fldChar w:fldCharType="separate"/>
-            </w:r>
-            <w:r>
-              <w:rPr>
-                <w:noProof/>
-                <w:webHidden/>
-              </w:rPr>
-              <w:t>9</w:t>
-            </w:r>
-            <w:r>
-              <w:rPr>
-                <w:noProof/>
-                <w:webHidden/>
-              </w:rPr>
-              <w:fldChar w:fldCharType="end"/>
-            </w:r>
-          </w:hyperlink>
-        </w:p>
-        <w:p>
-          <w:pPr>
-            <w:pStyle w:val="Verzeichnis2"/>
-            <w:tabs>
-              <w:tab w:val="right" w:leader="dot" w:pos="9062"/>
-            </w:tabs>
-            <w:rPr>
-              <w:rFonts w:eastAsiaTheme="minorEastAsia"/>
-              <w:noProof/>
-              <w:lang w:eastAsia="de-AT"/>
-            </w:rPr>
-          </w:pPr>
-          <w:hyperlink w:anchor="_Toc412545558" w:history="1">
-            <w:r>
-              <w:rPr>
-                <w:rStyle w:val="Hyperlink"/>
-                <w:noProof/>
-              </w:rPr>
-              <w:t>Aufgabentrennung</w:t>
-            </w:r>
-            <w:r>
-              <w:rPr>
-                <w:noProof/>
-                <w:webHidden/>
-              </w:rPr>
-              <w:tab/>
-            </w:r>
-            <w:r>
-              <w:rPr>
-                <w:noProof/>
-                <w:webHidden/>
-              </w:rPr>
-              <w:fldChar w:fldCharType="begin"/>
-            </w:r>
-            <w:r>
-              <w:rPr>
-                <w:noProof/>
-                <w:webHidden/>
-              </w:rPr>
-              <w:instrText xml:space="preserve"> PAGEREF _Toc412545558 \h </w:instrText>
-            </w:r>
-            <w:r>
-              <w:rPr>
-                <w:noProof/>
-                <w:webHidden/>
-              </w:rPr>
-            </w:r>
-            <w:r>
-              <w:rPr>
-                <w:noProof/>
-                <w:webHidden/>
-              </w:rPr>
-              <w:fldChar w:fldCharType="separate"/>
-            </w:r>
-            <w:r>
-              <w:rPr>
-                <w:noProof/>
-                <w:webHidden/>
-              </w:rPr>
-              <w:t>9</w:t>
-            </w:r>
-            <w:r>
-              <w:rPr>
-                <w:noProof/>
-                <w:webHidden/>
-              </w:rPr>
-              <w:fldChar w:fldCharType="end"/>
-            </w:r>
-          </w:hyperlink>
-        </w:p>
-        <w:p>
-          <w:pPr>
-            <w:pStyle w:val="Verzeichnis2"/>
-            <w:tabs>
-              <w:tab w:val="right" w:leader="dot" w:pos="9062"/>
-            </w:tabs>
-            <w:rPr>
-              <w:rFonts w:eastAsiaTheme="minorEastAsia"/>
-              <w:noProof/>
-              <w:lang w:eastAsia="de-AT"/>
-            </w:rPr>
-          </w:pPr>
-          <w:hyperlink w:anchor="_Toc412545559" w:history="1">
-            <w:r>
-              <w:rPr>
-                <w:rStyle w:val="Hyperlink"/>
-                <w:noProof/>
-              </w:rPr>
-              <w:t>Aufwandabschätzung</w:t>
-            </w:r>
-            <w:r>
-              <w:rPr>
-                <w:noProof/>
-                <w:webHidden/>
-              </w:rPr>
-              <w:tab/>
-            </w:r>
-            <w:r>
-              <w:rPr>
-                <w:noProof/>
-                <w:webHidden/>
-              </w:rPr>
-              <w:fldChar w:fldCharType="begin"/>
-            </w:r>
-            <w:r>
-              <w:rPr>
-                <w:noProof/>
-                <w:webHidden/>
-              </w:rPr>
-              <w:instrText xml:space="preserve"> PAGEREF _Toc412545559 \h </w:instrText>
-            </w:r>
-            <w:r>
-              <w:rPr>
-                <w:noProof/>
-                <w:webHidden/>
-              </w:rPr>
-            </w:r>
-            <w:r>
-              <w:rPr>
-                <w:noProof/>
-                <w:webHidden/>
-              </w:rPr>
-              <w:fldChar w:fldCharType="separate"/>
-            </w:r>
-            <w:r>
-              <w:rPr>
-                <w:noProof/>
-                <w:webHidden/>
-              </w:rPr>
-              <w:t>9</w:t>
-            </w:r>
-            <w:r>
-              <w:rPr>
-                <w:noProof/>
-                <w:webHidden/>
-              </w:rPr>
-              <w:fldChar w:fldCharType="end"/>
-            </w:r>
-          </w:hyperlink>
-        </w:p>
-        <w:p>
-          <w:pPr>
-            <w:pStyle w:val="Verzeichnis2"/>
-            <w:tabs>
-              <w:tab w:val="right" w:leader="dot" w:pos="9062"/>
-            </w:tabs>
-            <w:rPr>
-              <w:rFonts w:eastAsiaTheme="minorEastAsia"/>
-              <w:noProof/>
-              <w:lang w:eastAsia="de-AT"/>
-            </w:rPr>
-          </w:pPr>
-          <w:hyperlink w:anchor="_Toc412545560" w:history="1">
-            <w:r>
-              <w:rPr>
-                <w:rStyle w:val="Hyperlink"/>
-                <w:noProof/>
-              </w:rPr>
-              <w:t>Endzeitaufteilung</w:t>
-            </w:r>
-            <w:r>
-              <w:rPr>
-                <w:noProof/>
-                <w:webHidden/>
-              </w:rPr>
-              <w:tab/>
-            </w:r>
-            <w:r>
-              <w:rPr>
-                <w:noProof/>
-                <w:webHidden/>
-              </w:rPr>
-              <w:fldChar w:fldCharType="begin"/>
-            </w:r>
-            <w:r>
-              <w:rPr>
-                <w:noProof/>
-                <w:webHidden/>
-              </w:rPr>
-              <w:instrText xml:space="preserve"> PAGEREF _Toc412545560 \h </w:instrText>
-            </w:r>
-            <w:r>
-              <w:rPr>
-                <w:noProof/>
-                <w:webHidden/>
-              </w:rPr>
-            </w:r>
-            <w:r>
-              <w:rPr>
-                <w:noProof/>
-                <w:webHidden/>
-              </w:rPr>
-              <w:fldChar w:fldCharType="separate"/>
-            </w:r>
-            <w:r>
-              <w:rPr>
-                <w:noProof/>
-                <w:webHidden/>
-              </w:rPr>
-              <w:t>9</w:t>
-            </w:r>
-            <w:r>
-              <w:rPr>
-                <w:noProof/>
-                <w:webHidden/>
-              </w:rPr>
-              <w:fldChar w:fldCharType="end"/>
-            </w:r>
-          </w:hyperlink>
-        </w:p>
-        <w:p>
-          <w:pPr>
-            <w:pStyle w:val="Verzeichnis2"/>
-            <w:tabs>
-              <w:tab w:val="right" w:leader="dot" w:pos="9062"/>
-            </w:tabs>
-            <w:rPr>
-              <w:rFonts w:eastAsiaTheme="minorEastAsia"/>
-              <w:noProof/>
-              <w:lang w:eastAsia="de-AT"/>
-            </w:rPr>
-          </w:pPr>
-          <w:hyperlink w:anchor="_Toc412545561" w:history="1">
-            <w:r>
-              <w:rPr>
-                <w:rStyle w:val="Hyperlink"/>
-                <w:noProof/>
-              </w:rPr>
-              <w:t>Fazit</w:t>
-            </w:r>
-            <w:r>
-              <w:rPr>
-                <w:noProof/>
-                <w:webHidden/>
-              </w:rPr>
-              <w:tab/>
-            </w:r>
-            <w:r>
-              <w:rPr>
-                <w:noProof/>
-                <w:webHidden/>
-              </w:rPr>
-              <w:fldChar w:fldCharType="begin"/>
-            </w:r>
-            <w:r>
-              <w:rPr>
-                <w:noProof/>
-                <w:webHidden/>
-              </w:rPr>
-              <w:instrText xml:space="preserve"> PAGEREF _Toc412545561 \h </w:instrText>
-            </w:r>
-            <w:r>
-              <w:rPr>
-                <w:noProof/>
-                <w:webHidden/>
-              </w:rPr>
-            </w:r>
-            <w:r>
-              <w:rPr>
-                <w:noProof/>
-                <w:webHidden/>
-              </w:rPr>
-              <w:fldChar w:fldCharType="separate"/>
-            </w:r>
-            <w:r>
-              <w:rPr>
-                <w:noProof/>
-                <w:webHidden/>
-              </w:rPr>
-              <w:t>9</w:t>
-            </w:r>
-            <w:r>
-              <w:rPr>
-                <w:noProof/>
-                <w:webHidden/>
-              </w:rPr>
-              <w:fldChar w:fldCharType="end"/>
-            </w:r>
-          </w:hyperlink>
-        </w:p>
-        <w:p>
-          <w:pPr>
-            <w:pStyle w:val="Verzeichnis1"/>
-            <w:tabs>
-              <w:tab w:val="right" w:leader="dot" w:pos="9062"/>
-            </w:tabs>
-            <w:rPr>
-              <w:rFonts w:eastAsiaTheme="minorEastAsia"/>
-              <w:noProof/>
-              <w:lang w:eastAsia="de-AT"/>
-            </w:rPr>
-          </w:pPr>
-          <w:hyperlink w:anchor="_Toc412545562" w:history="1">
-            <w:r>
-              <w:rPr>
-                <w:rStyle w:val="Hyperlink"/>
-                <w:noProof/>
-              </w:rPr>
-              <w:t>Arbeitsdurchführung</w:t>
-            </w:r>
-            <w:r>
-              <w:rPr>
-                <w:noProof/>
-                <w:webHidden/>
-              </w:rPr>
-              <w:tab/>
-            </w:r>
-            <w:r>
-              <w:rPr>
-                <w:noProof/>
-                <w:webHidden/>
-              </w:rPr>
-              <w:fldChar w:fldCharType="begin"/>
-            </w:r>
-            <w:r>
-              <w:rPr>
-                <w:noProof/>
-                <w:webHidden/>
-              </w:rPr>
-              <w:instrText xml:space="preserve"> PAGEREF _Toc412545562 \h </w:instrText>
-            </w:r>
-            <w:r>
-              <w:rPr>
-                <w:noProof/>
-                <w:webHidden/>
-              </w:rPr>
-            </w:r>
-            <w:r>
-              <w:rPr>
-                <w:noProof/>
-                <w:webHidden/>
-              </w:rPr>
-              <w:fldChar w:fldCharType="separate"/>
-            </w:r>
-            <w:r>
-              <w:rPr>
-                <w:noProof/>
-                <w:webHidden/>
-              </w:rPr>
-              <w:t>10</w:t>
-            </w:r>
-            <w:r>
-              <w:rPr>
-                <w:noProof/>
-                <w:webHidden/>
-              </w:rPr>
-              <w:fldChar w:fldCharType="end"/>
-            </w:r>
-          </w:hyperlink>
-        </w:p>
-        <w:p>
-          <w:pPr>
-            <w:pStyle w:val="Verzeichnis2"/>
-            <w:tabs>
-              <w:tab w:val="right" w:leader="dot" w:pos="9062"/>
-            </w:tabs>
-            <w:rPr>
-              <w:rFonts w:eastAsiaTheme="minorEastAsia"/>
-              <w:noProof/>
-              <w:lang w:eastAsia="de-AT"/>
-            </w:rPr>
-          </w:pPr>
-          <w:hyperlink w:anchor="_Toc412545563" w:history="1">
-            <w:r>
-              <w:rPr>
-                <w:rStyle w:val="Hyperlink"/>
-                <w:noProof/>
-              </w:rPr>
-              <w:t>Resultate</w:t>
-            </w:r>
-            <w:r>
-              <w:rPr>
-                <w:noProof/>
-                <w:webHidden/>
-              </w:rPr>
-              <w:tab/>
-            </w:r>
-            <w:r>
-              <w:rPr>
-                <w:noProof/>
-                <w:webHidden/>
-              </w:rPr>
-              <w:fldChar w:fldCharType="begin"/>
-            </w:r>
-            <w:r>
-              <w:rPr>
-                <w:noProof/>
-                <w:webHidden/>
-              </w:rPr>
-              <w:instrText xml:space="preserve"> PAGEREF _Toc412545563 \h </w:instrText>
-            </w:r>
-            <w:r>
-              <w:rPr>
-                <w:noProof/>
-                <w:webHidden/>
-              </w:rPr>
-            </w:r>
-            <w:r>
-              <w:rPr>
-                <w:noProof/>
-                <w:webHidden/>
-              </w:rPr>
-              <w:fldChar w:fldCharType="separate"/>
-            </w:r>
-            <w:r>
-              <w:rPr>
-                <w:noProof/>
-                <w:webHidden/>
-              </w:rPr>
-              <w:t>10</w:t>
-            </w:r>
-            <w:r>
-              <w:rPr>
-                <w:noProof/>
-                <w:webHidden/>
-              </w:rPr>
-              <w:fldChar w:fldCharType="end"/>
-            </w:r>
-          </w:hyperlink>
-        </w:p>
-        <w:p>
-          <w:pPr>
-            <w:pStyle w:val="Verzeichnis1"/>
-            <w:tabs>
-              <w:tab w:val="right" w:leader="dot" w:pos="9062"/>
-            </w:tabs>
-            <w:rPr>
-              <w:rFonts w:eastAsiaTheme="minorEastAsia"/>
-              <w:noProof/>
-              <w:lang w:eastAsia="de-AT"/>
-            </w:rPr>
-          </w:pPr>
-          <w:hyperlink w:anchor="_Toc412545564" w:history="1">
+          <w:hyperlink w:anchor="_Toc412549718" w:history="1">
             <w:r>
               <w:rPr>
                 <w:rStyle w:val="Hyperlink"/>
                 <w:i/>
                 <w:noProof/>
               </w:rPr>
-              <w:t>Quellenangaben:</w:t>
+              <w:t>Quellenangaben</w:t>
             </w:r>
             <w:r>
               <w:rPr>
@@ -2806,7 +3161,7 @@
                 <w:noProof/>
                 <w:webHidden/>
               </w:rPr>
-              <w:instrText xml:space="preserve"> PAGEREF _Toc412545564 \h </w:instrText>
+              <w:instrText xml:space="preserve"> PAGEREF _Toc412549718 \h </w:instrText>
             </w:r>
             <w:r>
               <w:rPr>
@@ -2826,7 +3181,7 @@
                 <w:noProof/>
                 <w:webHidden/>
               </w:rPr>
-              <w:t>11</w:t>
+              <w:t>10</w:t>
             </w:r>
             <w:r>
               <w:rPr>
@@ -2860,9 +3215,9 @@
           <w:rFonts w:asciiTheme="minorHAnsi" w:hAnsiTheme="minorHAnsi"/>
         </w:rPr>
       </w:pPr>
-      <w:bookmarkStart w:id="0" w:name="_Toc404883171"/>
-      <w:bookmarkStart w:id="1" w:name="_Toc404883172"/>
-      <w:bookmarkStart w:id="2" w:name="_Toc412545547"/>
+      <w:bookmarkStart w:id="1" w:name="_Toc404883171"/>
+      <w:bookmarkStart w:id="2" w:name="_Toc412549696"/>
+      <w:bookmarkStart w:id="3" w:name="_Toc404883172"/>
       <w:r>
         <w:rPr>
           <w:rFonts w:asciiTheme="minorHAnsi" w:hAnsiTheme="minorHAnsi"/>
@@ -2870,7 +3225,7 @@
         <w:lastRenderedPageBreak/>
         <w:t>Aufgabenstellung</w:t>
       </w:r>
-      <w:bookmarkEnd w:id="0"/>
+      <w:bookmarkEnd w:id="1"/>
       <w:bookmarkEnd w:id="2"/>
     </w:p>
     <w:p>
@@ -2880,15 +3235,15 @@
           <w:rFonts w:asciiTheme="minorHAnsi" w:hAnsiTheme="minorHAnsi"/>
         </w:rPr>
       </w:pPr>
-      <w:bookmarkStart w:id="3" w:name="_Toc412545548"/>
+      <w:bookmarkStart w:id="4" w:name="_Toc412549697"/>
       <w:r>
         <w:rPr>
           <w:rFonts w:asciiTheme="minorHAnsi" w:hAnsiTheme="minorHAnsi"/>
         </w:rPr>
         <w:t>Beschreibung auf Moodle</w:t>
       </w:r>
-      <w:bookmarkEnd w:id="1"/>
       <w:bookmarkEnd w:id="3"/>
+      <w:bookmarkEnd w:id="4"/>
     </w:p>
     <w:p/>
     <w:p>
@@ -2901,7 +3256,7 @@
           <w:color w:val="auto"/>
         </w:rPr>
       </w:pPr>
-      <w:bookmarkStart w:id="4" w:name="_Toc412545549"/>
+      <w:bookmarkStart w:id="5" w:name="_Toc412549698"/>
       <w:r>
         <w:rPr>
           <w:rFonts w:asciiTheme="minorHAnsi" w:hAnsiTheme="minorHAnsi"/>
@@ -2909,7 +3264,7 @@
         </w:rPr>
         <w:t>Enterprise Application Integration</w:t>
       </w:r>
-      <w:bookmarkEnd w:id="4"/>
+      <w:bookmarkEnd w:id="5"/>
     </w:p>
     <w:p>
       <w:pPr>
@@ -3046,7 +3401,7 @@
           <w:lang w:val="en-US"/>
         </w:rPr>
       </w:pPr>
-      <w:bookmarkStart w:id="5" w:name="_Toc412545550"/>
+      <w:bookmarkStart w:id="6" w:name="_Toc412549699"/>
       <w:r>
         <w:rPr>
           <w:rFonts w:asciiTheme="minorHAnsi" w:hAnsiTheme="minorHAnsi"/>
@@ -3057,7 +3412,7 @@
         </w:rPr>
         <w:t>Resources</w:t>
       </w:r>
-      <w:bookmarkEnd w:id="5"/>
+      <w:bookmarkEnd w:id="6"/>
     </w:p>
     <w:p>
       <w:pPr>
@@ -3192,9 +3547,9 @@
           <w:rFonts w:asciiTheme="minorHAnsi" w:hAnsiTheme="minorHAnsi"/>
         </w:rPr>
       </w:pPr>
-      <w:bookmarkStart w:id="6" w:name="_Toc404883173"/>
-      <w:bookmarkStart w:id="7" w:name="_Toc404883174"/>
-      <w:bookmarkStart w:id="8" w:name="_Toc412545551"/>
+      <w:bookmarkStart w:id="7" w:name="_Toc404883173"/>
+      <w:bookmarkStart w:id="8" w:name="_Toc412549700"/>
+      <w:bookmarkStart w:id="9" w:name="_Toc404883174"/>
       <w:r>
         <w:rPr>
           <w:rFonts w:asciiTheme="minorHAnsi" w:hAnsiTheme="minorHAnsi"/>
@@ -3202,7 +3557,7 @@
         <w:lastRenderedPageBreak/>
         <w:t>D</w:t>
       </w:r>
-      <w:bookmarkEnd w:id="6"/>
+      <w:bookmarkEnd w:id="7"/>
       <w:r>
         <w:rPr>
           <w:rFonts w:asciiTheme="minorHAnsi" w:hAnsiTheme="minorHAnsi"/>
@@ -3218,67 +3573,923 @@
           <w:rFonts w:asciiTheme="minorHAnsi" w:hAnsiTheme="minorHAnsi"/>
         </w:rPr>
       </w:pPr>
-      <w:bookmarkStart w:id="9" w:name="_Toc412545552"/>
-      <w:bookmarkEnd w:id="7"/>
+      <w:bookmarkStart w:id="10" w:name="_Toc412549701"/>
+      <w:bookmarkEnd w:id="9"/>
       <w:r>
         <w:rPr>
           <w:rFonts w:asciiTheme="minorHAnsi" w:hAnsiTheme="minorHAnsi"/>
         </w:rPr>
         <w:t>Identifikation und Beschreibung der EAI Patterns</w:t>
       </w:r>
-      <w:bookmarkEnd w:id="9"/>
-    </w:p>
-    <w:p>
+      <w:bookmarkEnd w:id="10"/>
+    </w:p>
+    <w:p>
+      <w:pPr>
+        <w:pStyle w:val="berschrift2"/>
+        <w:jc w:val="center"/>
+        <w:rPr>
+          <w:color w:val="365F91" w:themeColor="accent1" w:themeShade="BF"/>
+          <w:sz w:val="28"/>
+          <w:szCs w:val="28"/>
+        </w:rPr>
+      </w:pPr>
+      <w:bookmarkStart w:id="11" w:name="_Toc412549702"/>
+      <w:r>
+        <w:rPr>
+          <w:color w:val="365F91" w:themeColor="accent1" w:themeShade="BF"/>
+          <w:sz w:val="28"/>
+          <w:szCs w:val="28"/>
+        </w:rPr>
+        <w:t>Integration Styles: File Transfer</w:t>
+      </w:r>
+      <w:bookmarkEnd w:id="11"/>
+    </w:p>
+    <w:p/>
+    <w:p>
+      <w:r>
+        <w:t>Das im Example verwendete Integration Style Pattern entspricht einem File Transfer Pattern.</w:t>
+      </w:r>
+      <w:r>
+        <w:br/>
+        <w:t>Es werden XML Dateien konsumiert und in POJO (</w:t>
+      </w:r>
+      <w:r>
+        <w:rPr>
+          <w:b/>
+        </w:rPr>
+        <w:t>P</w:t>
+      </w:r>
+      <w:r>
+        <w:t xml:space="preserve">lain </w:t>
+      </w:r>
+      <w:r>
+        <w:rPr>
+          <w:b/>
+        </w:rPr>
+        <w:t>O</w:t>
+      </w:r>
+      <w:r>
+        <w:t xml:space="preserve">ld </w:t>
+      </w:r>
+      <w:r>
+        <w:rPr>
+          <w:b/>
+        </w:rPr>
+        <w:t>J</w:t>
+      </w:r>
+      <w:r>
+        <w:t xml:space="preserve">ava </w:t>
+      </w:r>
+      <w:r>
+        <w:rPr>
+          <w:b/>
+        </w:rPr>
+        <w:t>O</w:t>
+      </w:r>
+      <w:r>
+        <w:t>bject) und mit Hilfe der JPA (</w:t>
+      </w:r>
+      <w:r>
+        <w:rPr>
+          <w:b/>
+        </w:rPr>
+        <w:t>J</w:t>
+      </w:r>
+      <w:r>
+        <w:t xml:space="preserve">ava </w:t>
+      </w:r>
+      <w:r>
+        <w:rPr>
+          <w:b/>
+        </w:rPr>
+        <w:t>P</w:t>
+      </w:r>
+      <w:r>
+        <w:t xml:space="preserve">ersistence </w:t>
+      </w:r>
+      <w:r>
+        <w:rPr>
+          <w:b/>
+        </w:rPr>
+        <w:t>A</w:t>
+      </w:r>
+      <w:r>
+        <w:t>PI) transformiert.</w:t>
+      </w:r>
+    </w:p>
+    <w:p/>
+    <w:p>
+      <w:r>
+        <w:t>Um verschiedene Programme miteinander kommunizieren und Informationen austauschen zu lassen, muss jede dieser Applikationen Dateien erstellen, die von anderen Programmen benötigt werden. Das Transformieren von Dateien in verschiedene Formate wird von ‚Integratoren‘ übernommen. [1]</w:t>
+      </w:r>
+    </w:p>
+    <w:p>
+      <w:pPr>
+        <w:keepNext/>
+        <w:jc w:val="center"/>
+      </w:pPr>
+      <w:r>
+        <w:rPr>
+          <w:noProof/>
+          <w:lang w:eastAsia="de-AT"/>
+        </w:rPr>
+        <w:drawing>
+          <wp:inline distT="0" distB="0" distL="0" distR="0" wp14:anchorId="1E9F8DFE" wp14:editId="6A170524">
+            <wp:extent cx="3114675" cy="1095375"/>
+            <wp:effectExtent l="0" t="0" r="9525" b="0"/>
+            <wp:docPr id="9" name="Grafik 9" descr="http://www.eaipatterns.com/img/FileTransferIntegration.gif"/>
+            <wp:cNvGraphicFramePr>
+              <a:graphicFrameLocks xmlns:a="http://schemas.openxmlformats.org/drawingml/2006/main" noChangeAspect="1"/>
+            </wp:cNvGraphicFramePr>
+            <a:graphic xmlns:a="http://schemas.openxmlformats.org/drawingml/2006/main">
+              <a:graphicData uri="http://schemas.openxmlformats.org/drawingml/2006/picture">
+                <pic:pic xmlns:pic="http://schemas.openxmlformats.org/drawingml/2006/picture">
+                  <pic:nvPicPr>
+                    <pic:cNvPr id="0" name="Picture 1" descr="http://www.eaipatterns.com/img/FileTransferIntegration.gif"/>
+                    <pic:cNvPicPr>
+                      <a:picLocks noChangeAspect="1" noChangeArrowheads="1"/>
+                    </pic:cNvPicPr>
+                  </pic:nvPicPr>
+                  <pic:blipFill>
+                    <a:blip r:embed="rId9">
+                      <a:extLst>
+                        <a:ext uri="{28A0092B-C50C-407E-A947-70E740481C1C}">
+                          <a14:useLocalDpi xmlns:a14="http://schemas.microsoft.com/office/drawing/2010/main" val="0"/>
+                        </a:ext>
+                      </a:extLst>
+                    </a:blip>
+                    <a:srcRect/>
+                    <a:stretch>
+                      <a:fillRect/>
+                    </a:stretch>
+                  </pic:blipFill>
+                  <pic:spPr bwMode="auto">
+                    <a:xfrm>
+                      <a:off x="0" y="0"/>
+                      <a:ext cx="3114675" cy="1095375"/>
+                    </a:xfrm>
+                    <a:prstGeom prst="rect">
+                      <a:avLst/>
+                    </a:prstGeom>
+                    <a:noFill/>
+                    <a:ln>
+                      <a:noFill/>
+                    </a:ln>
+                  </pic:spPr>
+                </pic:pic>
+              </a:graphicData>
+            </a:graphic>
+          </wp:inline>
+        </w:drawing>
+      </w:r>
+    </w:p>
+    <w:p>
+      <w:pPr>
+        <w:spacing w:line="240" w:lineRule="auto"/>
+        <w:jc w:val="center"/>
+        <w:rPr>
+          <w:b/>
+          <w:bCs/>
+          <w:color w:val="4F81BD" w:themeColor="accent1"/>
+          <w:sz w:val="18"/>
+          <w:szCs w:val="18"/>
+        </w:rPr>
+      </w:pPr>
+      <w:bookmarkStart w:id="12" w:name="_Toc412535349"/>
+      <w:r>
+        <w:rPr>
+          <w:b/>
+          <w:bCs/>
+          <w:color w:val="4F81BD" w:themeColor="accent1"/>
+          <w:sz w:val="18"/>
+          <w:szCs w:val="18"/>
+        </w:rPr>
+        <w:t xml:space="preserve">Abbildung </w:t>
+      </w:r>
+      <w:r>
+        <w:rPr>
+          <w:b/>
+          <w:bCs/>
+          <w:color w:val="4F81BD" w:themeColor="accent1"/>
+          <w:sz w:val="18"/>
+          <w:szCs w:val="18"/>
+        </w:rPr>
+        <w:fldChar w:fldCharType="begin"/>
+      </w:r>
+      <w:r>
+        <w:rPr>
+          <w:b/>
+          <w:bCs/>
+          <w:color w:val="4F81BD" w:themeColor="accent1"/>
+          <w:sz w:val="18"/>
+          <w:szCs w:val="18"/>
+        </w:rPr>
+        <w:instrText xml:space="preserve"> SEQ Abbildung \* ARABIC </w:instrText>
+      </w:r>
+      <w:r>
+        <w:rPr>
+          <w:b/>
+          <w:bCs/>
+          <w:color w:val="4F81BD" w:themeColor="accent1"/>
+          <w:sz w:val="18"/>
+          <w:szCs w:val="18"/>
+        </w:rPr>
+        <w:fldChar w:fldCharType="separate"/>
+      </w:r>
+      <w:r>
+        <w:rPr>
+          <w:b/>
+          <w:bCs/>
+          <w:noProof/>
+          <w:color w:val="4F81BD" w:themeColor="accent1"/>
+          <w:sz w:val="18"/>
+          <w:szCs w:val="18"/>
+        </w:rPr>
+        <w:t>1</w:t>
+      </w:r>
+      <w:r>
+        <w:rPr>
+          <w:b/>
+          <w:bCs/>
+          <w:color w:val="4F81BD" w:themeColor="accent1"/>
+          <w:sz w:val="18"/>
+          <w:szCs w:val="18"/>
+        </w:rPr>
+        <w:fldChar w:fldCharType="end"/>
+      </w:r>
+      <w:r>
+        <w:rPr>
+          <w:b/>
+          <w:bCs/>
+          <w:color w:val="4F81BD" w:themeColor="accent1"/>
+          <w:sz w:val="18"/>
+          <w:szCs w:val="18"/>
+        </w:rPr>
+        <w:t>: Ex- und Import von Daten zwischen zwei verschiedenen Applikationen [1]</w:t>
+      </w:r>
+      <w:bookmarkEnd w:id="12"/>
+    </w:p>
+    <w:p>
+      <w:pPr>
+        <w:jc w:val="center"/>
+      </w:pPr>
+    </w:p>
+    <w:p>
+      <w:pPr>
+        <w:pStyle w:val="berschrift2"/>
+        <w:jc w:val="center"/>
+        <w:rPr>
+          <w:color w:val="365F91" w:themeColor="accent1" w:themeShade="BF"/>
+          <w:sz w:val="28"/>
+          <w:szCs w:val="28"/>
+        </w:rPr>
+      </w:pPr>
+      <w:bookmarkStart w:id="13" w:name="_Toc412549703"/>
+      <w:r>
+        <w:rPr>
+          <w:color w:val="365F91" w:themeColor="accent1" w:themeShade="BF"/>
+          <w:sz w:val="28"/>
+          <w:szCs w:val="28"/>
+        </w:rPr>
+        <w:t>Messaging System: Pipes and Filters</w:t>
+      </w:r>
+      <w:bookmarkEnd w:id="13"/>
+    </w:p>
+    <w:p/>
+    <w:p>
+      <w:r>
+        <w:t xml:space="preserve">Das Verarbeiten von Daten kann in </w:t>
+      </w:r>
+      <w:r>
+        <w:rPr>
+          <w:i/>
+        </w:rPr>
+        <w:t>Apache Camel</w:t>
+      </w:r>
+      <w:r>
+        <w:t xml:space="preserve"> mit Hilfe von verschiedenen, voneinander unabhängigen, miteinander verknüpfbaren Instanzen von Endpunkten realisiert werden. [2]</w:t>
+      </w:r>
+      <w:r>
+        <w:br/>
+        <w:t>Beispielsweise baut der Message Translator auf diesem Prinzip auf.</w:t>
+      </w:r>
+    </w:p>
+    <w:p>
+      <w:pPr>
+        <w:keepNext/>
+        <w:jc w:val="center"/>
+      </w:pPr>
+      <w:r>
+        <w:rPr>
+          <w:noProof/>
+          <w:lang w:eastAsia="de-AT"/>
+        </w:rPr>
+        <w:drawing>
+          <wp:inline distT="0" distB="0" distL="0" distR="0" wp14:anchorId="102D14F1" wp14:editId="2C891361">
+            <wp:extent cx="5038725" cy="857250"/>
+            <wp:effectExtent l="0" t="0" r="9525" b="0"/>
+            <wp:docPr id="10" name="Grafik 10" descr="http://www.enterpriseintegrationpatterns.com/img/PipesAndFilters.gif"/>
+            <wp:cNvGraphicFramePr>
+              <a:graphicFrameLocks xmlns:a="http://schemas.openxmlformats.org/drawingml/2006/main" noChangeAspect="1"/>
+            </wp:cNvGraphicFramePr>
+            <a:graphic xmlns:a="http://schemas.openxmlformats.org/drawingml/2006/main">
+              <a:graphicData uri="http://schemas.openxmlformats.org/drawingml/2006/picture">
+                <pic:pic xmlns:pic="http://schemas.openxmlformats.org/drawingml/2006/picture">
+                  <pic:nvPicPr>
+                    <pic:cNvPr id="0" name="Picture 1" descr="http://www.enterpriseintegrationpatterns.com/img/PipesAndFilters.gif"/>
+                    <pic:cNvPicPr>
+                      <a:picLocks noChangeAspect="1" noChangeArrowheads="1"/>
+                    </pic:cNvPicPr>
+                  </pic:nvPicPr>
+                  <pic:blipFill>
+                    <a:blip r:embed="rId10">
+                      <a:extLst>
+                        <a:ext uri="{28A0092B-C50C-407E-A947-70E740481C1C}">
+                          <a14:useLocalDpi xmlns:a14="http://schemas.microsoft.com/office/drawing/2010/main" val="0"/>
+                        </a:ext>
+                      </a:extLst>
+                    </a:blip>
+                    <a:srcRect/>
+                    <a:stretch>
+                      <a:fillRect/>
+                    </a:stretch>
+                  </pic:blipFill>
+                  <pic:spPr bwMode="auto">
+                    <a:xfrm>
+                      <a:off x="0" y="0"/>
+                      <a:ext cx="5038725" cy="857250"/>
+                    </a:xfrm>
+                    <a:prstGeom prst="rect">
+                      <a:avLst/>
+                    </a:prstGeom>
+                    <a:noFill/>
+                    <a:ln>
+                      <a:noFill/>
+                    </a:ln>
+                  </pic:spPr>
+                </pic:pic>
+              </a:graphicData>
+            </a:graphic>
+          </wp:inline>
+        </w:drawing>
+      </w:r>
+    </w:p>
+    <w:p>
+      <w:pPr>
+        <w:spacing w:line="240" w:lineRule="auto"/>
+        <w:jc w:val="center"/>
+        <w:rPr>
+          <w:b/>
+          <w:bCs/>
+          <w:color w:val="4F81BD" w:themeColor="accent1"/>
+          <w:sz w:val="18"/>
+          <w:szCs w:val="18"/>
+        </w:rPr>
+      </w:pPr>
+      <w:bookmarkStart w:id="14" w:name="_Toc412535350"/>
+      <w:r>
+        <w:rPr>
+          <w:b/>
+          <w:bCs/>
+          <w:color w:val="4F81BD" w:themeColor="accent1"/>
+          <w:sz w:val="18"/>
+          <w:szCs w:val="18"/>
+        </w:rPr>
+        <w:t xml:space="preserve">Abbildung </w:t>
+      </w:r>
+      <w:r>
+        <w:rPr>
+          <w:b/>
+          <w:bCs/>
+          <w:color w:val="4F81BD" w:themeColor="accent1"/>
+          <w:sz w:val="18"/>
+          <w:szCs w:val="18"/>
+        </w:rPr>
+        <w:fldChar w:fldCharType="begin"/>
+      </w:r>
+      <w:r>
+        <w:rPr>
+          <w:b/>
+          <w:bCs/>
+          <w:color w:val="4F81BD" w:themeColor="accent1"/>
+          <w:sz w:val="18"/>
+          <w:szCs w:val="18"/>
+        </w:rPr>
+        <w:instrText xml:space="preserve"> SEQ Abbildung \* ARABIC </w:instrText>
+      </w:r>
+      <w:r>
+        <w:rPr>
+          <w:b/>
+          <w:bCs/>
+          <w:color w:val="4F81BD" w:themeColor="accent1"/>
+          <w:sz w:val="18"/>
+          <w:szCs w:val="18"/>
+        </w:rPr>
+        <w:fldChar w:fldCharType="separate"/>
+      </w:r>
+      <w:r>
+        <w:rPr>
+          <w:b/>
+          <w:bCs/>
+          <w:noProof/>
+          <w:color w:val="4F81BD" w:themeColor="accent1"/>
+          <w:sz w:val="18"/>
+          <w:szCs w:val="18"/>
+        </w:rPr>
+        <w:t>2</w:t>
+      </w:r>
+      <w:r>
+        <w:rPr>
+          <w:b/>
+          <w:bCs/>
+          <w:color w:val="4F81BD" w:themeColor="accent1"/>
+          <w:sz w:val="18"/>
+          <w:szCs w:val="18"/>
+        </w:rPr>
+        <w:fldChar w:fldCharType="end"/>
+      </w:r>
+      <w:r>
+        <w:rPr>
+          <w:b/>
+          <w:bCs/>
+          <w:color w:val="4F81BD" w:themeColor="accent1"/>
+          <w:sz w:val="18"/>
+          <w:szCs w:val="18"/>
+        </w:rPr>
+        <w:t>: Verarbeitungsvorgang einer Nachricht mit Hilfe von Weiterleitungen und Filtern [2]</w:t>
+      </w:r>
+      <w:bookmarkEnd w:id="14"/>
+    </w:p>
+    <w:p>
+      <w:pPr>
+        <w:rPr>
+          <w:rFonts w:asciiTheme="majorHAnsi" w:eastAsiaTheme="majorEastAsia" w:hAnsiTheme="majorHAnsi" w:cstheme="majorBidi"/>
+          <w:b/>
+          <w:bCs/>
+          <w:color w:val="365F91" w:themeColor="accent1" w:themeShade="BF"/>
+          <w:sz w:val="28"/>
+          <w:szCs w:val="28"/>
+        </w:rPr>
+      </w:pPr>
       <w:r>
         <w:br w:type="page"/>
       </w:r>
     </w:p>
     <w:p>
       <w:pPr>
-        <w:pStyle w:val="berschrift1"/>
+        <w:pStyle w:val="berschrift2"/>
+        <w:jc w:val="center"/>
+        <w:rPr>
+          <w:color w:val="365F91" w:themeColor="accent1" w:themeShade="BF"/>
+          <w:sz w:val="28"/>
+          <w:szCs w:val="28"/>
+        </w:rPr>
+      </w:pPr>
+      <w:bookmarkStart w:id="15" w:name="_Toc412549704"/>
+      <w:r>
+        <w:rPr>
+          <w:color w:val="365F91" w:themeColor="accent1" w:themeShade="BF"/>
+          <w:sz w:val="28"/>
+          <w:szCs w:val="28"/>
+        </w:rPr>
+        <w:lastRenderedPageBreak/>
+        <w:t>Messaging System: Message Translator</w:t>
+      </w:r>
+      <w:bookmarkEnd w:id="15"/>
+    </w:p>
+    <w:p/>
+    <w:p>
+      <w:r>
+        <w:t xml:space="preserve">Zum Übersetzen von Nachrichten kann in </w:t>
+      </w:r>
+      <w:r>
+        <w:rPr>
+          <w:i/>
+        </w:rPr>
+        <w:t>Apache Camel</w:t>
+      </w:r>
+      <w:r>
+        <w:t xml:space="preserve"> der „Message Translator“, ein spezieller Filter eingesetzt werden. Dank ihm können Nachrichten zwischen 2 Filtern bzw. Anwendungen übersetzt und so miteinander kompatibel gemacht werden. [3]</w:t>
+      </w:r>
+      <w:r>
+        <w:br/>
+        <w:t xml:space="preserve">Im Example findet sich der Message Translator in der </w:t>
+      </w:r>
+      <w:r>
+        <w:rPr>
+          <w:b/>
+        </w:rPr>
+        <w:t>CustomerTransformer</w:t>
+      </w:r>
+      <w:r>
+        <w:t xml:space="preserve"> Klasse wieder.</w:t>
+      </w:r>
+    </w:p>
+    <w:p>
+      <w:pPr>
+        <w:keepNext/>
+        <w:jc w:val="center"/>
+      </w:pPr>
+      <w:r>
+        <w:rPr>
+          <w:noProof/>
+          <w:lang w:eastAsia="de-AT"/>
+        </w:rPr>
+        <w:drawing>
+          <wp:inline distT="0" distB="0" distL="0" distR="0" wp14:anchorId="21B94210" wp14:editId="5B2820C6">
+            <wp:extent cx="4010025" cy="1181100"/>
+            <wp:effectExtent l="0" t="0" r="9525" b="0"/>
+            <wp:docPr id="11" name="Grafik 11" descr="http://www.enterpriseintegrationpatterns.com/img/MessageTranslator.gif"/>
+            <wp:cNvGraphicFramePr>
+              <a:graphicFrameLocks xmlns:a="http://schemas.openxmlformats.org/drawingml/2006/main" noChangeAspect="1"/>
+            </wp:cNvGraphicFramePr>
+            <a:graphic xmlns:a="http://schemas.openxmlformats.org/drawingml/2006/main">
+              <a:graphicData uri="http://schemas.openxmlformats.org/drawingml/2006/picture">
+                <pic:pic xmlns:pic="http://schemas.openxmlformats.org/drawingml/2006/picture">
+                  <pic:nvPicPr>
+                    <pic:cNvPr id="0" name="Picture 3" descr="http://www.enterpriseintegrationpatterns.com/img/MessageTranslator.gif"/>
+                    <pic:cNvPicPr>
+                      <a:picLocks noChangeAspect="1" noChangeArrowheads="1"/>
+                    </pic:cNvPicPr>
+                  </pic:nvPicPr>
+                  <pic:blipFill>
+                    <a:blip r:embed="rId11">
+                      <a:extLst>
+                        <a:ext uri="{28A0092B-C50C-407E-A947-70E740481C1C}">
+                          <a14:useLocalDpi xmlns:a14="http://schemas.microsoft.com/office/drawing/2010/main" val="0"/>
+                        </a:ext>
+                      </a:extLst>
+                    </a:blip>
+                    <a:srcRect/>
+                    <a:stretch>
+                      <a:fillRect/>
+                    </a:stretch>
+                  </pic:blipFill>
+                  <pic:spPr bwMode="auto">
+                    <a:xfrm>
+                      <a:off x="0" y="0"/>
+                      <a:ext cx="4010025" cy="1181100"/>
+                    </a:xfrm>
+                    <a:prstGeom prst="rect">
+                      <a:avLst/>
+                    </a:prstGeom>
+                    <a:noFill/>
+                    <a:ln>
+                      <a:noFill/>
+                    </a:ln>
+                  </pic:spPr>
+                </pic:pic>
+              </a:graphicData>
+            </a:graphic>
+          </wp:inline>
+        </w:drawing>
+      </w:r>
+    </w:p>
+    <w:p>
+      <w:pPr>
+        <w:spacing w:line="240" w:lineRule="auto"/>
+        <w:jc w:val="center"/>
+        <w:rPr>
+          <w:b/>
+          <w:bCs/>
+          <w:color w:val="4F81BD" w:themeColor="accent1"/>
+          <w:sz w:val="18"/>
+          <w:szCs w:val="18"/>
+        </w:rPr>
+      </w:pPr>
+      <w:bookmarkStart w:id="16" w:name="_Toc412535351"/>
+      <w:r>
+        <w:rPr>
+          <w:b/>
+          <w:bCs/>
+          <w:color w:val="4F81BD" w:themeColor="accent1"/>
+          <w:sz w:val="18"/>
+          <w:szCs w:val="18"/>
+        </w:rPr>
+        <w:t xml:space="preserve">Abbildung </w:t>
+      </w:r>
+      <w:r>
+        <w:rPr>
+          <w:b/>
+          <w:bCs/>
+          <w:color w:val="4F81BD" w:themeColor="accent1"/>
+          <w:sz w:val="18"/>
+          <w:szCs w:val="18"/>
+        </w:rPr>
+        <w:fldChar w:fldCharType="begin"/>
+      </w:r>
+      <w:r>
+        <w:rPr>
+          <w:b/>
+          <w:bCs/>
+          <w:color w:val="4F81BD" w:themeColor="accent1"/>
+          <w:sz w:val="18"/>
+          <w:szCs w:val="18"/>
+        </w:rPr>
+        <w:instrText xml:space="preserve"> SEQ Abbildung \* ARABIC </w:instrText>
+      </w:r>
+      <w:r>
+        <w:rPr>
+          <w:b/>
+          <w:bCs/>
+          <w:color w:val="4F81BD" w:themeColor="accent1"/>
+          <w:sz w:val="18"/>
+          <w:szCs w:val="18"/>
+        </w:rPr>
+        <w:fldChar w:fldCharType="separate"/>
+      </w:r>
+      <w:r>
+        <w:rPr>
+          <w:b/>
+          <w:bCs/>
+          <w:noProof/>
+          <w:color w:val="4F81BD" w:themeColor="accent1"/>
+          <w:sz w:val="18"/>
+          <w:szCs w:val="18"/>
+        </w:rPr>
+        <w:t>3</w:t>
+      </w:r>
+      <w:r>
+        <w:rPr>
+          <w:b/>
+          <w:bCs/>
+          <w:color w:val="4F81BD" w:themeColor="accent1"/>
+          <w:sz w:val="18"/>
+          <w:szCs w:val="18"/>
+        </w:rPr>
+        <w:fldChar w:fldCharType="end"/>
+      </w:r>
+      <w:r>
+        <w:rPr>
+          <w:b/>
+          <w:bCs/>
+          <w:color w:val="4F81BD" w:themeColor="accent1"/>
+          <w:sz w:val="18"/>
+          <w:szCs w:val="18"/>
+        </w:rPr>
+        <w:t>: Übersetzen einer Nachricht mit Hilfe des Message Translators [3]</w:t>
+      </w:r>
+      <w:bookmarkEnd w:id="16"/>
+    </w:p>
+    <w:p>
+      <w:pPr>
+        <w:jc w:val="center"/>
+      </w:pPr>
+    </w:p>
+    <w:p>
+      <w:pPr>
+        <w:pStyle w:val="berschrift2"/>
+        <w:jc w:val="center"/>
+        <w:rPr>
+          <w:color w:val="365F91" w:themeColor="accent1" w:themeShade="BF"/>
+          <w:sz w:val="28"/>
+          <w:szCs w:val="28"/>
+        </w:rPr>
+      </w:pPr>
+      <w:bookmarkStart w:id="17" w:name="_Toc412549705"/>
+      <w:r>
+        <w:rPr>
+          <w:color w:val="365F91" w:themeColor="accent1" w:themeShade="BF"/>
+          <w:sz w:val="28"/>
+          <w:szCs w:val="28"/>
+        </w:rPr>
+        <w:t>Messaging System: Message Endpoint</w:t>
+      </w:r>
+      <w:bookmarkEnd w:id="17"/>
+    </w:p>
+    <w:p/>
+    <w:p>
+      <w:r>
+        <w:t xml:space="preserve">In </w:t>
+      </w:r>
+      <w:r>
+        <w:rPr>
+          <w:i/>
+        </w:rPr>
+        <w:t>Apache Camel</w:t>
+      </w:r>
+      <w:r>
+        <w:t xml:space="preserve"> können Nachrichten an Clients mit Hilfe eines Message Endpunktes geschickt werden. Anwendungen können mit Hilfe eines solchen Message Endpoints mit einem Messaging Channel (Nachrichtenkanal) verbunden werden. Dies ermöglicht schlussendlich einen Nachrichtenaustausch zwischen Applikationen. [4]</w:t>
+      </w:r>
+      <w:r>
+        <w:br/>
+        <w:t xml:space="preserve">Angewendet wird dieses Prinzip im Example beispielsweise in der Klasse </w:t>
+      </w:r>
+      <w:r>
+        <w:rPr>
+          <w:b/>
+        </w:rPr>
+        <w:t>EtlRoutes</w:t>
+      </w:r>
+      <w:r>
+        <w:t>.</w:t>
+      </w:r>
+    </w:p>
+    <w:p>
+      <w:pPr>
+        <w:keepNext/>
+        <w:jc w:val="center"/>
+      </w:pPr>
+      <w:r>
+        <w:rPr>
+          <w:noProof/>
+          <w:lang w:eastAsia="de-AT"/>
+        </w:rPr>
+        <w:drawing>
+          <wp:inline distT="0" distB="0" distL="0" distR="0" wp14:anchorId="2D7E3847" wp14:editId="5E41C84B">
+            <wp:extent cx="5105400" cy="1343025"/>
+            <wp:effectExtent l="0" t="0" r="0" b="0"/>
+            <wp:docPr id="12" name="Grafik 12" descr="http://www.enterpriseintegrationpatterns.com/img/MessageEndpointSolution.gif"/>
+            <wp:cNvGraphicFramePr>
+              <a:graphicFrameLocks xmlns:a="http://schemas.openxmlformats.org/drawingml/2006/main" noChangeAspect="1"/>
+            </wp:cNvGraphicFramePr>
+            <a:graphic xmlns:a="http://schemas.openxmlformats.org/drawingml/2006/main">
+              <a:graphicData uri="http://schemas.openxmlformats.org/drawingml/2006/picture">
+                <pic:pic xmlns:pic="http://schemas.openxmlformats.org/drawingml/2006/picture">
+                  <pic:nvPicPr>
+                    <pic:cNvPr id="0" name="Picture 5" descr="http://www.enterpriseintegrationpatterns.com/img/MessageEndpointSolution.gif"/>
+                    <pic:cNvPicPr>
+                      <a:picLocks noChangeAspect="1" noChangeArrowheads="1"/>
+                    </pic:cNvPicPr>
+                  </pic:nvPicPr>
+                  <pic:blipFill>
+                    <a:blip r:embed="rId12">
+                      <a:extLst>
+                        <a:ext uri="{28A0092B-C50C-407E-A947-70E740481C1C}">
+                          <a14:useLocalDpi xmlns:a14="http://schemas.microsoft.com/office/drawing/2010/main" val="0"/>
+                        </a:ext>
+                      </a:extLst>
+                    </a:blip>
+                    <a:srcRect/>
+                    <a:stretch>
+                      <a:fillRect/>
+                    </a:stretch>
+                  </pic:blipFill>
+                  <pic:spPr bwMode="auto">
+                    <a:xfrm>
+                      <a:off x="0" y="0"/>
+                      <a:ext cx="5105400" cy="1343025"/>
+                    </a:xfrm>
+                    <a:prstGeom prst="rect">
+                      <a:avLst/>
+                    </a:prstGeom>
+                    <a:noFill/>
+                    <a:ln>
+                      <a:noFill/>
+                    </a:ln>
+                  </pic:spPr>
+                </pic:pic>
+              </a:graphicData>
+            </a:graphic>
+          </wp:inline>
+        </w:drawing>
+      </w:r>
+    </w:p>
+    <w:p>
+      <w:pPr>
+        <w:spacing w:line="240" w:lineRule="auto"/>
+        <w:jc w:val="center"/>
+        <w:rPr>
+          <w:b/>
+          <w:bCs/>
+          <w:noProof/>
+          <w:color w:val="4F81BD" w:themeColor="accent1"/>
+          <w:sz w:val="18"/>
+          <w:szCs w:val="18"/>
+        </w:rPr>
+      </w:pPr>
+      <w:bookmarkStart w:id="18" w:name="_Toc412535352"/>
+      <w:r>
+        <w:rPr>
+          <w:b/>
+          <w:bCs/>
+          <w:color w:val="4F81BD" w:themeColor="accent1"/>
+          <w:sz w:val="18"/>
+          <w:szCs w:val="18"/>
+        </w:rPr>
+        <w:t xml:space="preserve">Abbildung </w:t>
+      </w:r>
+      <w:r>
+        <w:rPr>
+          <w:b/>
+          <w:bCs/>
+          <w:color w:val="4F81BD" w:themeColor="accent1"/>
+          <w:sz w:val="18"/>
+          <w:szCs w:val="18"/>
+        </w:rPr>
+        <w:fldChar w:fldCharType="begin"/>
+      </w:r>
+      <w:r>
+        <w:rPr>
+          <w:b/>
+          <w:bCs/>
+          <w:color w:val="4F81BD" w:themeColor="accent1"/>
+          <w:sz w:val="18"/>
+          <w:szCs w:val="18"/>
+        </w:rPr>
+        <w:instrText xml:space="preserve"> SEQ Abbildung \* ARABIC </w:instrText>
+      </w:r>
+      <w:r>
+        <w:rPr>
+          <w:b/>
+          <w:bCs/>
+          <w:color w:val="4F81BD" w:themeColor="accent1"/>
+          <w:sz w:val="18"/>
+          <w:szCs w:val="18"/>
+        </w:rPr>
+        <w:fldChar w:fldCharType="separate"/>
+      </w:r>
+      <w:r>
+        <w:rPr>
+          <w:b/>
+          <w:bCs/>
+          <w:noProof/>
+          <w:color w:val="4F81BD" w:themeColor="accent1"/>
+          <w:sz w:val="18"/>
+          <w:szCs w:val="18"/>
+        </w:rPr>
+        <w:t>4</w:t>
+      </w:r>
+      <w:r>
+        <w:rPr>
+          <w:b/>
+          <w:bCs/>
+          <w:color w:val="4F81BD" w:themeColor="accent1"/>
+          <w:sz w:val="18"/>
+          <w:szCs w:val="18"/>
+        </w:rPr>
+        <w:fldChar w:fldCharType="end"/>
+      </w:r>
+      <w:r>
+        <w:rPr>
+          <w:b/>
+          <w:bCs/>
+          <w:color w:val="4F81BD" w:themeColor="accent1"/>
+          <w:sz w:val="18"/>
+          <w:szCs w:val="18"/>
+        </w:rPr>
+        <w:t>: Über</w:t>
+      </w:r>
+      <w:r>
+        <w:rPr>
+          <w:b/>
+          <w:bCs/>
+          <w:noProof/>
+          <w:color w:val="4F81BD" w:themeColor="accent1"/>
+          <w:sz w:val="18"/>
+          <w:szCs w:val="18"/>
+        </w:rPr>
+        <w:t>mitteln einer Nachricht mit Hilfe eines Endpoints über einen Datenkanal [4]</w:t>
+      </w:r>
+      <w:bookmarkEnd w:id="18"/>
+    </w:p>
+    <w:p>
+      <w:r>
+        <w:br w:type="page"/>
+      </w:r>
+    </w:p>
+    <w:p>
+      <w:pPr>
+        <w:pStyle w:val="berschrift2"/>
         <w:rPr>
           <w:rFonts w:asciiTheme="minorHAnsi" w:hAnsiTheme="minorHAnsi"/>
-          <w:sz w:val="26"/>
-          <w:szCs w:val="26"/>
-        </w:rPr>
-      </w:pPr>
-      <w:bookmarkStart w:id="10" w:name="_Toc412545553"/>
+        </w:rPr>
+      </w:pPr>
+      <w:bookmarkStart w:id="19" w:name="_Toc412549706"/>
       <w:r>
         <w:rPr>
           <w:rFonts w:asciiTheme="minorHAnsi" w:hAnsiTheme="minorHAnsi"/>
-          <w:sz w:val="26"/>
-          <w:szCs w:val="26"/>
         </w:rPr>
         <w:lastRenderedPageBreak/>
         <w:t>Beschreibung der Funktionsweise von Apache Camel</w:t>
       </w:r>
-      <w:bookmarkEnd w:id="10"/>
-    </w:p>
-    <w:p>
+      <w:bookmarkEnd w:id="19"/>
+    </w:p>
+    <w:p/>
+    <w:p>
+      <w:r>
+        <w:t>Apache Camel ist ein umfangreiches Framework, welches einem ermöglicht Code zu schreiben, der auf EIP aufbaut. EIPs (Enterprise Integration Pattern) sind Vorlagen bzw. neue Entwurfsmuster, die uns erlauben möglichst effektiv große komponentenbasierte Systeme zu entwerfen. Die Komponenten dieses Systems können dabei sowohl im gleichen Prozess, als auch auf einem gänzlich anderen Rechner laufen. Camel bietet hierfür häufig benötigte Pattern Implementierungen, Debugging Werkzeuge, ein Konfigurationssystem und vieles andere Kleinigkeiten an, die einem Entwickler viel Zeit sparen können. MVC (auch, wenn es nicht wirklich ein Pattern ist) könnte prinzipiell leicht implementiert werden. Mit Hilfe eines Frameworks, welches bereits eine sofort verwendbare Struktur anbietet, werden dem Entwickler bestimmte Aufgaben abgenommen, sodass er sich auf das Wesentliche konzentrieren kann. [5]</w:t>
+      </w:r>
       <w:r>
         <w:br w:type="page"/>
       </w:r>
     </w:p>
     <w:p>
       <w:pPr>
-        <w:pStyle w:val="berschrift1"/>
+        <w:pStyle w:val="berschrift2"/>
         <w:rPr>
           <w:rFonts w:asciiTheme="minorHAnsi" w:hAnsiTheme="minorHAnsi"/>
-          <w:sz w:val="26"/>
-          <w:szCs w:val="26"/>
-        </w:rPr>
-      </w:pPr>
-      <w:bookmarkStart w:id="11" w:name="_Toc412545554"/>
+        </w:rPr>
+      </w:pPr>
+      <w:bookmarkStart w:id="20" w:name="_Toc412549707"/>
       <w:r>
         <w:rPr>
           <w:rFonts w:asciiTheme="minorHAnsi" w:hAnsiTheme="minorHAnsi"/>
-          <w:sz w:val="26"/>
-          <w:szCs w:val="26"/>
         </w:rPr>
         <w:lastRenderedPageBreak/>
         <w:t>Protokollierung der Inbetriebnahme des Beispiels</w:t>
       </w:r>
-      <w:bookmarkEnd w:id="11"/>
+      <w:bookmarkEnd w:id="20"/>
     </w:p>
     <w:p>
       <w:pPr>
@@ -3366,7 +4577,7 @@
                     <pic:cNvPicPr/>
                   </pic:nvPicPr>
                   <pic:blipFill>
-                    <a:blip r:embed="rId9">
+                    <a:blip r:embed="rId13">
                       <a:extLst>
                         <a:ext uri="{28A0092B-C50C-407E-A947-70E740481C1C}">
                           <a14:useLocalDpi xmlns:a14="http://schemas.microsoft.com/office/drawing/2010/main" val="0"/>
@@ -3483,7 +4694,7 @@
                     <pic:cNvPicPr/>
                   </pic:nvPicPr>
                   <pic:blipFill>
-                    <a:blip r:embed="rId10">
+                    <a:blip r:embed="rId14">
                       <a:extLst>
                         <a:ext uri="{28A0092B-C50C-407E-A947-70E740481C1C}">
                           <a14:useLocalDpi xmlns:a14="http://schemas.microsoft.com/office/drawing/2010/main" val="0"/>
@@ -3586,7 +4797,7 @@
                     <pic:cNvPicPr/>
                   </pic:nvPicPr>
                   <pic:blipFill>
-                    <a:blip r:embed="rId11">
+                    <a:blip r:embed="rId15">
                       <a:extLst>
                         <a:ext uri="{28A0092B-C50C-407E-A947-70E740481C1C}">
                           <a14:useLocalDpi xmlns:a14="http://schemas.microsoft.com/office/drawing/2010/main" val="0"/>
@@ -3718,7 +4929,7 @@
                     <pic:cNvPicPr/>
                   </pic:nvPicPr>
                   <pic:blipFill>
-                    <a:blip r:embed="rId12">
+                    <a:blip r:embed="rId16">
                       <a:extLst>
                         <a:ext uri="{28A0092B-C50C-407E-A947-70E740481C1C}">
                           <a14:useLocalDpi xmlns:a14="http://schemas.microsoft.com/office/drawing/2010/main" val="0"/>
@@ -3806,7 +5017,7 @@
                     <pic:cNvPicPr/>
                   </pic:nvPicPr>
                   <pic:blipFill>
-                    <a:blip r:embed="rId13">
+                    <a:blip r:embed="rId17">
                       <a:extLst>
                         <a:ext uri="{28A0092B-C50C-407E-A947-70E740481C1C}">
                           <a14:useLocalDpi xmlns:a14="http://schemas.microsoft.com/office/drawing/2010/main" val="0"/>
@@ -3887,7 +5098,7 @@
                     <pic:cNvPicPr/>
                   </pic:nvPicPr>
                   <pic:blipFill>
-                    <a:blip r:embed="rId14">
+                    <a:blip r:embed="rId18">
                       <a:extLst>
                         <a:ext uri="{28A0092B-C50C-407E-A947-70E740481C1C}">
                           <a14:useLocalDpi xmlns:a14="http://schemas.microsoft.com/office/drawing/2010/main" val="0"/>
@@ -4013,7 +5224,7 @@
                     <pic:cNvPicPr/>
                   </pic:nvPicPr>
                   <pic:blipFill>
-                    <a:blip r:embed="rId15">
+                    <a:blip r:embed="rId19">
                       <a:extLst>
                         <a:ext uri="{28A0092B-C50C-407E-A947-70E740481C1C}">
                           <a14:useLocalDpi xmlns:a14="http://schemas.microsoft.com/office/drawing/2010/main" val="0"/>
@@ -4105,7 +5316,7 @@
                     <pic:cNvPicPr/>
                   </pic:nvPicPr>
                   <pic:blipFill>
-                    <a:blip r:embed="rId16">
+                    <a:blip r:embed="rId20">
                       <a:extLst>
                         <a:ext uri="{28A0092B-C50C-407E-A947-70E740481C1C}">
                           <a14:useLocalDpi xmlns:a14="http://schemas.microsoft.com/office/drawing/2010/main" val="0"/>
@@ -4157,235 +5368,225 @@
     </w:p>
     <w:p>
       <w:pPr>
-        <w:pStyle w:val="berschrift1"/>
+        <w:pStyle w:val="berschrift2"/>
         <w:jc w:val="center"/>
         <w:rPr>
           <w:rFonts w:asciiTheme="minorHAnsi" w:hAnsiTheme="minorHAnsi"/>
+        </w:rPr>
+      </w:pPr>
+      <w:bookmarkStart w:id="21" w:name="_Toc412549708"/>
+      <w:r>
+        <w:rPr>
+          <w:rFonts w:asciiTheme="minorHAnsi" w:hAnsiTheme="minorHAnsi"/>
+        </w:rPr>
+        <w:lastRenderedPageBreak/>
+        <w:t>Dokumentation des Source-Codes</w:t>
+      </w:r>
+      <w:bookmarkEnd w:id="21"/>
+    </w:p>
+    <w:p>
+      <w:pPr>
+        <w:jc w:val="center"/>
+      </w:pPr>
+    </w:p>
+    <w:p>
+      <w:pPr>
+        <w:jc w:val="center"/>
+      </w:pPr>
+      <w:r>
+        <w:t>&amp;</w:t>
+      </w:r>
+    </w:p>
+    <w:p>
+      <w:pPr>
+        <w:pStyle w:val="berschrift2"/>
+        <w:jc w:val="center"/>
+        <w:rPr>
+          <w:rFonts w:asciiTheme="minorHAnsi" w:hAnsiTheme="minorHAnsi"/>
+        </w:rPr>
+      </w:pPr>
+      <w:bookmarkStart w:id="22" w:name="_Toc412549709"/>
+      <w:r>
+        <w:rPr>
+          <w:rFonts w:asciiTheme="minorHAnsi" w:hAnsiTheme="minorHAnsi"/>
+        </w:rPr>
+        <w:t>Erstellung von Testfällen (laut Metaregeln)</w:t>
+      </w:r>
+      <w:bookmarkEnd w:id="22"/>
+    </w:p>
+    <w:p>
+      <w:pPr>
+        <w:jc w:val="center"/>
+      </w:pPr>
+    </w:p>
+    <w:p>
+      <w:pPr>
+        <w:jc w:val="center"/>
+        <w:rPr>
           <w:sz w:val="26"/>
           <w:szCs w:val="26"/>
         </w:rPr>
       </w:pPr>
-      <w:bookmarkStart w:id="12" w:name="_Toc412545555"/>
-      <w:r>
-        <w:rPr>
-          <w:rFonts w:asciiTheme="minorHAnsi" w:hAnsiTheme="minorHAnsi"/>
+      <w:r>
+        <w:rPr>
           <w:sz w:val="26"/>
           <w:szCs w:val="26"/>
         </w:rPr>
-        <w:lastRenderedPageBreak/>
-        <w:t>Dokumentation des Source-Codes</w:t>
-      </w:r>
-      <w:bookmarkEnd w:id="12"/>
-    </w:p>
-    <w:p>
-      <w:pPr>
-        <w:jc w:val="center"/>
-      </w:pPr>
-    </w:p>
-    <w:p>
-      <w:pPr>
-        <w:jc w:val="center"/>
-      </w:pPr>
-      <w:r>
-        <w:t>&amp;</w:t>
+        <w:t>Siehe beigefügten Source-Code.</w:t>
       </w:r>
     </w:p>
     <w:p>
       <w:pPr>
         <w:pStyle w:val="berschrift1"/>
-        <w:jc w:val="center"/>
         <w:rPr>
           <w:rFonts w:asciiTheme="minorHAnsi" w:hAnsiTheme="minorHAnsi"/>
-          <w:sz w:val="26"/>
-          <w:szCs w:val="26"/>
-        </w:rPr>
-      </w:pPr>
-      <w:bookmarkStart w:id="13" w:name="_Toc412545556"/>
+        </w:rPr>
+      </w:pPr>
+      <w:bookmarkStart w:id="23" w:name="_Toc404883177"/>
+      <w:bookmarkStart w:id="24" w:name="_Toc412549710"/>
+      <w:bookmarkStart w:id="25" w:name="_Toc404883178"/>
       <w:r>
         <w:rPr>
           <w:rFonts w:asciiTheme="minorHAnsi" w:hAnsiTheme="minorHAnsi"/>
-          <w:sz w:val="26"/>
-          <w:szCs w:val="26"/>
-        </w:rPr>
-        <w:t>Erstellung von Testfällen (laut Metaregeln)</w:t>
-      </w:r>
-      <w:bookmarkEnd w:id="13"/>
-    </w:p>
-    <w:p>
-      <w:pPr>
-        <w:jc w:val="center"/>
-      </w:pPr>
-    </w:p>
-    <w:p>
-      <w:pPr>
-        <w:jc w:val="center"/>
-        <w:rPr>
-          <w:sz w:val="26"/>
-          <w:szCs w:val="26"/>
-        </w:rPr>
-      </w:pPr>
-      <w:r>
-        <w:rPr>
-          <w:sz w:val="26"/>
-          <w:szCs w:val="26"/>
-        </w:rPr>
-        <w:t>Siehe beigefügten Source-Code.</w:t>
-      </w:r>
-    </w:p>
-    <w:p>
-      <w:pPr>
-        <w:pStyle w:val="berschrift1"/>
-        <w:rPr>
-          <w:rFonts w:asciiTheme="minorHAnsi" w:hAnsiTheme="minorHAnsi"/>
-        </w:rPr>
-      </w:pPr>
-      <w:bookmarkStart w:id="14" w:name="_Toc404883177"/>
-      <w:bookmarkStart w:id="15" w:name="_Toc404883178"/>
-      <w:bookmarkStart w:id="16" w:name="_Toc412545557"/>
-      <w:r>
-        <w:rPr>
-          <w:rFonts w:asciiTheme="minorHAnsi" w:hAnsiTheme="minorHAnsi"/>
         </w:rPr>
         <w:t>Detaillierte Arbeitsaufteilung (Aufwandsabschätzung, Endzeitaufteilung)</w:t>
       </w:r>
-      <w:bookmarkEnd w:id="14"/>
-      <w:bookmarkEnd w:id="16"/>
-    </w:p>
-    <w:p>
-      <w:pPr>
-        <w:pStyle w:val="berschrift2"/>
-        <w:rPr>
-          <w:rFonts w:asciiTheme="minorHAnsi" w:hAnsiTheme="minorHAnsi"/>
-        </w:rPr>
-      </w:pPr>
-      <w:bookmarkStart w:id="17" w:name="_Toc412545558"/>
-      <w:r>
-        <w:rPr>
-          <w:rFonts w:asciiTheme="minorHAnsi" w:hAnsiTheme="minorHAnsi"/>
-        </w:rPr>
-        <w:t>Aufgabentrennung</w:t>
-      </w:r>
-      <w:bookmarkEnd w:id="15"/>
-      <w:bookmarkEnd w:id="17"/>
-    </w:p>
-    <w:p/>
-    <w:p>
-      <w:r>
-        <w:t xml:space="preserve">Weinberger: </w:t>
-      </w:r>
-      <w:r>
-        <w:t>Protokollierung der Inbetriebnahme des Beispiels</w:t>
-      </w:r>
-      <w:r>
-        <w:t xml:space="preserve">, </w:t>
-      </w:r>
-      <w:r>
-        <w:t>Dokumentation des Source-Codes</w:t>
-      </w:r>
-      <w:r>
-        <w:t xml:space="preserve">, </w:t>
-      </w:r>
-      <w:r>
-        <w:t>Erstellung von Testfällen (laut Metaregeln)</w:t>
-      </w:r>
-      <w:r>
-        <w:t>, Protokoll-Erstellung</w:t>
-      </w:r>
-    </w:p>
-    <w:p>
-      <w:r>
-        <w:t xml:space="preserve">Taschner: </w:t>
-      </w:r>
-      <w:r>
-        <w:t>Identifikation und Beschreibung der EAI Patterns</w:t>
-      </w:r>
-      <w:r>
-        <w:t xml:space="preserve">, </w:t>
-      </w:r>
-      <w:r>
-        <w:t>Beschreibung der Funktionsweise von Apache Camel</w:t>
-      </w:r>
-      <w:r>
-        <w:t xml:space="preserve">, </w:t>
-      </w:r>
-      <w:r>
-        <w:t>Erstellung von Testfällen (laut Metaregeln)</w:t>
-      </w:r>
-      <w:r>
-        <w:t>, Protokoll-Erstellung</w:t>
-      </w:r>
-    </w:p>
-    <w:p>
-      <w:pPr>
-        <w:pStyle w:val="berschrift2"/>
-        <w:rPr>
-          <w:rFonts w:asciiTheme="minorHAnsi" w:hAnsiTheme="minorHAnsi"/>
-        </w:rPr>
-      </w:pPr>
-      <w:bookmarkStart w:id="18" w:name="_Toc404883179"/>
-      <w:bookmarkStart w:id="19" w:name="_Toc412545559"/>
-      <w:r>
-        <w:rPr>
-          <w:rFonts w:asciiTheme="minorHAnsi" w:hAnsiTheme="minorHAnsi"/>
-        </w:rPr>
-        <w:t>Aufwandabschätzung</w:t>
-      </w:r>
-      <w:bookmarkEnd w:id="18"/>
-      <w:bookmarkEnd w:id="19"/>
-    </w:p>
-    <w:p>
-      <w:pPr>
-        <w:pStyle w:val="berschrift2"/>
-        <w:rPr>
-          <w:rFonts w:asciiTheme="minorHAnsi" w:hAnsiTheme="minorHAnsi"/>
-        </w:rPr>
-      </w:pPr>
-      <w:bookmarkStart w:id="20" w:name="_Toc404883180"/>
-      <w:bookmarkStart w:id="21" w:name="_Toc412545560"/>
-      <w:r>
-        <w:rPr>
-          <w:rFonts w:asciiTheme="minorHAnsi" w:hAnsiTheme="minorHAnsi"/>
-        </w:rPr>
-        <w:t>Endzeitaufteilung</w:t>
-      </w:r>
-      <w:bookmarkEnd w:id="20"/>
-      <w:bookmarkEnd w:id="21"/>
-    </w:p>
-    <w:p>
-      <w:pPr>
-        <w:pStyle w:val="berschrift2"/>
-        <w:rPr>
-          <w:rFonts w:asciiTheme="minorHAnsi" w:hAnsiTheme="minorHAnsi"/>
-        </w:rPr>
-      </w:pPr>
-      <w:bookmarkStart w:id="22" w:name="_Toc404883181"/>
-      <w:bookmarkStart w:id="23" w:name="_Toc412545561"/>
-      <w:r>
-        <w:rPr>
-          <w:rFonts w:asciiTheme="minorHAnsi" w:hAnsiTheme="minorHAnsi"/>
-        </w:rPr>
-        <w:t>Fazit</w:t>
-      </w:r>
-      <w:bookmarkStart w:id="24" w:name="_GoBack"/>
-      <w:bookmarkEnd w:id="22"/>
       <w:bookmarkEnd w:id="23"/>
       <w:bookmarkEnd w:id="24"/>
     </w:p>
     <w:p>
       <w:pPr>
+        <w:pStyle w:val="berschrift2"/>
+        <w:rPr>
+          <w:rFonts w:asciiTheme="minorHAnsi" w:hAnsiTheme="minorHAnsi"/>
+        </w:rPr>
+      </w:pPr>
+      <w:bookmarkStart w:id="26" w:name="_Toc412549711"/>
+      <w:r>
+        <w:rPr>
+          <w:rFonts w:asciiTheme="minorHAnsi" w:hAnsiTheme="minorHAnsi"/>
+        </w:rPr>
+        <w:t>Aufgabentrennung</w:t>
+      </w:r>
+      <w:bookmarkEnd w:id="25"/>
+      <w:bookmarkEnd w:id="26"/>
+    </w:p>
+    <w:p/>
+    <w:p>
+      <w:r>
+        <w:t xml:space="preserve">Weinberger: </w:t>
+      </w:r>
+      <w:r>
+        <w:t>Protokollierung der Inbetriebnahme des Beispiels</w:t>
+      </w:r>
+      <w:r>
+        <w:t xml:space="preserve">, </w:t>
+      </w:r>
+      <w:r>
+        <w:t>Dokumentation des Source-Codes</w:t>
+      </w:r>
+      <w:r>
+        <w:t xml:space="preserve">, </w:t>
+      </w:r>
+      <w:r>
+        <w:t>Erstellung von Testfällen (laut Metaregeln)</w:t>
+      </w:r>
+      <w:r>
+        <w:t>, Protokoll-Erstellung</w:t>
+      </w:r>
+    </w:p>
+    <w:p>
+      <w:r>
+        <w:t xml:space="preserve">Taschner: </w:t>
+      </w:r>
+      <w:r>
+        <w:t>Identifikation und Beschreibung der EAI Patterns</w:t>
+      </w:r>
+      <w:r>
+        <w:t xml:space="preserve">, </w:t>
+      </w:r>
+      <w:r>
+        <w:t>Beschreibung der Funktionsweise von Apache Camel</w:t>
+      </w:r>
+      <w:r>
+        <w:t xml:space="preserve">, </w:t>
+      </w:r>
+      <w:r>
+        <w:t>Erstellung von Testfällen (laut Metaregeln)</w:t>
+      </w:r>
+      <w:r>
+        <w:t>, Protokoll-Erstellung</w:t>
+      </w:r>
+    </w:p>
+    <w:p>
+      <w:pPr>
+        <w:pStyle w:val="berschrift2"/>
+        <w:rPr>
+          <w:rFonts w:asciiTheme="minorHAnsi" w:hAnsiTheme="minorHAnsi"/>
+        </w:rPr>
+      </w:pPr>
+      <w:bookmarkStart w:id="27" w:name="_Toc404883179"/>
+      <w:bookmarkStart w:id="28" w:name="_Toc412549712"/>
+      <w:r>
+        <w:rPr>
+          <w:rFonts w:asciiTheme="minorHAnsi" w:hAnsiTheme="minorHAnsi"/>
+        </w:rPr>
+        <w:t>Aufwandabschätzung</w:t>
+      </w:r>
+      <w:bookmarkEnd w:id="27"/>
+      <w:bookmarkEnd w:id="28"/>
+    </w:p>
+    <w:p>
+      <w:pPr>
+        <w:pStyle w:val="berschrift2"/>
+        <w:rPr>
+          <w:rFonts w:asciiTheme="minorHAnsi" w:hAnsiTheme="minorHAnsi"/>
+        </w:rPr>
+      </w:pPr>
+      <w:bookmarkStart w:id="29" w:name="_Toc404883180"/>
+      <w:bookmarkStart w:id="30" w:name="_Toc412549713"/>
+      <w:r>
+        <w:rPr>
+          <w:rFonts w:asciiTheme="minorHAnsi" w:hAnsiTheme="minorHAnsi"/>
+        </w:rPr>
+        <w:t>Endzeitaufteilung</w:t>
+      </w:r>
+      <w:bookmarkEnd w:id="29"/>
+      <w:bookmarkEnd w:id="30"/>
+    </w:p>
+    <w:p>
+      <w:pPr>
+        <w:pStyle w:val="berschrift2"/>
+        <w:rPr>
+          <w:rFonts w:asciiTheme="minorHAnsi" w:hAnsiTheme="minorHAnsi"/>
+        </w:rPr>
+      </w:pPr>
+      <w:bookmarkStart w:id="31" w:name="_Toc404883181"/>
+      <w:bookmarkStart w:id="32" w:name="_Toc412549714"/>
+      <w:r>
+        <w:rPr>
+          <w:rFonts w:asciiTheme="minorHAnsi" w:hAnsiTheme="minorHAnsi"/>
+        </w:rPr>
+        <w:t>Fazit</w:t>
+      </w:r>
+      <w:bookmarkEnd w:id="31"/>
+      <w:bookmarkEnd w:id="32"/>
+    </w:p>
+    <w:p>
+      <w:pPr>
         <w:pStyle w:val="berschrift1"/>
         <w:rPr>
           <w:rFonts w:asciiTheme="minorHAnsi" w:hAnsiTheme="minorHAnsi"/>
         </w:rPr>
       </w:pPr>
-      <w:bookmarkStart w:id="25" w:name="_Toc412545562"/>
+      <w:bookmarkStart w:id="33" w:name="_Toc412549715"/>
       <w:r>
         <w:rPr>
           <w:rFonts w:asciiTheme="minorHAnsi" w:hAnsiTheme="minorHAnsi"/>
         </w:rPr>
         <w:t>Arbeitsdurchführung</w:t>
       </w:r>
-      <w:bookmarkEnd w:id="25"/>
+      <w:bookmarkEnd w:id="33"/>
     </w:p>
     <w:p>
       <w:pPr>
@@ -4394,22 +5595,330 @@
           <w:rFonts w:asciiTheme="minorHAnsi" w:hAnsiTheme="minorHAnsi"/>
         </w:rPr>
       </w:pPr>
-      <w:bookmarkStart w:id="26" w:name="_Toc404883183"/>
-      <w:bookmarkStart w:id="27" w:name="_Toc412545563"/>
+      <w:bookmarkStart w:id="34" w:name="_Toc404883183"/>
+      <w:bookmarkStart w:id="35" w:name="_Toc412549716"/>
       <w:r>
         <w:rPr>
           <w:rFonts w:asciiTheme="minorHAnsi" w:hAnsiTheme="minorHAnsi"/>
         </w:rPr>
         <w:t>Resultate</w:t>
       </w:r>
-      <w:bookmarkEnd w:id="26"/>
-      <w:bookmarkEnd w:id="27"/>
+      <w:bookmarkEnd w:id="34"/>
+      <w:bookmarkEnd w:id="35"/>
       <w:r>
         <w:rPr>
           <w:rFonts w:asciiTheme="minorHAnsi" w:hAnsiTheme="minorHAnsi"/>
         </w:rPr>
         <w:br w:type="page"/>
       </w:r>
+    </w:p>
+    <w:p>
+      <w:pPr>
+        <w:pStyle w:val="berschrift1"/>
+        <w:rPr>
+          <w:i/>
+          <w:sz w:val="24"/>
+        </w:rPr>
+      </w:pPr>
+      <w:bookmarkStart w:id="36" w:name="_Toc412549717"/>
+      <w:bookmarkStart w:id="37" w:name="_Toc404252314"/>
+      <w:r>
+        <w:rPr>
+          <w:i/>
+          <w:sz w:val="24"/>
+        </w:rPr>
+        <w:lastRenderedPageBreak/>
+        <w:t>Abbildungsverzeichnis</w:t>
+      </w:r>
+      <w:bookmarkEnd w:id="36"/>
+    </w:p>
+    <w:p/>
+    <w:p>
+      <w:pPr>
+        <w:pStyle w:val="Abbildungsverzeichnis"/>
+        <w:tabs>
+          <w:tab w:val="right" w:leader="dot" w:pos="9062"/>
+        </w:tabs>
+        <w:rPr>
+          <w:noProof/>
+        </w:rPr>
+      </w:pPr>
+      <w:r>
+        <w:fldChar w:fldCharType="begin"/>
+      </w:r>
+      <w:r>
+        <w:instrText xml:space="preserve"> TOC \h \z \c "Abbildung" </w:instrText>
+      </w:r>
+      <w:r>
+        <w:fldChar w:fldCharType="separate"/>
+      </w:r>
+      <w:hyperlink w:anchor="_Toc412535349" w:history="1">
+        <w:r>
+          <w:rPr>
+            <w:rStyle w:val="Hyperlink"/>
+            <w:noProof/>
+          </w:rPr>
+          <w:t>Abbildung 1: Ex- und Import von Daten zwischen zwei verschiedenen Applikationen [1]</w:t>
+        </w:r>
+        <w:r>
+          <w:rPr>
+            <w:noProof/>
+            <w:webHidden/>
+          </w:rPr>
+          <w:tab/>
+        </w:r>
+        <w:r>
+          <w:rPr>
+            <w:noProof/>
+            <w:webHidden/>
+          </w:rPr>
+          <w:fldChar w:fldCharType="begin"/>
+        </w:r>
+        <w:r>
+          <w:rPr>
+            <w:noProof/>
+            <w:webHidden/>
+          </w:rPr>
+          <w:instrText xml:space="preserve"> PAGEREF _Toc412535349 \h </w:instrText>
+        </w:r>
+        <w:r>
+          <w:rPr>
+            <w:noProof/>
+            <w:webHidden/>
+          </w:rPr>
+        </w:r>
+        <w:r>
+          <w:rPr>
+            <w:noProof/>
+            <w:webHidden/>
+          </w:rPr>
+          <w:fldChar w:fldCharType="separate"/>
+        </w:r>
+        <w:r>
+          <w:rPr>
+            <w:noProof/>
+            <w:webHidden/>
+          </w:rPr>
+          <w:t>3</w:t>
+        </w:r>
+        <w:r>
+          <w:rPr>
+            <w:noProof/>
+            <w:webHidden/>
+          </w:rPr>
+          <w:fldChar w:fldCharType="end"/>
+        </w:r>
+      </w:hyperlink>
+    </w:p>
+    <w:p>
+      <w:pPr>
+        <w:pStyle w:val="Abbildungsverzeichnis"/>
+        <w:tabs>
+          <w:tab w:val="right" w:leader="dot" w:pos="9062"/>
+        </w:tabs>
+        <w:rPr>
+          <w:rFonts w:eastAsiaTheme="minorEastAsia"/>
+          <w:noProof/>
+          <w:lang w:eastAsia="de-AT"/>
+        </w:rPr>
+      </w:pPr>
+      <w:hyperlink w:anchor="_Toc412535350" w:history="1">
+        <w:r>
+          <w:rPr>
+            <w:rStyle w:val="Hyperlink"/>
+            <w:noProof/>
+          </w:rPr>
+          <w:t>Abbildung 2: Verarbeitungsvorgang einer Nachricht mit Hilfe von Weiterleitungen und Filtern [2]</w:t>
+        </w:r>
+        <w:r>
+          <w:rPr>
+            <w:noProof/>
+            <w:webHidden/>
+          </w:rPr>
+          <w:tab/>
+        </w:r>
+        <w:r>
+          <w:rPr>
+            <w:noProof/>
+            <w:webHidden/>
+          </w:rPr>
+          <w:fldChar w:fldCharType="begin"/>
+        </w:r>
+        <w:r>
+          <w:rPr>
+            <w:noProof/>
+            <w:webHidden/>
+          </w:rPr>
+          <w:instrText xml:space="preserve"> PAGEREF _Toc412535350 \h </w:instrText>
+        </w:r>
+        <w:r>
+          <w:rPr>
+            <w:noProof/>
+            <w:webHidden/>
+          </w:rPr>
+        </w:r>
+        <w:r>
+          <w:rPr>
+            <w:noProof/>
+            <w:webHidden/>
+          </w:rPr>
+          <w:fldChar w:fldCharType="separate"/>
+        </w:r>
+        <w:r>
+          <w:rPr>
+            <w:noProof/>
+            <w:webHidden/>
+          </w:rPr>
+          <w:t>3</w:t>
+        </w:r>
+        <w:r>
+          <w:rPr>
+            <w:noProof/>
+            <w:webHidden/>
+          </w:rPr>
+          <w:fldChar w:fldCharType="end"/>
+        </w:r>
+      </w:hyperlink>
+    </w:p>
+    <w:p>
+      <w:pPr>
+        <w:pStyle w:val="Abbildungsverzeichnis"/>
+        <w:tabs>
+          <w:tab w:val="right" w:leader="dot" w:pos="9062"/>
+        </w:tabs>
+        <w:rPr>
+          <w:rFonts w:eastAsiaTheme="minorEastAsia"/>
+          <w:noProof/>
+          <w:lang w:eastAsia="de-AT"/>
+        </w:rPr>
+      </w:pPr>
+      <w:hyperlink w:anchor="_Toc412535351" w:history="1">
+        <w:r>
+          <w:rPr>
+            <w:rStyle w:val="Hyperlink"/>
+            <w:noProof/>
+          </w:rPr>
+          <w:t>Abbildung 3: Übersetzen einer Nachricht mit Hilfe des Message Translators [3]</w:t>
+        </w:r>
+        <w:r>
+          <w:rPr>
+            <w:noProof/>
+            <w:webHidden/>
+          </w:rPr>
+          <w:tab/>
+        </w:r>
+        <w:r>
+          <w:rPr>
+            <w:noProof/>
+            <w:webHidden/>
+          </w:rPr>
+          <w:fldChar w:fldCharType="begin"/>
+        </w:r>
+        <w:r>
+          <w:rPr>
+            <w:noProof/>
+            <w:webHidden/>
+          </w:rPr>
+          <w:instrText xml:space="preserve"> PAGEREF _Toc412535351 \h </w:instrText>
+        </w:r>
+        <w:r>
+          <w:rPr>
+            <w:noProof/>
+            <w:webHidden/>
+          </w:rPr>
+        </w:r>
+        <w:r>
+          <w:rPr>
+            <w:noProof/>
+            <w:webHidden/>
+          </w:rPr>
+          <w:fldChar w:fldCharType="separate"/>
+        </w:r>
+        <w:r>
+          <w:rPr>
+            <w:noProof/>
+            <w:webHidden/>
+          </w:rPr>
+          <w:t>4</w:t>
+        </w:r>
+        <w:r>
+          <w:rPr>
+            <w:noProof/>
+            <w:webHidden/>
+          </w:rPr>
+          <w:fldChar w:fldCharType="end"/>
+        </w:r>
+      </w:hyperlink>
+    </w:p>
+    <w:p>
+      <w:pPr>
+        <w:pStyle w:val="Abbildungsverzeichnis"/>
+        <w:tabs>
+          <w:tab w:val="right" w:leader="dot" w:pos="9062"/>
+        </w:tabs>
+        <w:rPr>
+          <w:rFonts w:eastAsiaTheme="minorEastAsia"/>
+          <w:noProof/>
+          <w:lang w:eastAsia="de-AT"/>
+        </w:rPr>
+      </w:pPr>
+      <w:hyperlink w:anchor="_Toc412535352" w:history="1">
+        <w:r>
+          <w:rPr>
+            <w:rStyle w:val="Hyperlink"/>
+            <w:noProof/>
+          </w:rPr>
+          <w:t>Abbildung 4: Übermitteln einer Nachricht mit Hilfe eines Endpoints über einen Datenkanal [4]</w:t>
+        </w:r>
+        <w:r>
+          <w:rPr>
+            <w:noProof/>
+            <w:webHidden/>
+          </w:rPr>
+          <w:tab/>
+        </w:r>
+        <w:r>
+          <w:rPr>
+            <w:noProof/>
+            <w:webHidden/>
+          </w:rPr>
+          <w:fldChar w:fldCharType="begin"/>
+        </w:r>
+        <w:r>
+          <w:rPr>
+            <w:noProof/>
+            <w:webHidden/>
+          </w:rPr>
+          <w:instrText xml:space="preserve"> PAGEREF _Toc412535352 \h </w:instrText>
+        </w:r>
+        <w:r>
+          <w:rPr>
+            <w:noProof/>
+            <w:webHidden/>
+          </w:rPr>
+        </w:r>
+        <w:r>
+          <w:rPr>
+            <w:noProof/>
+            <w:webHidden/>
+          </w:rPr>
+          <w:fldChar w:fldCharType="separate"/>
+        </w:r>
+        <w:r>
+          <w:rPr>
+            <w:noProof/>
+            <w:webHidden/>
+          </w:rPr>
+          <w:t>4</w:t>
+        </w:r>
+        <w:r>
+          <w:rPr>
+            <w:noProof/>
+            <w:webHidden/>
+          </w:rPr>
+          <w:fldChar w:fldCharType="end"/>
+        </w:r>
+      </w:hyperlink>
     </w:p>
     <w:p>
       <w:pPr>
@@ -4419,29 +5928,167 @@
           <w:i/>
         </w:rPr>
       </w:pPr>
-      <w:bookmarkStart w:id="28" w:name="_Toc404252314"/>
-      <w:bookmarkStart w:id="29" w:name="_Toc412545564"/>
-      <w:r>
+      <w:r>
+        <w:fldChar w:fldCharType="end"/>
+      </w:r>
+    </w:p>
+    <w:p>
+      <w:pPr>
+        <w:pStyle w:val="berschrift1"/>
         <w:rPr>
           <w:rFonts w:asciiTheme="minorHAnsi" w:hAnsiTheme="minorHAnsi"/>
           <w:i/>
         </w:rPr>
-        <w:lastRenderedPageBreak/>
-        <w:t>Quellenangaben:</w:t>
-      </w:r>
-      <w:bookmarkEnd w:id="28"/>
-      <w:bookmarkEnd w:id="29"/>
-    </w:p>
-    <w:p>
-      <w:pPr>
-        <w:rPr>
+      </w:pPr>
+      <w:bookmarkStart w:id="38" w:name="_Toc412549718"/>
+      <w:r>
+        <w:rPr>
+          <w:rFonts w:asciiTheme="minorHAnsi" w:hAnsiTheme="minorHAnsi"/>
           <w:i/>
         </w:rPr>
+        <w:t>Quellenangaben</w:t>
+      </w:r>
+      <w:bookmarkEnd w:id="37"/>
+      <w:bookmarkEnd w:id="38"/>
+    </w:p>
+    <w:p>
+      <w:pPr>
+        <w:rPr>
+          <w:i/>
+        </w:rPr>
+      </w:pPr>
+    </w:p>
+    <w:p>
+      <w:pPr>
+        <w:rPr>
+          <w:lang w:val="en-US"/>
+        </w:rPr>
+      </w:pPr>
+      <w:r>
+        <w:t xml:space="preserve">[1] Enterprise Integration Patterns – File Transfer, Gregor Hohpe &amp; Bobby Woolf, 18. Jänner 2015, </w:t>
+      </w:r>
+      <w:r>
+        <w:br/>
+      </w:r>
+      <w:r>
+        <w:rPr>
+          <w:i/>
+        </w:rPr>
+        <w:t>http://www.eaipatterns.com/FileTransferIntegration.html</w:t>
+      </w:r>
+      <w:r>
+        <w:t xml:space="preserve">, zuletzt aufgerufen am 24. </w:t>
+      </w:r>
+      <w:r>
+        <w:rPr>
+          <w:lang w:val="en-US"/>
+        </w:rPr>
+        <w:t>Februar 2015</w:t>
+      </w:r>
+    </w:p>
+    <w:p>
+      <w:pPr>
+        <w:rPr>
+          <w:lang w:val="en-US"/>
+        </w:rPr>
+      </w:pPr>
+    </w:p>
+    <w:p>
+      <w:r>
+        <w:rPr>
+          <w:lang w:val="en-US"/>
+        </w:rPr>
+        <w:t xml:space="preserve">[2] Apache Camel: Pipes and Filters, The Apache Software Foundation, 16. </w:t>
+      </w:r>
+      <w:r>
+        <w:t xml:space="preserve">März 2014, </w:t>
+      </w:r>
+      <w:r>
+        <w:br/>
+      </w:r>
+      <w:r>
+        <w:rPr>
+          <w:i/>
+        </w:rPr>
+        <w:t>http://camel.apache.org/pipes-and-filters.html</w:t>
+      </w:r>
+      <w:r>
+        <w:t>, zuletzt aufgerufen am 24. Februar 2015</w:t>
+      </w:r>
+    </w:p>
+    <w:p/>
+    <w:p>
+      <w:r>
+        <w:t xml:space="preserve">[3] Apache Camel: Message Translator, The Apache Software Foundation, 16. März 2014, </w:t>
+      </w:r>
+      <w:r>
+        <w:br/>
+      </w:r>
+      <w:r>
+        <w:rPr>
+          <w:i/>
+        </w:rPr>
+        <w:t>http://camel.apache.org/message-translator.html</w:t>
+      </w:r>
+      <w:r>
+        <w:t>, zuletzt aufgerufen am 24. Februar 2015</w:t>
+      </w:r>
+    </w:p>
+    <w:p/>
+    <w:p>
+      <w:r>
+        <w:rPr>
+          <w:lang w:val="en-US"/>
+        </w:rPr>
+        <w:t xml:space="preserve">[4] Apache Camel: Message Endpoint, The Apache Software Foundation, 16. </w:t>
+      </w:r>
+      <w:r>
+        <w:t xml:space="preserve">März 2014, </w:t>
+      </w:r>
+      <w:r>
+        <w:br/>
+      </w:r>
+      <w:r>
+        <w:rPr>
+          <w:i/>
+        </w:rPr>
+        <w:t>http://camel.apache.org/message-endpoint.html</w:t>
+      </w:r>
+      <w:r>
+        <w:t>, zuletzt aufgerufen am 24. Februar 2015</w:t>
+      </w:r>
+    </w:p>
+    <w:p/>
+    <w:p>
+      <w:r>
+        <w:t xml:space="preserve">[5] What exactly is Apache Camel?, Amr Mostafa, 18. </w:t>
+      </w:r>
+      <w:r>
+        <w:t>Juli 2012,</w:t>
+      </w:r>
+      <w:r>
+        <w:br/>
+      </w:r>
+      <w:r>
+        <w:rPr>
+          <w:i/>
+        </w:rPr>
+        <w:t>http://stackoverflow.com/questions/8845186/what-exactly-is-apache-camel</w:t>
+      </w:r>
+      <w:r>
+        <w:t>, zuletzt aufgerufen am 24. Februar 2015</w:t>
+      </w:r>
+    </w:p>
+    <w:p>
+      <w:pPr>
+        <w:rPr>
+          <w:i/>
+        </w:rPr>
       </w:pPr>
     </w:p>
     <w:sectPr>
-      <w:headerReference w:type="default" r:id="rId17"/>
-      <w:footerReference w:type="default" r:id="rId18"/>
+      <w:headerReference w:type="default" r:id="rId21"/>
+      <w:footerReference w:type="default" r:id="rId22"/>
       <w:pgSz w:w="11906" w:h="16838"/>
       <w:pgMar w:top="1417" w:right="1417" w:bottom="1134" w:left="1417" w:header="708" w:footer="708" w:gutter="0"/>
       <w:pgNumType w:start="0"/>
@@ -4508,7 +6155,7 @@
             <w:noProof/>
             <w:lang w:val="de-DE"/>
           </w:rPr>
-          <w:t>8</w:t>
+          <w:t>10</w:t>
         </w:r>
         <w:r>
           <w:fldChar w:fldCharType="end"/>
@@ -5446,6 +7093,17 @@
       <w:ind w:left="440"/>
     </w:pPr>
   </w:style>
+  <w:style w:type="paragraph" w:styleId="Abbildungsverzeichnis">
+    <w:name w:val="table of figures"/>
+    <w:basedOn w:val="Standard"/>
+    <w:next w:val="Standard"/>
+    <w:uiPriority w:val="99"/>
+    <w:unhideWhenUsed/>
+    <w:rsid w:val="00C3298A"/>
+    <w:pPr>
+      <w:spacing w:after="0"/>
+    </w:pPr>
+  </w:style>
 </w:styles>
 </file>
 
@@ -5952,6 +7610,17 @@
       <w:ind w:left="440"/>
     </w:pPr>
   </w:style>
+  <w:style w:type="paragraph" w:styleId="Abbildungsverzeichnis">
+    <w:name w:val="table of figures"/>
+    <w:basedOn w:val="Standard"/>
+    <w:next w:val="Standard"/>
+    <w:uiPriority w:val="99"/>
+    <w:unhideWhenUsed/>
+    <w:rsid w:val="00C3298A"/>
+    <w:pPr>
+      <w:spacing w:after="0"/>
+    </w:pPr>
+  </w:style>
 </w:styles>
 </file>
 
@@ -6245,7 +7914,7 @@
 </file>
 
 <file path=customXml/itemProps1.xml><?xml version="1.0" encoding="utf-8"?>
-<ds:datastoreItem xmlns:ds="http://schemas.openxmlformats.org/officeDocument/2006/customXml" ds:itemID="{86382478-427B-4836-B50E-5A6B8FEAB1FD}">
+<ds:datastoreItem xmlns:ds="http://schemas.openxmlformats.org/officeDocument/2006/customXml" ds:itemID="{A80BA5DD-2398-4093-93B1-982556BD871A}">
   <ds:schemaRefs>
     <ds:schemaRef ds:uri="http://schemas.openxmlformats.org/officeDocument/2006/bibliography"/>
   </ds:schemaRefs>

</xml_diff>

<commit_message>
ETL Example eingefügt, Dokumentation erweitert.
</commit_message>
<xml_diff>
--- a/DezSys09_ETL_Weinb_Taschner_4AHIT.docx
+++ b/DezSys09_ETL_Weinb_Taschner_4AHIT.docx
@@ -3,8 +3,6 @@
 <w:document xmlns:wpc="http://schemas.microsoft.com/office/word/2010/wordprocessingCanvas" xmlns:mc="http://schemas.openxmlformats.org/markup-compatibility/2006" xmlns:o="urn:schemas-microsoft-com:office:office" xmlns:r="http://schemas.openxmlformats.org/officeDocument/2006/relationships" xmlns:m="http://schemas.openxmlformats.org/officeDocument/2006/math" xmlns:v="urn:schemas-microsoft-com:vml" xmlns:wp14="http://schemas.microsoft.com/office/word/2010/wordprocessingDrawing" xmlns:wp="http://schemas.openxmlformats.org/drawingml/2006/wordprocessingDrawing" xmlns:w10="urn:schemas-microsoft-com:office:word" xmlns:w="http://schemas.openxmlformats.org/wordprocessingml/2006/main" xmlns:w14="http://schemas.microsoft.com/office/word/2010/wordml" xmlns:wpg="http://schemas.microsoft.com/office/word/2010/wordprocessingGroup" xmlns:wpi="http://schemas.microsoft.com/office/word/2010/wordprocessingInk" xmlns:wne="http://schemas.microsoft.com/office/word/2006/wordml" xmlns:wps="http://schemas.microsoft.com/office/word/2010/wordprocessingShape" mc:Ignorable="w14 wp14">
   <w:body>
     <w:p>
-      <w:bookmarkStart w:id="0" w:name="_GoBack"/>
-      <w:bookmarkEnd w:id="0"/>
       <w:r>
         <w:softHyphen/>
       </w:r>
@@ -3215,9 +3213,9 @@
           <w:rFonts w:asciiTheme="minorHAnsi" w:hAnsiTheme="minorHAnsi"/>
         </w:rPr>
       </w:pPr>
-      <w:bookmarkStart w:id="1" w:name="_Toc404883171"/>
-      <w:bookmarkStart w:id="2" w:name="_Toc412549696"/>
-      <w:bookmarkStart w:id="3" w:name="_Toc404883172"/>
+      <w:bookmarkStart w:id="0" w:name="_Toc404883171"/>
+      <w:bookmarkStart w:id="1" w:name="_Toc412549696"/>
+      <w:bookmarkStart w:id="2" w:name="_Toc404883172"/>
       <w:r>
         <w:rPr>
           <w:rFonts w:asciiTheme="minorHAnsi" w:hAnsiTheme="minorHAnsi"/>
@@ -3225,25 +3223,25 @@
         <w:lastRenderedPageBreak/>
         <w:t>Aufgabenstellung</w:t>
       </w:r>
+      <w:bookmarkEnd w:id="0"/>
       <w:bookmarkEnd w:id="1"/>
+    </w:p>
+    <w:p>
+      <w:pPr>
+        <w:pStyle w:val="berschrift2"/>
+        <w:rPr>
+          <w:rFonts w:asciiTheme="minorHAnsi" w:hAnsiTheme="minorHAnsi"/>
+        </w:rPr>
+      </w:pPr>
+      <w:bookmarkStart w:id="3" w:name="_Toc412549697"/>
+      <w:r>
+        <w:rPr>
+          <w:rFonts w:asciiTheme="minorHAnsi" w:hAnsiTheme="minorHAnsi"/>
+        </w:rPr>
+        <w:t>Beschreibung auf Moodle</w:t>
+      </w:r>
       <w:bookmarkEnd w:id="2"/>
-    </w:p>
-    <w:p>
-      <w:pPr>
-        <w:pStyle w:val="berschrift2"/>
-        <w:rPr>
-          <w:rFonts w:asciiTheme="minorHAnsi" w:hAnsiTheme="minorHAnsi"/>
-        </w:rPr>
-      </w:pPr>
-      <w:bookmarkStart w:id="4" w:name="_Toc412549697"/>
-      <w:r>
-        <w:rPr>
-          <w:rFonts w:asciiTheme="minorHAnsi" w:hAnsiTheme="minorHAnsi"/>
-        </w:rPr>
-        <w:t>Beschreibung auf Moodle</w:t>
-      </w:r>
       <w:bookmarkEnd w:id="3"/>
-      <w:bookmarkEnd w:id="4"/>
     </w:p>
     <w:p/>
     <w:p>
@@ -3256,7 +3254,7 @@
           <w:color w:val="auto"/>
         </w:rPr>
       </w:pPr>
-      <w:bookmarkStart w:id="5" w:name="_Toc412549698"/>
+      <w:bookmarkStart w:id="4" w:name="_Toc412549698"/>
       <w:r>
         <w:rPr>
           <w:rFonts w:asciiTheme="minorHAnsi" w:hAnsiTheme="minorHAnsi"/>
@@ -3264,7 +3262,7 @@
         </w:rPr>
         <w:t>Enterprise Application Integration</w:t>
       </w:r>
-      <w:bookmarkEnd w:id="5"/>
+      <w:bookmarkEnd w:id="4"/>
     </w:p>
     <w:p>
       <w:pPr>
@@ -3401,7 +3399,7 @@
           <w:lang w:val="en-US"/>
         </w:rPr>
       </w:pPr>
-      <w:bookmarkStart w:id="6" w:name="_Toc412549699"/>
+      <w:bookmarkStart w:id="5" w:name="_Toc412549699"/>
       <w:r>
         <w:rPr>
           <w:rFonts w:asciiTheme="minorHAnsi" w:hAnsiTheme="minorHAnsi"/>
@@ -3412,7 +3410,7 @@
         </w:rPr>
         <w:t>Resources</w:t>
       </w:r>
-      <w:bookmarkEnd w:id="6"/>
+      <w:bookmarkEnd w:id="5"/>
     </w:p>
     <w:p>
       <w:pPr>
@@ -3547,9 +3545,9 @@
           <w:rFonts w:asciiTheme="minorHAnsi" w:hAnsiTheme="minorHAnsi"/>
         </w:rPr>
       </w:pPr>
-      <w:bookmarkStart w:id="7" w:name="_Toc404883173"/>
-      <w:bookmarkStart w:id="8" w:name="_Toc412549700"/>
-      <w:bookmarkStart w:id="9" w:name="_Toc404883174"/>
+      <w:bookmarkStart w:id="6" w:name="_Toc404883173"/>
+      <w:bookmarkStart w:id="7" w:name="_Toc412549700"/>
+      <w:bookmarkStart w:id="8" w:name="_Toc404883174"/>
       <w:r>
         <w:rPr>
           <w:rFonts w:asciiTheme="minorHAnsi" w:hAnsiTheme="minorHAnsi"/>
@@ -3557,31 +3555,31 @@
         <w:lastRenderedPageBreak/>
         <w:t>D</w:t>
       </w:r>
+      <w:bookmarkEnd w:id="6"/>
+      <w:r>
+        <w:rPr>
+          <w:rFonts w:asciiTheme="minorHAnsi" w:hAnsiTheme="minorHAnsi"/>
+        </w:rPr>
+        <w:t>urchführung</w:t>
+      </w:r>
       <w:bookmarkEnd w:id="7"/>
-      <w:r>
+    </w:p>
+    <w:p>
+      <w:pPr>
+        <w:pStyle w:val="berschrift2"/>
         <w:rPr>
           <w:rFonts w:asciiTheme="minorHAnsi" w:hAnsiTheme="minorHAnsi"/>
         </w:rPr>
-        <w:t>urchführung</w:t>
-      </w:r>
+      </w:pPr>
+      <w:bookmarkStart w:id="9" w:name="_Toc412549701"/>
       <w:bookmarkEnd w:id="8"/>
-    </w:p>
-    <w:p>
-      <w:pPr>
-        <w:pStyle w:val="berschrift2"/>
+      <w:r>
         <w:rPr>
           <w:rFonts w:asciiTheme="minorHAnsi" w:hAnsiTheme="minorHAnsi"/>
         </w:rPr>
-      </w:pPr>
-      <w:bookmarkStart w:id="10" w:name="_Toc412549701"/>
+        <w:t>Identifikation und Beschreibung der EAI Patterns</w:t>
+      </w:r>
       <w:bookmarkEnd w:id="9"/>
-      <w:r>
-        <w:rPr>
-          <w:rFonts w:asciiTheme="minorHAnsi" w:hAnsiTheme="minorHAnsi"/>
-        </w:rPr>
-        <w:t>Identifikation und Beschreibung der EAI Patterns</w:t>
-      </w:r>
-      <w:bookmarkEnd w:id="10"/>
     </w:p>
     <w:p>
       <w:pPr>
@@ -3593,7 +3591,7 @@
           <w:szCs w:val="28"/>
         </w:rPr>
       </w:pPr>
-      <w:bookmarkStart w:id="11" w:name="_Toc412549702"/>
+      <w:bookmarkStart w:id="10" w:name="_Toc412549702"/>
       <w:r>
         <w:rPr>
           <w:color w:val="365F91" w:themeColor="accent1" w:themeShade="BF"/>
@@ -3602,7 +3600,7 @@
         </w:rPr>
         <w:t>Integration Styles: File Transfer</w:t>
       </w:r>
-      <w:bookmarkEnd w:id="11"/>
+      <w:bookmarkEnd w:id="10"/>
     </w:p>
     <w:p/>
     <w:p>
@@ -3755,7 +3753,7 @@
           <w:szCs w:val="18"/>
         </w:rPr>
       </w:pPr>
-      <w:bookmarkStart w:id="12" w:name="_Toc412535349"/>
+      <w:bookmarkStart w:id="11" w:name="_Toc412535349"/>
       <w:r>
         <w:rPr>
           <w:b/>
@@ -3827,7 +3825,7 @@
         </w:rPr>
         <w:t>: Ex- und Import von Daten zwischen zwei verschiedenen Applikationen [1]</w:t>
       </w:r>
-      <w:bookmarkEnd w:id="12"/>
+      <w:bookmarkEnd w:id="11"/>
     </w:p>
     <w:p>
       <w:pPr>
@@ -3844,7 +3842,7 @@
           <w:szCs w:val="28"/>
         </w:rPr>
       </w:pPr>
-      <w:bookmarkStart w:id="13" w:name="_Toc412549703"/>
+      <w:bookmarkStart w:id="12" w:name="_Toc412549703"/>
       <w:r>
         <w:rPr>
           <w:color w:val="365F91" w:themeColor="accent1" w:themeShade="BF"/>
@@ -3853,7 +3851,7 @@
         </w:rPr>
         <w:t>Messaging System: Pipes and Filters</w:t>
       </w:r>
-      <w:bookmarkEnd w:id="13"/>
+      <w:bookmarkEnd w:id="12"/>
     </w:p>
     <w:p/>
     <w:p>
@@ -3946,7 +3944,7 @@
           <w:szCs w:val="18"/>
         </w:rPr>
       </w:pPr>
-      <w:bookmarkStart w:id="14" w:name="_Toc412535350"/>
+      <w:bookmarkStart w:id="13" w:name="_Toc412535350"/>
       <w:r>
         <w:rPr>
           <w:b/>
@@ -4018,7 +4016,7 @@
         </w:rPr>
         <w:t>: Verarbeitungsvorgang einer Nachricht mit Hilfe von Weiterleitungen und Filtern [2]</w:t>
       </w:r>
-      <w:bookmarkEnd w:id="14"/>
+      <w:bookmarkEnd w:id="13"/>
     </w:p>
     <w:p>
       <w:pPr>
@@ -4045,7 +4043,7 @@
           <w:szCs w:val="28"/>
         </w:rPr>
       </w:pPr>
-      <w:bookmarkStart w:id="15" w:name="_Toc412549704"/>
+      <w:bookmarkStart w:id="14" w:name="_Toc412549704"/>
       <w:r>
         <w:rPr>
           <w:color w:val="365F91" w:themeColor="accent1" w:themeShade="BF"/>
@@ -4055,7 +4053,7 @@
         <w:lastRenderedPageBreak/>
         <w:t>Messaging System: Message Translator</w:t>
       </w:r>
-      <w:bookmarkEnd w:id="15"/>
+      <w:bookmarkEnd w:id="14"/>
     </w:p>
     <w:p/>
     <w:p>
@@ -4157,7 +4155,7 @@
           <w:szCs w:val="18"/>
         </w:rPr>
       </w:pPr>
-      <w:bookmarkStart w:id="16" w:name="_Toc412535351"/>
+      <w:bookmarkStart w:id="15" w:name="_Toc412535351"/>
       <w:r>
         <w:rPr>
           <w:b/>
@@ -4229,7 +4227,7 @@
         </w:rPr>
         <w:t>: Übersetzen einer Nachricht mit Hilfe des Message Translators [3]</w:t>
       </w:r>
-      <w:bookmarkEnd w:id="16"/>
+      <w:bookmarkEnd w:id="15"/>
     </w:p>
     <w:p>
       <w:pPr>
@@ -4246,7 +4244,7 @@
           <w:szCs w:val="28"/>
         </w:rPr>
       </w:pPr>
-      <w:bookmarkStart w:id="17" w:name="_Toc412549705"/>
+      <w:bookmarkStart w:id="16" w:name="_Toc412549705"/>
       <w:r>
         <w:rPr>
           <w:color w:val="365F91" w:themeColor="accent1" w:themeShade="BF"/>
@@ -4255,7 +4253,7 @@
         </w:rPr>
         <w:t>Messaging System: Message Endpoint</w:t>
       </w:r>
-      <w:bookmarkEnd w:id="17"/>
+      <w:bookmarkEnd w:id="16"/>
     </w:p>
     <w:p/>
     <w:p>
@@ -4358,7 +4356,7 @@
           <w:szCs w:val="18"/>
         </w:rPr>
       </w:pPr>
-      <w:bookmarkStart w:id="18" w:name="_Toc412535352"/>
+      <w:bookmarkStart w:id="17" w:name="_Toc412535352"/>
       <w:r>
         <w:rPr>
           <w:b/>
@@ -4441,7 +4439,7 @@
         </w:rPr>
         <w:t>mitteln einer Nachricht mit Hilfe eines Endpoints über einen Datenkanal [4]</w:t>
       </w:r>
-      <w:bookmarkEnd w:id="18"/>
+      <w:bookmarkEnd w:id="17"/>
     </w:p>
     <w:p>
       <w:r>
@@ -4455,7 +4453,7 @@
           <w:rFonts w:asciiTheme="minorHAnsi" w:hAnsiTheme="minorHAnsi"/>
         </w:rPr>
       </w:pPr>
-      <w:bookmarkStart w:id="19" w:name="_Toc412549706"/>
+      <w:bookmarkStart w:id="18" w:name="_Toc412549706"/>
       <w:r>
         <w:rPr>
           <w:rFonts w:asciiTheme="minorHAnsi" w:hAnsiTheme="minorHAnsi"/>
@@ -4463,13 +4461,15 @@
         <w:lastRenderedPageBreak/>
         <w:t>Beschreibung der Funktionsweise von Apache Camel</w:t>
       </w:r>
-      <w:bookmarkEnd w:id="19"/>
+      <w:bookmarkEnd w:id="18"/>
     </w:p>
     <w:p/>
     <w:p>
       <w:r>
         <w:t>Apache Camel ist ein umfangreiches Framework, welches einem ermöglicht Code zu schreiben, der auf EIP aufbaut. EIPs (Enterprise Integration Pattern) sind Vorlagen bzw. neue Entwurfsmuster, die uns erlauben möglichst effektiv große komponentenbasierte Systeme zu entwerfen. Die Komponenten dieses Systems können dabei sowohl im gleichen Prozess, als auch auf einem gänzlich anderen Rechner laufen. Camel bietet hierfür häufig benötigte Pattern Implementierungen, Debugging Werkzeuge, ein Konfigurationssystem und vieles andere Kleinigkeiten an, die einem Entwickler viel Zeit sparen können. MVC (auch, wenn es nicht wirklich ein Pattern ist) könnte prinzipiell leicht implementiert werden. Mit Hilfe eines Frameworks, welches bereits eine sofort verwendbare Struktur anbietet, werden dem Entwickler bestimmte Aufgaben abgenommen, sodass er sich auf das Wesentliche konzentrieren kann. [5]</w:t>
       </w:r>
+    </w:p>
+    <w:p>
       <w:r>
         <w:br w:type="page"/>
       </w:r>
@@ -4481,7 +4481,7 @@
           <w:rFonts w:asciiTheme="minorHAnsi" w:hAnsiTheme="minorHAnsi"/>
         </w:rPr>
       </w:pPr>
-      <w:bookmarkStart w:id="20" w:name="_Toc412549707"/>
+      <w:bookmarkStart w:id="19" w:name="_Toc412549707"/>
       <w:r>
         <w:rPr>
           <w:rFonts w:asciiTheme="minorHAnsi" w:hAnsiTheme="minorHAnsi"/>
@@ -4489,7 +4489,7 @@
         <w:lastRenderedPageBreak/>
         <w:t>Protokollierung der Inbetriebnahme des Beispiels</w:t>
       </w:r>
-      <w:bookmarkEnd w:id="20"/>
+      <w:bookmarkEnd w:id="19"/>
     </w:p>
     <w:p>
       <w:pPr>
@@ -5374,7 +5374,7 @@
           <w:rFonts w:asciiTheme="minorHAnsi" w:hAnsiTheme="minorHAnsi"/>
         </w:rPr>
       </w:pPr>
-      <w:bookmarkStart w:id="21" w:name="_Toc412549708"/>
+      <w:bookmarkStart w:id="20" w:name="_Toc412549708"/>
       <w:r>
         <w:rPr>
           <w:rFonts w:asciiTheme="minorHAnsi" w:hAnsiTheme="minorHAnsi"/>
@@ -5382,7 +5382,7 @@
         <w:lastRenderedPageBreak/>
         <w:t>Dokumentation des Source-Codes</w:t>
       </w:r>
-      <w:bookmarkEnd w:id="21"/>
+      <w:bookmarkEnd w:id="20"/>
     </w:p>
     <w:p>
       <w:pPr>
@@ -5405,14 +5405,14 @@
           <w:rFonts w:asciiTheme="minorHAnsi" w:hAnsiTheme="minorHAnsi"/>
         </w:rPr>
       </w:pPr>
-      <w:bookmarkStart w:id="22" w:name="_Toc412549709"/>
+      <w:bookmarkStart w:id="21" w:name="_Toc412549709"/>
       <w:r>
         <w:rPr>
           <w:rFonts w:asciiTheme="minorHAnsi" w:hAnsiTheme="minorHAnsi"/>
         </w:rPr>
         <w:t>Erstellung von Testfällen (laut Metaregeln)</w:t>
       </w:r>
-      <w:bookmarkEnd w:id="22"/>
+      <w:bookmarkEnd w:id="21"/>
     </w:p>
     <w:p>
       <w:pPr>
@@ -5442,18 +5442,370 @@
           <w:rFonts w:asciiTheme="minorHAnsi" w:hAnsiTheme="minorHAnsi"/>
         </w:rPr>
       </w:pPr>
-      <w:bookmarkStart w:id="23" w:name="_Toc404883177"/>
-      <w:bookmarkStart w:id="24" w:name="_Toc412549710"/>
-      <w:bookmarkStart w:id="25" w:name="_Toc404883178"/>
+      <w:bookmarkStart w:id="22" w:name="_Toc404883177"/>
+      <w:bookmarkStart w:id="23" w:name="_Toc412549710"/>
+      <w:bookmarkStart w:id="24" w:name="_Toc404883178"/>
       <w:r>
         <w:rPr>
           <w:rFonts w:asciiTheme="minorHAnsi" w:hAnsiTheme="minorHAnsi"/>
         </w:rPr>
         <w:t>Detaillierte Arbeitsaufteilung (Aufwandsabschätzung, Endzeitaufteilung)</w:t>
       </w:r>
+      <w:bookmarkEnd w:id="22"/>
       <w:bookmarkEnd w:id="23"/>
+    </w:p>
+    <w:p>
+      <w:pPr>
+        <w:pStyle w:val="berschrift2"/>
+        <w:rPr>
+          <w:rFonts w:asciiTheme="minorHAnsi" w:hAnsiTheme="minorHAnsi"/>
+        </w:rPr>
+      </w:pPr>
+      <w:bookmarkStart w:id="25" w:name="_Toc412549711"/>
+      <w:r>
+        <w:rPr>
+          <w:rFonts w:asciiTheme="minorHAnsi" w:hAnsiTheme="minorHAnsi"/>
+        </w:rPr>
+        <w:t>Aufgabentrennung</w:t>
+      </w:r>
       <w:bookmarkEnd w:id="24"/>
-    </w:p>
+      <w:bookmarkEnd w:id="25"/>
+    </w:p>
+    <w:p/>
+    <w:tbl>
+      <w:tblPr>
+        <w:tblStyle w:val="Tabellenraster"/>
+        <w:tblW w:w="10314" w:type="dxa"/>
+        <w:tblLayout w:type="fixed"/>
+        <w:tblLook w:val="04A0" w:firstRow="1" w:lastRow="0" w:firstColumn="1" w:lastColumn="0" w:noHBand="0" w:noVBand="1"/>
+      </w:tblPr>
+      <w:tblGrid>
+        <w:gridCol w:w="1491"/>
+        <w:gridCol w:w="1427"/>
+        <w:gridCol w:w="1603"/>
+        <w:gridCol w:w="1660"/>
+        <w:gridCol w:w="1619"/>
+        <w:gridCol w:w="1325"/>
+        <w:gridCol w:w="1189"/>
+      </w:tblGrid>
+      <w:tr>
+        <w:tc>
+          <w:tcPr>
+            <w:tcW w:w="1491" w:type="dxa"/>
+          </w:tcPr>
+          <w:p/>
+        </w:tc>
+        <w:tc>
+          <w:tcPr>
+            <w:tcW w:w="1427" w:type="dxa"/>
+          </w:tcPr>
+          <w:p>
+            <w:r>
+              <w:t>Identifikation und Beschreibung der EAI Patterns</w:t>
+            </w:r>
+          </w:p>
+        </w:tc>
+        <w:tc>
+          <w:tcPr>
+            <w:tcW w:w="1603" w:type="dxa"/>
+          </w:tcPr>
+          <w:p>
+            <w:pPr>
+              <w:jc w:val="center"/>
+            </w:pPr>
+            <w:r>
+              <w:t>Beschreibung der Funktionsweise von Apache Camel</w:t>
+            </w:r>
+          </w:p>
+        </w:tc>
+        <w:tc>
+          <w:tcPr>
+            <w:tcW w:w="1660" w:type="dxa"/>
+          </w:tcPr>
+          <w:p>
+            <w:pPr>
+              <w:jc w:val="center"/>
+            </w:pPr>
+            <w:r>
+              <w:t>Protokollierung der Inbetriebnahme des Beispiels</w:t>
+            </w:r>
+          </w:p>
+        </w:tc>
+        <w:tc>
+          <w:tcPr>
+            <w:tcW w:w="1619" w:type="dxa"/>
+          </w:tcPr>
+          <w:p>
+            <w:pPr>
+              <w:jc w:val="center"/>
+            </w:pPr>
+            <w:r>
+              <w:t>Dokumentation des Source-Codes</w:t>
+            </w:r>
+          </w:p>
+        </w:tc>
+        <w:tc>
+          <w:tcPr>
+            <w:tcW w:w="1325" w:type="dxa"/>
+          </w:tcPr>
+          <w:p>
+            <w:pPr>
+              <w:jc w:val="center"/>
+            </w:pPr>
+            <w:r>
+              <w:t>Erstellung von Testfällen (laut Metaregeln)</w:t>
+            </w:r>
+          </w:p>
+        </w:tc>
+        <w:tc>
+          <w:tcPr>
+            <w:tcW w:w="1189" w:type="dxa"/>
+          </w:tcPr>
+          <w:p>
+            <w:r>
+              <w:t>Erstellung Protokol</w:t>
+            </w:r>
+            <w:r>
+              <w:t>l</w:t>
+            </w:r>
+          </w:p>
+          <w:p>
+            <w:pPr>
+              <w:jc w:val="center"/>
+            </w:pPr>
+          </w:p>
+        </w:tc>
+      </w:tr>
+      <w:tr>
+        <w:tc>
+          <w:tcPr>
+            <w:tcW w:w="1491" w:type="dxa"/>
+          </w:tcPr>
+          <w:p>
+            <w:r>
+              <w:t>Weinberger</w:t>
+            </w:r>
+          </w:p>
+        </w:tc>
+        <w:tc>
+          <w:tcPr>
+            <w:tcW w:w="1427" w:type="dxa"/>
+          </w:tcPr>
+          <w:p>
+            <w:pPr>
+              <w:jc w:val="center"/>
+              <w:rPr>
+                <w:b/>
+              </w:rPr>
+            </w:pPr>
+          </w:p>
+        </w:tc>
+        <w:tc>
+          <w:tcPr>
+            <w:tcW w:w="1603" w:type="dxa"/>
+          </w:tcPr>
+          <w:p>
+            <w:pPr>
+              <w:jc w:val="center"/>
+              <w:rPr>
+                <w:b/>
+              </w:rPr>
+            </w:pPr>
+          </w:p>
+        </w:tc>
+        <w:tc>
+          <w:tcPr>
+            <w:tcW w:w="1660" w:type="dxa"/>
+          </w:tcPr>
+          <w:p>
+            <w:pPr>
+              <w:jc w:val="center"/>
+              <w:rPr>
+                <w:b/>
+              </w:rPr>
+            </w:pPr>
+            <w:r>
+              <w:rPr>
+                <w:b/>
+              </w:rPr>
+              <w:t>X</w:t>
+            </w:r>
+          </w:p>
+        </w:tc>
+        <w:tc>
+          <w:tcPr>
+            <w:tcW w:w="1619" w:type="dxa"/>
+          </w:tcPr>
+          <w:p>
+            <w:pPr>
+              <w:jc w:val="center"/>
+              <w:rPr>
+                <w:b/>
+              </w:rPr>
+            </w:pPr>
+            <w:r>
+              <w:rPr>
+                <w:b/>
+              </w:rPr>
+              <w:t>X</w:t>
+            </w:r>
+          </w:p>
+        </w:tc>
+        <w:tc>
+          <w:tcPr>
+            <w:tcW w:w="1325" w:type="dxa"/>
+          </w:tcPr>
+          <w:p>
+            <w:pPr>
+              <w:jc w:val="center"/>
+              <w:rPr>
+                <w:b/>
+              </w:rPr>
+            </w:pPr>
+            <w:r>
+              <w:rPr>
+                <w:b/>
+              </w:rPr>
+              <w:t>X</w:t>
+            </w:r>
+          </w:p>
+        </w:tc>
+        <w:tc>
+          <w:tcPr>
+            <w:tcW w:w="1189" w:type="dxa"/>
+          </w:tcPr>
+          <w:p>
+            <w:pPr>
+              <w:jc w:val="center"/>
+              <w:rPr>
+                <w:b/>
+              </w:rPr>
+            </w:pPr>
+            <w:r>
+              <w:rPr>
+                <w:b/>
+              </w:rPr>
+              <w:t>X</w:t>
+            </w:r>
+          </w:p>
+        </w:tc>
+      </w:tr>
+      <w:tr>
+        <w:tc>
+          <w:tcPr>
+            <w:tcW w:w="1491" w:type="dxa"/>
+          </w:tcPr>
+          <w:p>
+            <w:r>
+              <w:t>Taschner</w:t>
+            </w:r>
+          </w:p>
+        </w:tc>
+        <w:tc>
+          <w:tcPr>
+            <w:tcW w:w="1427" w:type="dxa"/>
+          </w:tcPr>
+          <w:p>
+            <w:pPr>
+              <w:jc w:val="center"/>
+              <w:rPr>
+                <w:b/>
+              </w:rPr>
+            </w:pPr>
+            <w:r>
+              <w:rPr>
+                <w:b/>
+              </w:rPr>
+              <w:t>X</w:t>
+            </w:r>
+          </w:p>
+        </w:tc>
+        <w:tc>
+          <w:tcPr>
+            <w:tcW w:w="1603" w:type="dxa"/>
+          </w:tcPr>
+          <w:p>
+            <w:pPr>
+              <w:jc w:val="center"/>
+              <w:rPr>
+                <w:b/>
+              </w:rPr>
+            </w:pPr>
+            <w:r>
+              <w:rPr>
+                <w:b/>
+              </w:rPr>
+              <w:t>X</w:t>
+            </w:r>
+          </w:p>
+        </w:tc>
+        <w:tc>
+          <w:tcPr>
+            <w:tcW w:w="1660" w:type="dxa"/>
+          </w:tcPr>
+          <w:p>
+            <w:pPr>
+              <w:jc w:val="center"/>
+              <w:rPr>
+                <w:b/>
+              </w:rPr>
+            </w:pPr>
+          </w:p>
+        </w:tc>
+        <w:tc>
+          <w:tcPr>
+            <w:tcW w:w="1619" w:type="dxa"/>
+          </w:tcPr>
+          <w:p>
+            <w:pPr>
+              <w:jc w:val="center"/>
+              <w:rPr>
+                <w:b/>
+              </w:rPr>
+            </w:pPr>
+          </w:p>
+        </w:tc>
+        <w:tc>
+          <w:tcPr>
+            <w:tcW w:w="1325" w:type="dxa"/>
+          </w:tcPr>
+          <w:p>
+            <w:pPr>
+              <w:jc w:val="center"/>
+              <w:rPr>
+                <w:b/>
+              </w:rPr>
+            </w:pPr>
+            <w:r>
+              <w:rPr>
+                <w:b/>
+              </w:rPr>
+              <w:t>X</w:t>
+            </w:r>
+          </w:p>
+        </w:tc>
+        <w:tc>
+          <w:tcPr>
+            <w:tcW w:w="1189" w:type="dxa"/>
+          </w:tcPr>
+          <w:p>
+            <w:pPr>
+              <w:jc w:val="center"/>
+              <w:rPr>
+                <w:b/>
+              </w:rPr>
+            </w:pPr>
+            <w:r>
+              <w:rPr>
+                <w:b/>
+              </w:rPr>
+              <w:t>X</w:t>
+            </w:r>
+          </w:p>
+        </w:tc>
+      </w:tr>
+    </w:tbl>
+    <w:p/>
     <w:p>
       <w:pPr>
         <w:pStyle w:val="berschrift2"/>
@@ -5461,63 +5813,194 @@
           <w:rFonts w:asciiTheme="minorHAnsi" w:hAnsiTheme="minorHAnsi"/>
         </w:rPr>
       </w:pPr>
-      <w:bookmarkStart w:id="26" w:name="_Toc412549711"/>
+      <w:bookmarkStart w:id="26" w:name="_Toc404883179"/>
+      <w:bookmarkStart w:id="27" w:name="_Toc412549712"/>
       <w:r>
         <w:rPr>
           <w:rFonts w:asciiTheme="minorHAnsi" w:hAnsiTheme="minorHAnsi"/>
         </w:rPr>
-        <w:t>Aufgabentrennung</w:t>
-      </w:r>
-      <w:bookmarkEnd w:id="25"/>
+        <w:t>Aufwandabschätzung</w:t>
+      </w:r>
       <w:bookmarkEnd w:id="26"/>
+      <w:bookmarkEnd w:id="27"/>
     </w:p>
     <w:p/>
-    <w:p>
-      <w:r>
-        <w:t xml:space="preserve">Weinberger: </w:t>
-      </w:r>
-      <w:r>
-        <w:t>Protokollierung der Inbetriebnahme des Beispiels</w:t>
-      </w:r>
-      <w:r>
-        <w:t xml:space="preserve">, </w:t>
-      </w:r>
-      <w:r>
-        <w:t>Dokumentation des Source-Codes</w:t>
-      </w:r>
-      <w:r>
-        <w:t xml:space="preserve">, </w:t>
-      </w:r>
-      <w:r>
-        <w:t>Erstellung von Testfällen (laut Metaregeln)</w:t>
-      </w:r>
-      <w:r>
-        <w:t>, Protokoll-Erstellung</w:t>
-      </w:r>
-    </w:p>
-    <w:p>
-      <w:r>
-        <w:t xml:space="preserve">Taschner: </w:t>
-      </w:r>
-      <w:r>
-        <w:t>Identifikation und Beschreibung der EAI Patterns</w:t>
-      </w:r>
-      <w:r>
-        <w:t xml:space="preserve">, </w:t>
-      </w:r>
-      <w:r>
-        <w:t>Beschreibung der Funktionsweise von Apache Camel</w:t>
-      </w:r>
-      <w:r>
-        <w:t xml:space="preserve">, </w:t>
-      </w:r>
-      <w:r>
-        <w:t>Erstellung von Testfällen (laut Metaregeln)</w:t>
-      </w:r>
-      <w:r>
-        <w:t>, Protokoll-Erstellung</w:t>
-      </w:r>
-    </w:p>
+    <w:tbl>
+      <w:tblPr>
+        <w:tblStyle w:val="Tabellenraster"/>
+        <w:tblW w:w="0" w:type="auto"/>
+        <w:tblLook w:val="04A0" w:firstRow="1" w:lastRow="0" w:firstColumn="1" w:lastColumn="0" w:noHBand="0" w:noVBand="1"/>
+      </w:tblPr>
+      <w:tblGrid>
+        <w:gridCol w:w="1511"/>
+        <w:gridCol w:w="1603"/>
+        <w:gridCol w:w="1660"/>
+        <w:gridCol w:w="1619"/>
+        <w:gridCol w:w="1488"/>
+        <w:gridCol w:w="1407"/>
+      </w:tblGrid>
+      <w:tr>
+        <w:tc>
+          <w:tcPr>
+            <w:tcW w:w="1535" w:type="dxa"/>
+          </w:tcPr>
+          <w:p>
+            <w:pPr>
+              <w:jc w:val="center"/>
+            </w:pPr>
+            <w:r>
+              <w:t>Identifikation und Beschreibung der EAI Patterns</w:t>
+            </w:r>
+          </w:p>
+        </w:tc>
+        <w:tc>
+          <w:tcPr>
+            <w:tcW w:w="1535" w:type="dxa"/>
+          </w:tcPr>
+          <w:p>
+            <w:pPr>
+              <w:jc w:val="center"/>
+            </w:pPr>
+            <w:r>
+              <w:t>Beschreibung der Funktionsweise von Apache Camel</w:t>
+            </w:r>
+          </w:p>
+        </w:tc>
+        <w:tc>
+          <w:tcPr>
+            <w:tcW w:w="1535" w:type="dxa"/>
+          </w:tcPr>
+          <w:p>
+            <w:pPr>
+              <w:jc w:val="center"/>
+            </w:pPr>
+            <w:r>
+              <w:t>Protokollierung der Inbetriebnahme des Beispiels</w:t>
+            </w:r>
+          </w:p>
+        </w:tc>
+        <w:tc>
+          <w:tcPr>
+            <w:tcW w:w="1535" w:type="dxa"/>
+          </w:tcPr>
+          <w:p>
+            <w:pPr>
+              <w:jc w:val="center"/>
+            </w:pPr>
+            <w:r>
+              <w:t>Dokumentation des Source-Codes</w:t>
+            </w:r>
+          </w:p>
+        </w:tc>
+        <w:tc>
+          <w:tcPr>
+            <w:tcW w:w="1536" w:type="dxa"/>
+          </w:tcPr>
+          <w:p>
+            <w:pPr>
+              <w:jc w:val="center"/>
+            </w:pPr>
+            <w:r>
+              <w:t>Erstellung von Testfällen (laut Metaregeln)</w:t>
+            </w:r>
+          </w:p>
+        </w:tc>
+        <w:tc>
+          <w:tcPr>
+            <w:tcW w:w="1536" w:type="dxa"/>
+          </w:tcPr>
+          <w:p>
+            <w:pPr>
+              <w:jc w:val="center"/>
+            </w:pPr>
+            <w:r>
+              <w:t>Gesamt:</w:t>
+            </w:r>
+          </w:p>
+        </w:tc>
+      </w:tr>
+      <w:tr>
+        <w:tc>
+          <w:tcPr>
+            <w:tcW w:w="1535" w:type="dxa"/>
+          </w:tcPr>
+          <w:p>
+            <w:pPr>
+              <w:jc w:val="center"/>
+            </w:pPr>
+            <w:r>
+              <w:t>15 min</w:t>
+            </w:r>
+          </w:p>
+        </w:tc>
+        <w:tc>
+          <w:tcPr>
+            <w:tcW w:w="1535" w:type="dxa"/>
+          </w:tcPr>
+          <w:p>
+            <w:pPr>
+              <w:jc w:val="center"/>
+            </w:pPr>
+            <w:r>
+              <w:t>10 min</w:t>
+            </w:r>
+          </w:p>
+        </w:tc>
+        <w:tc>
+          <w:tcPr>
+            <w:tcW w:w="1535" w:type="dxa"/>
+          </w:tcPr>
+          <w:p>
+            <w:pPr>
+              <w:jc w:val="center"/>
+            </w:pPr>
+            <w:r>
+              <w:t>45 min</w:t>
+            </w:r>
+          </w:p>
+        </w:tc>
+        <w:tc>
+          <w:tcPr>
+            <w:tcW w:w="1535" w:type="dxa"/>
+          </w:tcPr>
+          <w:p>
+            <w:pPr>
+              <w:jc w:val="center"/>
+            </w:pPr>
+            <w:r>
+              <w:t>30 min</w:t>
+            </w:r>
+          </w:p>
+        </w:tc>
+        <w:tc>
+          <w:tcPr>
+            <w:tcW w:w="1536" w:type="dxa"/>
+          </w:tcPr>
+          <w:p>
+            <w:pPr>
+              <w:jc w:val="center"/>
+            </w:pPr>
+            <w:r>
+              <w:t>45 min</w:t>
+            </w:r>
+          </w:p>
+        </w:tc>
+        <w:tc>
+          <w:tcPr>
+            <w:tcW w:w="1536" w:type="dxa"/>
+          </w:tcPr>
+          <w:p>
+            <w:pPr>
+              <w:jc w:val="center"/>
+            </w:pPr>
+            <w:r>
+              <w:t>~2,5 h</w:t>
+            </w:r>
+          </w:p>
+        </w:tc>
+      </w:tr>
+    </w:tbl>
+    <w:p/>
     <w:p>
       <w:pPr>
         <w:pStyle w:val="berschrift2"/>
@@ -5525,17 +6008,215 @@
           <w:rFonts w:asciiTheme="minorHAnsi" w:hAnsiTheme="minorHAnsi"/>
         </w:rPr>
       </w:pPr>
-      <w:bookmarkStart w:id="27" w:name="_Toc404883179"/>
-      <w:bookmarkStart w:id="28" w:name="_Toc412549712"/>
+      <w:bookmarkStart w:id="28" w:name="_Toc404883180"/>
+      <w:bookmarkStart w:id="29" w:name="_Toc412549713"/>
       <w:r>
         <w:rPr>
           <w:rFonts w:asciiTheme="minorHAnsi" w:hAnsiTheme="minorHAnsi"/>
         </w:rPr>
-        <w:t>Aufwandabschätzung</w:t>
-      </w:r>
-      <w:bookmarkEnd w:id="27"/>
+        <w:t>Endzeitaufteilung</w:t>
+      </w:r>
       <w:bookmarkEnd w:id="28"/>
-    </w:p>
+      <w:bookmarkEnd w:id="29"/>
+    </w:p>
+    <w:p/>
+    <w:tbl>
+      <w:tblPr>
+        <w:tblStyle w:val="Tabellenraster"/>
+        <w:tblW w:w="0" w:type="auto"/>
+        <w:tblLook w:val="04A0" w:firstRow="1" w:lastRow="0" w:firstColumn="1" w:lastColumn="0" w:noHBand="0" w:noVBand="1"/>
+      </w:tblPr>
+      <w:tblGrid>
+        <w:gridCol w:w="1511"/>
+        <w:gridCol w:w="1603"/>
+        <w:gridCol w:w="1660"/>
+        <w:gridCol w:w="1619"/>
+        <w:gridCol w:w="1488"/>
+        <w:gridCol w:w="1407"/>
+      </w:tblGrid>
+      <w:tr>
+        <w:tc>
+          <w:tcPr>
+            <w:tcW w:w="1535" w:type="dxa"/>
+          </w:tcPr>
+          <w:p>
+            <w:pPr>
+              <w:jc w:val="center"/>
+            </w:pPr>
+            <w:r>
+              <w:t>Identifikation und Beschreibung der EAI Patterns</w:t>
+            </w:r>
+          </w:p>
+        </w:tc>
+        <w:tc>
+          <w:tcPr>
+            <w:tcW w:w="1535" w:type="dxa"/>
+          </w:tcPr>
+          <w:p>
+            <w:pPr>
+              <w:jc w:val="center"/>
+            </w:pPr>
+            <w:r>
+              <w:t>Beschreibung der Funktionsweise von Apache Camel</w:t>
+            </w:r>
+          </w:p>
+        </w:tc>
+        <w:tc>
+          <w:tcPr>
+            <w:tcW w:w="1535" w:type="dxa"/>
+          </w:tcPr>
+          <w:p>
+            <w:pPr>
+              <w:jc w:val="center"/>
+            </w:pPr>
+            <w:r>
+              <w:t>Protokollierung der Inbetriebnahme des Beispiels</w:t>
+            </w:r>
+          </w:p>
+        </w:tc>
+        <w:tc>
+          <w:tcPr>
+            <w:tcW w:w="1535" w:type="dxa"/>
+          </w:tcPr>
+          <w:p>
+            <w:pPr>
+              <w:jc w:val="center"/>
+            </w:pPr>
+            <w:r>
+              <w:t>Dokumentation des Source-Codes</w:t>
+            </w:r>
+          </w:p>
+        </w:tc>
+        <w:tc>
+          <w:tcPr>
+            <w:tcW w:w="1536" w:type="dxa"/>
+          </w:tcPr>
+          <w:p>
+            <w:pPr>
+              <w:jc w:val="center"/>
+            </w:pPr>
+            <w:r>
+              <w:t>Erstellung von Testfällen (laut Metaregeln)</w:t>
+            </w:r>
+          </w:p>
+        </w:tc>
+        <w:tc>
+          <w:tcPr>
+            <w:tcW w:w="1536" w:type="dxa"/>
+          </w:tcPr>
+          <w:p>
+            <w:pPr>
+              <w:jc w:val="center"/>
+            </w:pPr>
+            <w:r>
+              <w:t>Gesamt:</w:t>
+            </w:r>
+          </w:p>
+        </w:tc>
+      </w:tr>
+      <w:tr>
+        <w:tc>
+          <w:tcPr>
+            <w:tcW w:w="1535" w:type="dxa"/>
+          </w:tcPr>
+          <w:p>
+            <w:pPr>
+              <w:jc w:val="center"/>
+            </w:pPr>
+            <w:r>
+              <w:t>30</w:t>
+            </w:r>
+            <w:r>
+              <w:t xml:space="preserve"> min</w:t>
+            </w:r>
+          </w:p>
+        </w:tc>
+        <w:tc>
+          <w:tcPr>
+            <w:tcW w:w="1535" w:type="dxa"/>
+          </w:tcPr>
+          <w:p>
+            <w:pPr>
+              <w:jc w:val="center"/>
+            </w:pPr>
+            <w:r>
+              <w:t>30</w:t>
+            </w:r>
+            <w:r>
+              <w:t xml:space="preserve"> min</w:t>
+            </w:r>
+          </w:p>
+        </w:tc>
+        <w:tc>
+          <w:tcPr>
+            <w:tcW w:w="1535" w:type="dxa"/>
+          </w:tcPr>
+          <w:p>
+            <w:pPr>
+              <w:jc w:val="center"/>
+            </w:pPr>
+            <w:r>
+              <w:t>30</w:t>
+            </w:r>
+            <w:r>
+              <w:t xml:space="preserve"> min</w:t>
+            </w:r>
+          </w:p>
+        </w:tc>
+        <w:tc>
+          <w:tcPr>
+            <w:tcW w:w="1535" w:type="dxa"/>
+          </w:tcPr>
+          <w:p>
+            <w:pPr>
+              <w:jc w:val="center"/>
+            </w:pPr>
+            <w:r>
+              <w:t>45</w:t>
+            </w:r>
+            <w:r>
+              <w:t xml:space="preserve"> min</w:t>
+            </w:r>
+          </w:p>
+        </w:tc>
+        <w:tc>
+          <w:tcPr>
+            <w:tcW w:w="1536" w:type="dxa"/>
+          </w:tcPr>
+          <w:p>
+            <w:pPr>
+              <w:jc w:val="center"/>
+            </w:pPr>
+            <w:r>
+              <w:t>1</w:t>
+            </w:r>
+            <w:r>
+              <w:t>5</w:t>
+            </w:r>
+            <w:r>
+              <w:t xml:space="preserve"> min</w:t>
+            </w:r>
+          </w:p>
+        </w:tc>
+        <w:tc>
+          <w:tcPr>
+            <w:tcW w:w="1536" w:type="dxa"/>
+          </w:tcPr>
+          <w:p>
+            <w:pPr>
+              <w:jc w:val="center"/>
+            </w:pPr>
+            <w:r>
+              <w:t xml:space="preserve">Exakt </w:t>
+            </w:r>
+            <w:r>
+              <w:t>2,5 h</w:t>
+            </w:r>
+          </w:p>
+        </w:tc>
+      </w:tr>
+    </w:tbl>
+    <w:p/>
     <w:p>
       <w:pPr>
         <w:pStyle w:val="berschrift2"/>
@@ -5543,49 +6224,41 @@
           <w:rFonts w:asciiTheme="minorHAnsi" w:hAnsiTheme="minorHAnsi"/>
         </w:rPr>
       </w:pPr>
-      <w:bookmarkStart w:id="29" w:name="_Toc404883180"/>
-      <w:bookmarkStart w:id="30" w:name="_Toc412549713"/>
+      <w:bookmarkStart w:id="30" w:name="_Toc404883181"/>
+      <w:bookmarkStart w:id="31" w:name="_Toc412549714"/>
       <w:r>
         <w:rPr>
           <w:rFonts w:asciiTheme="minorHAnsi" w:hAnsiTheme="minorHAnsi"/>
         </w:rPr>
-        <w:t>Endzeitaufteilung</w:t>
-      </w:r>
-      <w:bookmarkEnd w:id="29"/>
+        <w:t>Fazit</w:t>
+      </w:r>
       <w:bookmarkEnd w:id="30"/>
-    </w:p>
-    <w:p>
-      <w:pPr>
-        <w:pStyle w:val="berschrift2"/>
+      <w:bookmarkEnd w:id="31"/>
+    </w:p>
+    <w:p>
+      <w:r>
+        <w:t xml:space="preserve">Die Vorgabe wurde zu großen Teilen erreicht, jedoch unterscheidet sich die Gewichtung der Zeit bei den einzelnen Punkten. </w:t>
+      </w:r>
+    </w:p>
+    <w:p>
+      <w:pPr>
+        <w:pStyle w:val="berschrift1"/>
         <w:rPr>
           <w:rFonts w:asciiTheme="minorHAnsi" w:hAnsiTheme="minorHAnsi"/>
         </w:rPr>
       </w:pPr>
-      <w:bookmarkStart w:id="31" w:name="_Toc404883181"/>
-      <w:bookmarkStart w:id="32" w:name="_Toc412549714"/>
+      <w:bookmarkStart w:id="32" w:name="_Toc412549715"/>
       <w:r>
         <w:rPr>
           <w:rFonts w:asciiTheme="minorHAnsi" w:hAnsiTheme="minorHAnsi"/>
         </w:rPr>
-        <w:t>Fazit</w:t>
-      </w:r>
-      <w:bookmarkEnd w:id="31"/>
+        <w:lastRenderedPageBreak/>
+        <w:t>Arbeitsdurchführung</w:t>
+      </w:r>
       <w:bookmarkEnd w:id="32"/>
     </w:p>
     <w:p>
-      <w:pPr>
-        <w:pStyle w:val="berschrift1"/>
-        <w:rPr>
-          <w:rFonts w:asciiTheme="minorHAnsi" w:hAnsiTheme="minorHAnsi"/>
-        </w:rPr>
-      </w:pPr>
-      <w:bookmarkStart w:id="33" w:name="_Toc412549715"/>
-      <w:r>
-        <w:rPr>
-          <w:rFonts w:asciiTheme="minorHAnsi" w:hAnsiTheme="minorHAnsi"/>
-        </w:rPr>
-        <w:t>Arbeitsdurchführung</w:t>
-      </w:r>
+      <w:bookmarkStart w:id="33" w:name="_GoBack"/>
       <w:bookmarkEnd w:id="33"/>
     </w:p>
     <w:p>
@@ -5605,10 +6278,22 @@
       </w:r>
       <w:bookmarkEnd w:id="34"/>
       <w:bookmarkEnd w:id="35"/>
-      <w:r>
-        <w:rPr>
-          <w:rFonts w:asciiTheme="minorHAnsi" w:hAnsiTheme="minorHAnsi"/>
-        </w:rPr>
+    </w:p>
+    <w:p/>
+    <w:p>
+      <w:r>
+        <w:t xml:space="preserve">Von Apache selbst gibt es </w:t>
+      </w:r>
+      <w:r>
+        <w:rPr>
+          <w:i/>
+        </w:rPr>
+        <w:t>keine</w:t>
+      </w:r>
+      <w:r>
+        <w:t xml:space="preserve"> Beschreibung aus erster Hand (!), was sonst nur selten vorkommt. </w:t>
+      </w:r>
+      <w:r>
         <w:br w:type="page"/>
       </w:r>
     </w:p>
@@ -6019,7 +6704,13 @@
     <w:p/>
     <w:p>
       <w:r>
-        <w:t xml:space="preserve">[3] Apache Camel: Message Translator, The Apache Software Foundation, 16. März 2014, </w:t>
+        <w:rPr>
+          <w:lang w:val="en-US"/>
+        </w:rPr>
+        <w:t xml:space="preserve">[3] Apache Camel: Message Translator, The Apache Software Foundation, 16. </w:t>
+      </w:r>
+      <w:r>
+        <w:t xml:space="preserve">März 2014, </w:t>
       </w:r>
       <w:r>
         <w:br/>
@@ -6061,6 +6752,9 @@
     <w:p/>
     <w:p>
       <w:r>
+        <w:rPr>
+          <w:lang w:val="en-US"/>
+        </w:rPr>
         <w:t xml:space="preserve">[5] What exactly is Apache Camel?, Amr Mostafa, 18. </w:t>
       </w:r>
       <w:r>
@@ -6155,7 +6849,7 @@
             <w:noProof/>
             <w:lang w:val="de-DE"/>
           </w:rPr>
-          <w:t>10</w:t>
+          <w:t>9</w:t>
         </w:r>
         <w:r>
           <w:fldChar w:fldCharType="end"/>
@@ -7914,7 +8608,7 @@
 </file>
 
 <file path=customXml/itemProps1.xml><?xml version="1.0" encoding="utf-8"?>
-<ds:datastoreItem xmlns:ds="http://schemas.openxmlformats.org/officeDocument/2006/customXml" ds:itemID="{A80BA5DD-2398-4093-93B1-982556BD871A}">
+<ds:datastoreItem xmlns:ds="http://schemas.openxmlformats.org/officeDocument/2006/customXml" ds:itemID="{AB28E204-06FE-4C9B-954B-E622D0C4FAA3}">
   <ds:schemaRefs>
     <ds:schemaRef ds:uri="http://schemas.openxmlformats.org/officeDocument/2006/bibliography"/>
   </ds:schemaRefs>

</xml_diff>